<commit_message>
Koncepcja z dnia 17 grudnia
</commit_message>
<xml_diff>
--- a/Koncepcja projektowa.docx
+++ b/Koncepcja projektowa.docx
@@ -880,7 +880,7 @@
                 <w:noProof/>
                 <w:webHidden/>
               </w:rPr>
-              <w:t>10</w:t>
+              <w:t>16</w:t>
             </w:r>
             <w:r>
               <w:rPr>
@@ -954,7 +954,7 @@
                 <w:noProof/>
                 <w:webHidden/>
               </w:rPr>
-              <w:t>11</w:t>
+              <w:t>16</w:t>
             </w:r>
             <w:r>
               <w:rPr>
@@ -1028,7 +1028,7 @@
                 <w:noProof/>
                 <w:webHidden/>
               </w:rPr>
-              <w:t>12</w:t>
+              <w:t>18</w:t>
             </w:r>
             <w:r>
               <w:rPr>
@@ -2233,7 +2233,7 @@
         </w:rPr>
         <w:lastRenderedPageBreak/>
         <w:drawing>
-          <wp:anchor distT="0" distB="0" distL="114300" distR="114300" simplePos="0" relativeHeight="251659264" behindDoc="0" locked="0" layoutInCell="1" allowOverlap="1" wp14:anchorId="5A6A6FAD" wp14:editId="234B343E">
+          <wp:anchor distT="0" distB="0" distL="114300" distR="114300" simplePos="0" relativeHeight="251656704" behindDoc="0" locked="0" layoutInCell="1" allowOverlap="1" wp14:anchorId="5A6A6FAD" wp14:editId="234B343E">
             <wp:simplePos x="0" y="0"/>
             <wp:positionH relativeFrom="column">
               <wp:posOffset>3810</wp:posOffset>
@@ -2344,7 +2344,7 @@
         </w:rPr>
         <w:lastRenderedPageBreak/>
         <w:drawing>
-          <wp:anchor distT="0" distB="0" distL="114300" distR="114300" simplePos="0" relativeHeight="251660288" behindDoc="0" locked="0" layoutInCell="1" allowOverlap="1" wp14:anchorId="048D0C9C" wp14:editId="04556A75">
+          <wp:anchor distT="0" distB="0" distL="114300" distR="114300" simplePos="0" relativeHeight="251657728" behindDoc="0" locked="0" layoutInCell="1" allowOverlap="1" wp14:anchorId="048D0C9C" wp14:editId="04556A75">
             <wp:simplePos x="0" y="0"/>
             <wp:positionH relativeFrom="column">
               <wp:posOffset>-841375</wp:posOffset>
@@ -4612,11 +4612,381 @@
           <w:rFonts w:eastAsia="Calibri"/>
         </w:rPr>
       </w:pPr>
+      <w:r>
+        <w:rPr>
+          <w:noProof/>
+        </w:rPr>
+        <w:drawing>
+          <wp:anchor distT="0" distB="0" distL="114300" distR="114300" simplePos="0" relativeHeight="251660800" behindDoc="0" locked="0" layoutInCell="1" allowOverlap="1" wp14:anchorId="5E011E1B" wp14:editId="41E8386C">
+            <wp:simplePos x="0" y="0"/>
+            <wp:positionH relativeFrom="column">
+              <wp:posOffset>-759460</wp:posOffset>
+            </wp:positionH>
+            <wp:positionV relativeFrom="paragraph">
+              <wp:posOffset>582295</wp:posOffset>
+            </wp:positionV>
+            <wp:extent cx="7402195" cy="4389120"/>
+            <wp:effectExtent l="0" t="0" r="0" b="0"/>
+            <wp:wrapTopAndBottom/>
+            <wp:docPr id="1" name="Obraz 1"/>
+            <wp:cNvGraphicFramePr>
+              <a:graphicFrameLocks xmlns:a="http://schemas.openxmlformats.org/drawingml/2006/main" noChangeAspect="1"/>
+            </wp:cNvGraphicFramePr>
+            <a:graphic xmlns:a="http://schemas.openxmlformats.org/drawingml/2006/main">
+              <a:graphicData uri="http://schemas.openxmlformats.org/drawingml/2006/picture">
+                <pic:pic xmlns:pic="http://schemas.openxmlformats.org/drawingml/2006/picture">
+                  <pic:nvPicPr>
+                    <pic:cNvPr id="1" name="Obraz 1"/>
+                    <pic:cNvPicPr/>
+                  </pic:nvPicPr>
+                  <pic:blipFill>
+                    <a:blip r:embed="rId11">
+                      <a:extLst>
+                        <a:ext uri="{28A0092B-C50C-407E-A947-70E740481C1C}">
+                          <a14:useLocalDpi xmlns:a14="http://schemas.microsoft.com/office/drawing/2010/main" val="0"/>
+                        </a:ext>
+                      </a:extLst>
+                    </a:blip>
+                    <a:stretch>
+                      <a:fillRect/>
+                    </a:stretch>
+                  </pic:blipFill>
+                  <pic:spPr>
+                    <a:xfrm>
+                      <a:off x="0" y="0"/>
+                      <a:ext cx="7402195" cy="4389120"/>
+                    </a:xfrm>
+                    <a:prstGeom prst="rect">
+                      <a:avLst/>
+                    </a:prstGeom>
+                  </pic:spPr>
+                </pic:pic>
+              </a:graphicData>
+            </a:graphic>
+            <wp14:sizeRelH relativeFrom="page">
+              <wp14:pctWidth>0</wp14:pctWidth>
+            </wp14:sizeRelH>
+            <wp14:sizeRelV relativeFrom="page">
+              <wp14:pctHeight>0</wp14:pctHeight>
+            </wp14:sizeRelV>
+          </wp:anchor>
+        </w:drawing>
+      </w:r>
+      <w:r>
+        <w:rPr>
+          <w:rFonts w:eastAsia="Calibri"/>
+        </w:rPr>
+        <w:t>Diagramy Klas</w:t>
+      </w:r>
+    </w:p>
+    <w:p/>
+    <w:p>
+      <w:pPr>
+        <w:rPr>
+          <w:rFonts w:eastAsia="Calibri"/>
+        </w:rPr>
+      </w:pPr>
+      <w:r>
+        <w:rPr>
+          <w:noProof/>
+        </w:rPr>
+        <w:drawing>
+          <wp:anchor distT="0" distB="0" distL="114300" distR="114300" simplePos="0" relativeHeight="251661824" behindDoc="0" locked="0" layoutInCell="1" allowOverlap="1" wp14:anchorId="12F7E1DF" wp14:editId="77F0D0EF">
+            <wp:simplePos x="0" y="0"/>
+            <wp:positionH relativeFrom="column">
+              <wp:posOffset>-801370</wp:posOffset>
+            </wp:positionH>
+            <wp:positionV relativeFrom="paragraph">
+              <wp:posOffset>-660888</wp:posOffset>
+            </wp:positionV>
+            <wp:extent cx="7431405" cy="4881245"/>
+            <wp:effectExtent l="0" t="0" r="0" b="0"/>
+            <wp:wrapTopAndBottom/>
+            <wp:docPr id="10" name="Obraz 10"/>
+            <wp:cNvGraphicFramePr>
+              <a:graphicFrameLocks xmlns:a="http://schemas.openxmlformats.org/drawingml/2006/main" noChangeAspect="1"/>
+            </wp:cNvGraphicFramePr>
+            <a:graphic xmlns:a="http://schemas.openxmlformats.org/drawingml/2006/main">
+              <a:graphicData uri="http://schemas.openxmlformats.org/drawingml/2006/picture">
+                <pic:pic xmlns:pic="http://schemas.openxmlformats.org/drawingml/2006/picture">
+                  <pic:nvPicPr>
+                    <pic:cNvPr id="10" name="Obraz 10"/>
+                    <pic:cNvPicPr/>
+                  </pic:nvPicPr>
+                  <pic:blipFill>
+                    <a:blip r:embed="rId12">
+                      <a:extLst>
+                        <a:ext uri="{28A0092B-C50C-407E-A947-70E740481C1C}">
+                          <a14:useLocalDpi xmlns:a14="http://schemas.microsoft.com/office/drawing/2010/main" val="0"/>
+                        </a:ext>
+                      </a:extLst>
+                    </a:blip>
+                    <a:stretch>
+                      <a:fillRect/>
+                    </a:stretch>
+                  </pic:blipFill>
+                  <pic:spPr>
+                    <a:xfrm>
+                      <a:off x="0" y="0"/>
+                      <a:ext cx="7431405" cy="4881245"/>
+                    </a:xfrm>
+                    <a:prstGeom prst="rect">
+                      <a:avLst/>
+                    </a:prstGeom>
+                  </pic:spPr>
+                </pic:pic>
+              </a:graphicData>
+            </a:graphic>
+            <wp14:sizeRelH relativeFrom="page">
+              <wp14:pctWidth>0</wp14:pctWidth>
+            </wp14:sizeRelH>
+            <wp14:sizeRelV relativeFrom="page">
+              <wp14:pctHeight>0</wp14:pctHeight>
+            </wp14:sizeRelV>
+          </wp:anchor>
+        </w:drawing>
+      </w:r>
+    </w:p>
+    <w:p>
+      <w:pPr>
+        <w:pStyle w:val="Nagwek1"/>
+        <w:rPr>
+          <w:rFonts w:eastAsiaTheme="minorEastAsia"/>
+        </w:rPr>
+      </w:pPr>
+      <w:r>
+        <w:rPr>
+          <w:rFonts w:eastAsia="Calibri"/>
+        </w:rPr>
+        <w:lastRenderedPageBreak/>
+        <w:t>Diagramy Sekwencji</w:t>
+      </w:r>
+    </w:p>
+    <w:p>
+      <w:pPr>
+        <w:pStyle w:val="Nagwek1"/>
+        <w:rPr>
+          <w:rFonts w:eastAsia="Calibri"/>
+        </w:rPr>
+      </w:pPr>
+      <w:r>
+        <w:rPr>
+          <w:noProof/>
+        </w:rPr>
+        <w:lastRenderedPageBreak/>
+        <w:drawing>
+          <wp:inline distT="0" distB="0" distL="0" distR="0" wp14:anchorId="514E475A" wp14:editId="2F5EF73A">
+            <wp:extent cx="5613010" cy="4945172"/>
+            <wp:effectExtent l="0" t="0" r="0" b="0"/>
+            <wp:docPr id="11" name="Obraz 11"/>
+            <wp:cNvGraphicFramePr>
+              <a:graphicFrameLocks xmlns:a="http://schemas.openxmlformats.org/drawingml/2006/main" noChangeAspect="1"/>
+            </wp:cNvGraphicFramePr>
+            <a:graphic xmlns:a="http://schemas.openxmlformats.org/drawingml/2006/main">
+              <a:graphicData uri="http://schemas.openxmlformats.org/drawingml/2006/picture">
+                <pic:pic xmlns:pic="http://schemas.openxmlformats.org/drawingml/2006/picture">
+                  <pic:nvPicPr>
+                    <pic:cNvPr id="11" name="Obraz 11"/>
+                    <pic:cNvPicPr/>
+                  </pic:nvPicPr>
+                  <pic:blipFill>
+                    <a:blip r:embed="rId13">
+                      <a:extLst>
+                        <a:ext uri="{28A0092B-C50C-407E-A947-70E740481C1C}">
+                          <a14:useLocalDpi xmlns:a14="http://schemas.microsoft.com/office/drawing/2010/main" val="0"/>
+                        </a:ext>
+                      </a:extLst>
+                    </a:blip>
+                    <a:stretch>
+                      <a:fillRect/>
+                    </a:stretch>
+                  </pic:blipFill>
+                  <pic:spPr>
+                    <a:xfrm>
+                      <a:off x="0" y="0"/>
+                      <a:ext cx="5653193" cy="4980574"/>
+                    </a:xfrm>
+                    <a:prstGeom prst="rect">
+                      <a:avLst/>
+                    </a:prstGeom>
+                  </pic:spPr>
+                </pic:pic>
+              </a:graphicData>
+            </a:graphic>
+          </wp:inline>
+        </w:drawing>
+      </w:r>
+      <w:r>
+        <w:rPr>
+          <w:noProof/>
+        </w:rPr>
+        <w:lastRenderedPageBreak/>
+        <w:drawing>
+          <wp:inline distT="0" distB="0" distL="0" distR="0" wp14:anchorId="14FC5CAA" wp14:editId="2FCA730E">
+            <wp:extent cx="6230860" cy="6555545"/>
+            <wp:effectExtent l="0" t="0" r="0" b="0"/>
+            <wp:docPr id="12" name="Obraz 12"/>
+            <wp:cNvGraphicFramePr>
+              <a:graphicFrameLocks xmlns:a="http://schemas.openxmlformats.org/drawingml/2006/main" noChangeAspect="1"/>
+            </wp:cNvGraphicFramePr>
+            <a:graphic xmlns:a="http://schemas.openxmlformats.org/drawingml/2006/main">
+              <a:graphicData uri="http://schemas.openxmlformats.org/drawingml/2006/picture">
+                <pic:pic xmlns:pic="http://schemas.openxmlformats.org/drawingml/2006/picture">
+                  <pic:nvPicPr>
+                    <pic:cNvPr id="12" name="Obraz 12"/>
+                    <pic:cNvPicPr/>
+                  </pic:nvPicPr>
+                  <pic:blipFill>
+                    <a:blip r:embed="rId14">
+                      <a:extLst>
+                        <a:ext uri="{28A0092B-C50C-407E-A947-70E740481C1C}">
+                          <a14:useLocalDpi xmlns:a14="http://schemas.microsoft.com/office/drawing/2010/main" val="0"/>
+                        </a:ext>
+                      </a:extLst>
+                    </a:blip>
+                    <a:stretch>
+                      <a:fillRect/>
+                    </a:stretch>
+                  </pic:blipFill>
+                  <pic:spPr>
+                    <a:xfrm>
+                      <a:off x="0" y="0"/>
+                      <a:ext cx="6238294" cy="6563367"/>
+                    </a:xfrm>
+                    <a:prstGeom prst="rect">
+                      <a:avLst/>
+                    </a:prstGeom>
+                  </pic:spPr>
+                </pic:pic>
+              </a:graphicData>
+            </a:graphic>
+          </wp:inline>
+        </w:drawing>
+      </w:r>
+    </w:p>
+    <w:p>
+      <w:pPr>
+        <w:pStyle w:val="Nagwek1"/>
+        <w:rPr>
+          <w:rFonts w:eastAsia="Calibri"/>
+        </w:rPr>
+      </w:pPr>
+      <w:r>
+        <w:rPr>
+          <w:noProof/>
+        </w:rPr>
+        <w:lastRenderedPageBreak/>
+        <w:drawing>
+          <wp:inline distT="0" distB="0" distL="0" distR="0" wp14:anchorId="181CC1C7" wp14:editId="763E46E9">
+            <wp:extent cx="6050268" cy="3756074"/>
+            <wp:effectExtent l="0" t="0" r="0" b="0"/>
+            <wp:docPr id="13" name="Obraz 13"/>
+            <wp:cNvGraphicFramePr>
+              <a:graphicFrameLocks xmlns:a="http://schemas.openxmlformats.org/drawingml/2006/main" noChangeAspect="1"/>
+            </wp:cNvGraphicFramePr>
+            <a:graphic xmlns:a="http://schemas.openxmlformats.org/drawingml/2006/main">
+              <a:graphicData uri="http://schemas.openxmlformats.org/drawingml/2006/picture">
+                <pic:pic xmlns:pic="http://schemas.openxmlformats.org/drawingml/2006/picture">
+                  <pic:nvPicPr>
+                    <pic:cNvPr id="13" name="Obraz 13"/>
+                    <pic:cNvPicPr/>
+                  </pic:nvPicPr>
+                  <pic:blipFill>
+                    <a:blip r:embed="rId15">
+                      <a:extLst>
+                        <a:ext uri="{28A0092B-C50C-407E-A947-70E740481C1C}">
+                          <a14:useLocalDpi xmlns:a14="http://schemas.microsoft.com/office/drawing/2010/main" val="0"/>
+                        </a:ext>
+                      </a:extLst>
+                    </a:blip>
+                    <a:stretch>
+                      <a:fillRect/>
+                    </a:stretch>
+                  </pic:blipFill>
+                  <pic:spPr>
+                    <a:xfrm>
+                      <a:off x="0" y="0"/>
+                      <a:ext cx="6086138" cy="3778342"/>
+                    </a:xfrm>
+                    <a:prstGeom prst="rect">
+                      <a:avLst/>
+                    </a:prstGeom>
+                  </pic:spPr>
+                </pic:pic>
+              </a:graphicData>
+            </a:graphic>
+          </wp:inline>
+        </w:drawing>
+      </w:r>
+    </w:p>
+    <w:p>
+      <w:pPr>
+        <w:pStyle w:val="Nagwek1"/>
+        <w:rPr>
+          <w:rFonts w:eastAsia="Calibri"/>
+        </w:rPr>
+      </w:pPr>
+      <w:r>
+        <w:rPr>
+          <w:noProof/>
+        </w:rPr>
+        <w:drawing>
+          <wp:inline distT="0" distB="0" distL="0" distR="0" wp14:anchorId="5B0CBCDD" wp14:editId="23C510FC">
+            <wp:extent cx="6063176" cy="4639613"/>
+            <wp:effectExtent l="0" t="0" r="0" b="0"/>
+            <wp:docPr id="14" name="Obraz 14"/>
+            <wp:cNvGraphicFramePr>
+              <a:graphicFrameLocks xmlns:a="http://schemas.openxmlformats.org/drawingml/2006/main" noChangeAspect="1"/>
+            </wp:cNvGraphicFramePr>
+            <a:graphic xmlns:a="http://schemas.openxmlformats.org/drawingml/2006/main">
+              <a:graphicData uri="http://schemas.openxmlformats.org/drawingml/2006/picture">
+                <pic:pic xmlns:pic="http://schemas.openxmlformats.org/drawingml/2006/picture">
+                  <pic:nvPicPr>
+                    <pic:cNvPr id="14" name="Obraz 14"/>
+                    <pic:cNvPicPr/>
+                  </pic:nvPicPr>
+                  <pic:blipFill>
+                    <a:blip r:embed="rId16">
+                      <a:extLst>
+                        <a:ext uri="{28A0092B-C50C-407E-A947-70E740481C1C}">
+                          <a14:useLocalDpi xmlns:a14="http://schemas.microsoft.com/office/drawing/2010/main" val="0"/>
+                        </a:ext>
+                      </a:extLst>
+                    </a:blip>
+                    <a:stretch>
+                      <a:fillRect/>
+                    </a:stretch>
+                  </pic:blipFill>
+                  <pic:spPr>
+                    <a:xfrm>
+                      <a:off x="0" y="0"/>
+                      <a:ext cx="6090663" cy="4660646"/>
+                    </a:xfrm>
+                    <a:prstGeom prst="rect">
+                      <a:avLst/>
+                    </a:prstGeom>
+                  </pic:spPr>
+                </pic:pic>
+              </a:graphicData>
+            </a:graphic>
+          </wp:inline>
+        </w:drawing>
+      </w:r>
+    </w:p>
+    <w:p/>
+    <w:p>
+      <w:pPr>
+        <w:pStyle w:val="Nagwek1"/>
+        <w:rPr>
+          <w:rFonts w:eastAsia="Calibri"/>
+        </w:rPr>
+      </w:pPr>
       <w:bookmarkStart w:id="10" w:name="_Toc58521389"/>
       <w:r>
         <w:rPr>
           <w:rFonts w:eastAsia="Calibri"/>
         </w:rPr>
+        <w:lastRenderedPageBreak/>
         <w:t>Macierz CRUD: Łukasz Reszka</w:t>
       </w:r>
       <w:bookmarkEnd w:id="10"/>
@@ -4638,7 +5008,7 @@
           <w:sz w:val="24"/>
         </w:rPr>
         <w:drawing>
-          <wp:anchor distT="0" distB="0" distL="114300" distR="114300" simplePos="0" relativeHeight="251660288" behindDoc="0" locked="0" layoutInCell="1" allowOverlap="1" wp14:anchorId="7CB24722" wp14:editId="500C0D69">
+          <wp:anchor distT="0" distB="0" distL="114300" distR="114300" simplePos="0" relativeHeight="251658752" behindDoc="0" locked="0" layoutInCell="1" allowOverlap="1" wp14:anchorId="7CB24722" wp14:editId="500C0D69">
             <wp:simplePos x="0" y="0"/>
             <wp:positionH relativeFrom="column">
               <wp:posOffset>-785495</wp:posOffset>
@@ -4661,7 +5031,7 @@
                     <pic:cNvPicPr/>
                   </pic:nvPicPr>
                   <pic:blipFill>
-                    <a:blip r:embed="rId11">
+                    <a:blip r:embed="rId17">
                       <a:extLst>
                         <a:ext uri="{28A0092B-C50C-407E-A947-70E740481C1C}">
                           <a14:useLocalDpi xmlns:a14="http://schemas.microsoft.com/office/drawing/2010/main" val="0"/>
@@ -4760,8 +5130,9 @@
           <w:color w:val="4472C4" w:themeColor="accent1"/>
           <w:sz w:val="24"/>
         </w:rPr>
+        <w:lastRenderedPageBreak/>
         <w:drawing>
-          <wp:anchor distT="0" distB="0" distL="114300" distR="114300" simplePos="0" relativeHeight="251662336" behindDoc="0" locked="0" layoutInCell="1" allowOverlap="1" wp14:anchorId="0109B13B" wp14:editId="2CC02041">
+          <wp:anchor distT="0" distB="0" distL="114300" distR="114300" simplePos="0" relativeHeight="251659776" behindDoc="0" locked="0" layoutInCell="1" allowOverlap="1" wp14:anchorId="0109B13B" wp14:editId="2CC02041">
             <wp:simplePos x="0" y="0"/>
             <wp:positionH relativeFrom="column">
               <wp:posOffset>-828040</wp:posOffset>
@@ -4784,7 +5155,7 @@
                     <pic:cNvPicPr/>
                   </pic:nvPicPr>
                   <pic:blipFill>
-                    <a:blip r:embed="rId12">
+                    <a:blip r:embed="rId18">
                       <a:extLst>
                         <a:ext uri="{28A0092B-C50C-407E-A947-70E740481C1C}">
                           <a14:useLocalDpi xmlns:a14="http://schemas.microsoft.com/office/drawing/2010/main" val="0"/>
@@ -4879,8 +5250,9 @@
         <w:rPr>
           <w:noProof/>
         </w:rPr>
+        <w:lastRenderedPageBreak/>
         <w:drawing>
-          <wp:anchor distT="0" distB="0" distL="114300" distR="114300" simplePos="0" relativeHeight="251654144" behindDoc="0" locked="0" layoutInCell="1" allowOverlap="1" wp14:anchorId="4DFE989C" wp14:editId="1B7D3EBC">
+          <wp:anchor distT="0" distB="0" distL="114300" distR="114300" simplePos="0" relativeHeight="251655680" behindDoc="0" locked="0" layoutInCell="1" allowOverlap="1" wp14:anchorId="4DFE989C" wp14:editId="1B7D3EBC">
             <wp:simplePos x="0" y="0"/>
             <wp:positionH relativeFrom="column">
               <wp:posOffset>-854710</wp:posOffset>
@@ -4903,7 +5275,7 @@
                     <pic:cNvPicPr/>
                   </pic:nvPicPr>
                   <pic:blipFill>
-                    <a:blip r:embed="rId13">
+                    <a:blip r:embed="rId19">
                       <a:extLst>
                         <a:ext uri="{28A0092B-C50C-407E-A947-70E740481C1C}">
                           <a14:useLocalDpi xmlns:a14="http://schemas.microsoft.com/office/drawing/2010/main" val="0"/>

</xml_diff>

<commit_message>
Update, concerning new use cases.
</commit_message>
<xml_diff>
--- a/Koncepcja projektowa.docx
+++ b/Koncepcja projektowa.docx
@@ -1833,7 +1833,7 @@
                 <w:webHidden/>
                 <w:color w:val="FFD966" w:themeColor="accent4" w:themeTint="99"/>
               </w:rPr>
-              <w:t>20</w:t>
+              <w:t>21</w:t>
             </w:r>
             <w:r>
               <w:rPr>
@@ -2015,7 +2015,7 @@
                 <w:webHidden/>
                 <w:color w:val="FF0000"/>
               </w:rPr>
-              <w:t>22</w:t>
+              <w:t>23</w:t>
             </w:r>
             <w:r>
               <w:rPr>
@@ -2197,7 +2197,7 @@
                 <w:webHidden/>
                 <w:color w:val="FF0000"/>
               </w:rPr>
-              <w:t>25</w:t>
+              <w:t>26</w:t>
             </w:r>
             <w:r>
               <w:rPr>
@@ -3364,8 +3364,8 @@
           <w:noProof/>
         </w:rPr>
         <w:drawing>
-          <wp:inline distT="0" distB="0" distL="0" distR="0" wp14:anchorId="38F1D43E" wp14:editId="12F6E9A0">
-            <wp:extent cx="5667272" cy="4467225"/>
+          <wp:inline distT="0" distB="0" distL="0" distR="0" wp14:anchorId="38F1D43E" wp14:editId="6EFC5328">
+            <wp:extent cx="5667272" cy="4238997"/>
             <wp:effectExtent l="0" t="0" r="0" b="0"/>
             <wp:docPr id="15" name="Obraz 15"/>
             <wp:cNvGraphicFramePr>
@@ -3393,7 +3393,7 @@
                   <pic:spPr>
                     <a:xfrm>
                       <a:off x="0" y="0"/>
-                      <a:ext cx="5667272" cy="4467225"/>
+                      <a:ext cx="5667272" cy="4238997"/>
                     </a:xfrm>
                     <a:prstGeom prst="rect">
                       <a:avLst/>
@@ -3421,30 +3421,31 @@
       <w:r>
         <w:t xml:space="preserve">Diagram </w:t>
       </w:r>
-      <w:r>
-        <w:fldChar w:fldCharType="begin"/>
-      </w:r>
-      <w:r>
-        <w:instrText xml:space="preserve"> SEQ Diagram \* ARABIC </w:instrText>
-      </w:r>
-      <w:r>
-        <w:fldChar w:fldCharType="separate"/>
-      </w:r>
-      <w:r>
-        <w:rPr>
-          <w:noProof/>
-        </w:rPr>
-        <w:t>1</w:t>
-      </w:r>
-      <w:r>
-        <w:rPr>
-          <w:noProof/>
-        </w:rPr>
-        <w:fldChar w:fldCharType="end"/>
-      </w:r>
+      <w:fldSimple w:instr=" SEQ Diagram \* ARABIC ">
+        <w:r>
+          <w:rPr>
+            <w:noProof/>
+          </w:rPr>
+          <w:t>1</w:t>
+        </w:r>
+      </w:fldSimple>
       <w:r>
         <w:t>: Diagram przypadków użycia, przedstawiający akcje możliwe do wykonania przez Kandydata po zamknięciu tury rekrutacji, w której brał udział.</w:t>
       </w:r>
+    </w:p>
+    <w:p>
+      <w:pPr>
+        <w:rPr>
+          <w:rFonts w:eastAsia="Calibri"/>
+        </w:rPr>
+      </w:pPr>
+    </w:p>
+    <w:p>
+      <w:pPr>
+        <w:rPr>
+          <w:rFonts w:eastAsia="Calibri"/>
+        </w:rPr>
+      </w:pPr>
     </w:p>
     <w:p>
       <w:pPr>
@@ -3526,8 +3527,8 @@
           <w:noProof/>
         </w:rPr>
         <w:drawing>
-          <wp:inline distT="0" distB="0" distL="0" distR="0" wp14:anchorId="0C146F68" wp14:editId="00BAA274">
-            <wp:extent cx="5760720" cy="6502400"/>
+          <wp:inline distT="0" distB="0" distL="0" distR="0" wp14:anchorId="0C146F68" wp14:editId="19059EA3">
+            <wp:extent cx="5760720" cy="5025189"/>
             <wp:effectExtent l="0" t="0" r="0" b="0"/>
             <wp:docPr id="16" name="Obraz 16"/>
             <wp:cNvGraphicFramePr>
@@ -3555,7 +3556,7 @@
                   <pic:spPr>
                     <a:xfrm>
                       <a:off x="0" y="0"/>
-                      <a:ext cx="5760720" cy="6502400"/>
+                      <a:ext cx="5760720" cy="5025189"/>
                     </a:xfrm>
                     <a:prstGeom prst="rect">
                       <a:avLst/>
@@ -3582,33 +3583,31 @@
       <w:r>
         <w:t xml:space="preserve">Diagram </w:t>
       </w:r>
-      <w:r>
-        <w:fldChar w:fldCharType="begin"/>
-      </w:r>
-      <w:r>
-        <w:instrText xml:space="preserve"> SEQ Diagram \*</w:instrText>
-      </w:r>
-      <w:r>
-        <w:instrText xml:space="preserve"> ARABIC </w:instrText>
-      </w:r>
-      <w:r>
-        <w:fldChar w:fldCharType="separate"/>
-      </w:r>
-      <w:r>
-        <w:rPr>
-          <w:noProof/>
-        </w:rPr>
-        <w:t>2</w:t>
-      </w:r>
-      <w:r>
-        <w:rPr>
-          <w:noProof/>
-        </w:rPr>
-        <w:fldChar w:fldCharType="end"/>
-      </w:r>
+      <w:fldSimple w:instr=" SEQ Diagram \* ARABIC ">
+        <w:r>
+          <w:rPr>
+            <w:noProof/>
+          </w:rPr>
+          <w:t>2</w:t>
+        </w:r>
+      </w:fldSimple>
       <w:r>
         <w:t>: Diagram przypadków użycia, przedstawiający akcje możliwe do wykonania przez Kandydata w trakcie tury rekrutacji, w której uczestnictwo zadeklarował.</w:t>
       </w:r>
+    </w:p>
+    <w:p>
+      <w:pPr>
+        <w:rPr>
+          <w:rFonts w:eastAsia="Calibri"/>
+        </w:rPr>
+      </w:pPr>
+    </w:p>
+    <w:p>
+      <w:pPr>
+        <w:rPr>
+          <w:rFonts w:eastAsia="Calibri"/>
+        </w:rPr>
+      </w:pPr>
     </w:p>
     <w:p>
       <w:pPr>
@@ -3697,8 +3696,8 @@
           <w:noProof/>
         </w:rPr>
         <w:drawing>
-          <wp:inline distT="0" distB="0" distL="0" distR="0" wp14:anchorId="7B068082" wp14:editId="4CF50D32">
-            <wp:extent cx="5760720" cy="3427095"/>
+          <wp:inline distT="0" distB="0" distL="0" distR="0" wp14:anchorId="7B068082" wp14:editId="0186EFC7">
+            <wp:extent cx="5760720" cy="3174861"/>
             <wp:effectExtent l="0" t="0" r="0" b="0"/>
             <wp:docPr id="17" name="Obraz 17"/>
             <wp:cNvGraphicFramePr>
@@ -3726,7 +3725,7 @@
                   <pic:spPr>
                     <a:xfrm>
                       <a:off x="0" y="0"/>
-                      <a:ext cx="5760720" cy="3427095"/>
+                      <a:ext cx="5760720" cy="3174861"/>
                     </a:xfrm>
                     <a:prstGeom prst="rect">
                       <a:avLst/>
@@ -3753,27 +3752,14 @@
       <w:r>
         <w:t xml:space="preserve">Diagram </w:t>
       </w:r>
-      <w:r>
-        <w:fldChar w:fldCharType="begin"/>
-      </w:r>
-      <w:r>
-        <w:instrText xml:space="preserve"> SEQ Diagram \* ARABIC </w:instrText>
-      </w:r>
-      <w:r>
-        <w:fldChar w:fldCharType="separate"/>
-      </w:r>
-      <w:r>
-        <w:rPr>
-          <w:noProof/>
-        </w:rPr>
-        <w:t>3</w:t>
-      </w:r>
-      <w:r>
-        <w:rPr>
-          <w:noProof/>
-        </w:rPr>
-        <w:fldChar w:fldCharType="end"/>
-      </w:r>
+      <w:fldSimple w:instr=" SEQ Diagram \* ARABIC ">
+        <w:r>
+          <w:rPr>
+            <w:noProof/>
+          </w:rPr>
+          <w:t>3</w:t>
+        </w:r>
+      </w:fldSimple>
       <w:r>
         <w:t>: Diagram przypadków użycia, przedstawiający akcje możliwe do wykonania przez Pracownika po upłynięciu terminu zakończenia obecnie modyfikowanej tury rekrutacji.</w:t>
       </w:r>
@@ -3900,8 +3886,8 @@
           <w:noProof/>
         </w:rPr>
         <w:drawing>
-          <wp:inline distT="0" distB="0" distL="0" distR="0" wp14:anchorId="068DDE72" wp14:editId="7012BD9B">
-            <wp:extent cx="5849007" cy="3657564"/>
+          <wp:inline distT="0" distB="0" distL="0" distR="0" wp14:anchorId="068DDE72" wp14:editId="615544CF">
+            <wp:extent cx="5920722" cy="4324350"/>
             <wp:effectExtent l="0" t="0" r="0" b="0"/>
             <wp:docPr id="18" name="Obraz 18"/>
             <wp:cNvGraphicFramePr>
@@ -3929,7 +3915,7 @@
                   <pic:spPr>
                     <a:xfrm>
                       <a:off x="0" y="0"/>
-                      <a:ext cx="5861071" cy="3665108"/>
+                      <a:ext cx="5929243" cy="4330573"/>
                     </a:xfrm>
                     <a:prstGeom prst="rect">
                       <a:avLst/>
@@ -3956,27 +3942,14 @@
       <w:r>
         <w:t xml:space="preserve">Diagram </w:t>
       </w:r>
-      <w:r>
-        <w:fldChar w:fldCharType="begin"/>
-      </w:r>
-      <w:r>
-        <w:instrText xml:space="preserve"> SEQ Diagram \* ARABIC </w:instrText>
-      </w:r>
-      <w:r>
-        <w:fldChar w:fldCharType="separate"/>
-      </w:r>
-      <w:r>
-        <w:rPr>
-          <w:noProof/>
-        </w:rPr>
-        <w:t>4</w:t>
-      </w:r>
-      <w:r>
-        <w:rPr>
-          <w:noProof/>
-        </w:rPr>
-        <w:fldChar w:fldCharType="end"/>
-      </w:r>
+      <w:fldSimple w:instr=" SEQ Diagram \* ARABIC ">
+        <w:r>
+          <w:rPr>
+            <w:noProof/>
+          </w:rPr>
+          <w:t>4</w:t>
+        </w:r>
+      </w:fldSimple>
       <w:r>
         <w:t>: Diagram przypadków użycia, pokazujący akcje możliwe do wykonania przez Pracownika albo Administratora Systemu podczas tworzenia oraz konfigurowania jeszcze nierozpoczętej tury rekrutacji.</w:t>
       </w:r>
@@ -4086,8 +4059,8 @@
           <w:noProof/>
         </w:rPr>
         <w:drawing>
-          <wp:inline distT="0" distB="0" distL="0" distR="0" wp14:anchorId="44ED3D70" wp14:editId="7B7C742F">
-            <wp:extent cx="5819471" cy="5962650"/>
+          <wp:inline distT="0" distB="0" distL="0" distR="0" wp14:anchorId="44ED3D70" wp14:editId="49A32E24">
+            <wp:extent cx="5905500" cy="6653032"/>
             <wp:effectExtent l="0" t="0" r="0" b="0"/>
             <wp:docPr id="19" name="Obraz 19"/>
             <wp:cNvGraphicFramePr>
@@ -4115,7 +4088,7 @@
                   <pic:spPr>
                     <a:xfrm>
                       <a:off x="0" y="0"/>
-                      <a:ext cx="5819471" cy="5962650"/>
+                      <a:ext cx="5908908" cy="6656871"/>
                     </a:xfrm>
                     <a:prstGeom prst="rect">
                       <a:avLst/>
@@ -4142,27 +4115,14 @@
       <w:r>
         <w:t xml:space="preserve">Diagram </w:t>
       </w:r>
-      <w:r>
-        <w:fldChar w:fldCharType="begin"/>
-      </w:r>
-      <w:r>
-        <w:instrText xml:space="preserve"> SEQ Diagram \* ARABIC </w:instrText>
-      </w:r>
-      <w:r>
-        <w:fldChar w:fldCharType="separate"/>
-      </w:r>
-      <w:r>
-        <w:rPr>
-          <w:noProof/>
-        </w:rPr>
-        <w:t>5</w:t>
-      </w:r>
-      <w:r>
-        <w:rPr>
-          <w:noProof/>
-        </w:rPr>
-        <w:fldChar w:fldCharType="end"/>
-      </w:r>
+      <w:fldSimple w:instr=" SEQ Diagram \* ARABIC ">
+        <w:r>
+          <w:rPr>
+            <w:noProof/>
+          </w:rPr>
+          <w:t>5</w:t>
+        </w:r>
+      </w:fldSimple>
       <w:r>
         <w:t>: Diagram przypadków użycia, przedstawiający akcje możliwe do wykonania przez Pracownika albo Administratora w trakcie trwania tury rekrutacji</w:t>
       </w:r>
@@ -4475,6 +4435,27 @@
     </w:p>
     <w:p>
       <w:pPr>
+        <w:pStyle w:val="Akapitzlist"/>
+        <w:numPr>
+          <w:ilvl w:val="0"/>
+          <w:numId w:val="5"/>
+        </w:numPr>
+        <w:spacing w:after="0" w:line="240" w:lineRule="auto"/>
+        <w:rPr>
+          <w:rFonts w:ascii="Calibri" w:eastAsia="Calibri" w:hAnsi="Calibri" w:cs="Calibri"/>
+          <w:szCs w:val="20"/>
+        </w:rPr>
+      </w:pPr>
+      <w:r>
+        <w:rPr>
+          <w:rFonts w:ascii="Calibri" w:eastAsia="Calibri" w:hAnsi="Calibri" w:cs="Calibri"/>
+          <w:szCs w:val="20"/>
+        </w:rPr>
+        <w:t>UC32. Utworzenie konta kandydata na studia</w:t>
+      </w:r>
+    </w:p>
+    <w:p>
+      <w:pPr>
         <w:spacing w:after="0" w:line="240" w:lineRule="auto"/>
         <w:rPr>
           <w:rFonts w:ascii="Calibri" w:eastAsia="Calibri" w:hAnsi="Calibri" w:cs="Calibri"/>
@@ -4945,6 +4926,132 @@
     </w:p>
     <w:p>
       <w:pPr>
+        <w:pStyle w:val="Akapitzlist"/>
+        <w:numPr>
+          <w:ilvl w:val="0"/>
+          <w:numId w:val="4"/>
+        </w:numPr>
+        <w:spacing w:after="0" w:line="240" w:lineRule="auto"/>
+        <w:rPr>
+          <w:rFonts w:ascii="Calibri" w:eastAsia="Calibri" w:hAnsi="Calibri" w:cs="Calibri"/>
+          <w:szCs w:val="20"/>
+        </w:rPr>
+      </w:pPr>
+      <w:r>
+        <w:rPr>
+          <w:rFonts w:ascii="Calibri" w:eastAsia="Calibri" w:hAnsi="Calibri" w:cs="Calibri"/>
+          <w:szCs w:val="20"/>
+        </w:rPr>
+        <w:t>UC30. Generacja tury rekrutacyjnej</w:t>
+      </w:r>
+    </w:p>
+    <w:p>
+      <w:pPr>
+        <w:pStyle w:val="Akapitzlist"/>
+        <w:numPr>
+          <w:ilvl w:val="0"/>
+          <w:numId w:val="4"/>
+        </w:numPr>
+        <w:spacing w:after="0" w:line="240" w:lineRule="auto"/>
+        <w:rPr>
+          <w:rFonts w:ascii="Calibri" w:eastAsia="Calibri" w:hAnsi="Calibri" w:cs="Calibri"/>
+          <w:szCs w:val="20"/>
+        </w:rPr>
+      </w:pPr>
+      <w:r>
+        <w:rPr>
+          <w:rFonts w:ascii="Calibri" w:eastAsia="Calibri" w:hAnsi="Calibri" w:cs="Calibri"/>
+          <w:szCs w:val="20"/>
+        </w:rPr>
+        <w:t>UC34. Utworzenie akceptowanego konkursu</w:t>
+      </w:r>
+    </w:p>
+    <w:p>
+      <w:pPr>
+        <w:pStyle w:val="Akapitzlist"/>
+        <w:numPr>
+          <w:ilvl w:val="0"/>
+          <w:numId w:val="4"/>
+        </w:numPr>
+        <w:spacing w:after="0" w:line="240" w:lineRule="auto"/>
+        <w:rPr>
+          <w:rFonts w:ascii="Calibri" w:eastAsia="Calibri" w:hAnsi="Calibri" w:cs="Calibri"/>
+          <w:szCs w:val="20"/>
+        </w:rPr>
+      </w:pPr>
+      <w:r>
+        <w:rPr>
+          <w:rFonts w:ascii="Calibri" w:eastAsia="Calibri" w:hAnsi="Calibri" w:cs="Calibri"/>
+          <w:szCs w:val="20"/>
+        </w:rPr>
+        <w:t>UC35. Usunięcie akceptowanego konkursu</w:t>
+      </w:r>
+    </w:p>
+    <w:p>
+      <w:pPr>
+        <w:pStyle w:val="Akapitzlist"/>
+        <w:numPr>
+          <w:ilvl w:val="0"/>
+          <w:numId w:val="4"/>
+        </w:numPr>
+        <w:spacing w:after="0" w:line="240" w:lineRule="auto"/>
+        <w:rPr>
+          <w:rFonts w:ascii="Calibri" w:eastAsia="Calibri" w:hAnsi="Calibri" w:cs="Calibri"/>
+          <w:szCs w:val="20"/>
+        </w:rPr>
+      </w:pPr>
+      <w:r>
+        <w:rPr>
+          <w:rFonts w:ascii="Calibri" w:eastAsia="Calibri" w:hAnsi="Calibri" w:cs="Calibri"/>
+          <w:szCs w:val="20"/>
+        </w:rPr>
+        <w:t>UC36. Utworzenie listy laureatów</w:t>
+      </w:r>
+    </w:p>
+    <w:p>
+      <w:pPr>
+        <w:pStyle w:val="Akapitzlist"/>
+        <w:numPr>
+          <w:ilvl w:val="0"/>
+          <w:numId w:val="4"/>
+        </w:numPr>
+        <w:spacing w:after="0" w:line="240" w:lineRule="auto"/>
+        <w:rPr>
+          <w:rFonts w:ascii="Calibri" w:eastAsia="Calibri" w:hAnsi="Calibri" w:cs="Calibri"/>
+          <w:szCs w:val="20"/>
+        </w:rPr>
+      </w:pPr>
+      <w:r>
+        <w:rPr>
+          <w:rFonts w:ascii="Calibri" w:eastAsia="Calibri" w:hAnsi="Calibri" w:cs="Calibri"/>
+          <w:szCs w:val="20"/>
+        </w:rPr>
+        <w:t>UC37. Usunięcie listy laureatów</w:t>
+      </w:r>
+    </w:p>
+    <w:p>
+      <w:pPr>
+        <w:pStyle w:val="Akapitzlist"/>
+        <w:numPr>
+          <w:ilvl w:val="0"/>
+          <w:numId w:val="4"/>
+        </w:numPr>
+        <w:spacing w:after="0" w:line="240" w:lineRule="auto"/>
+        <w:rPr>
+          <w:rFonts w:ascii="Calibri" w:eastAsia="Calibri" w:hAnsi="Calibri" w:cs="Calibri"/>
+          <w:szCs w:val="20"/>
+        </w:rPr>
+      </w:pPr>
+      <w:r>
+        <w:rPr>
+          <w:rFonts w:ascii="Calibri" w:eastAsia="Calibri" w:hAnsi="Calibri" w:cs="Calibri"/>
+          <w:szCs w:val="20"/>
+        </w:rPr>
+        <w:t>UC38. Utworzenie nowej rekrutacji</w:t>
+      </w:r>
+    </w:p>
+    <w:p>
+      <w:pPr>
         <w:spacing w:after="0" w:line="240" w:lineRule="auto"/>
         <w:rPr>
           <w:rFonts w:ascii="Calibri" w:eastAsia="Calibri" w:hAnsi="Calibri" w:cs="Calibri"/>
@@ -5092,6 +5199,7 @@
           <w:rFonts w:ascii="Calibri" w:eastAsia="Calibri" w:hAnsi="Calibri" w:cs="Calibri"/>
           <w:szCs w:val="20"/>
         </w:rPr>
+        <w:lastRenderedPageBreak/>
         <w:t>UC10. Edycja limitu kandydatów na dany kierunek</w:t>
       </w:r>
     </w:p>
@@ -5223,6 +5331,69 @@
     </w:p>
     <w:p>
       <w:pPr>
+        <w:pStyle w:val="Akapitzlist"/>
+        <w:numPr>
+          <w:ilvl w:val="0"/>
+          <w:numId w:val="3"/>
+        </w:numPr>
+        <w:spacing w:after="0" w:line="240" w:lineRule="auto"/>
+        <w:rPr>
+          <w:rFonts w:ascii="Calibri" w:eastAsia="Calibri" w:hAnsi="Calibri" w:cs="Calibri"/>
+          <w:szCs w:val="20"/>
+        </w:rPr>
+      </w:pPr>
+      <w:r>
+        <w:rPr>
+          <w:rFonts w:ascii="Calibri" w:eastAsia="Calibri" w:hAnsi="Calibri" w:cs="Calibri"/>
+          <w:szCs w:val="20"/>
+        </w:rPr>
+        <w:t>UC31. Zakończenie tury rekrutacyjnej</w:t>
+      </w:r>
+    </w:p>
+    <w:p>
+      <w:pPr>
+        <w:pStyle w:val="Akapitzlist"/>
+        <w:numPr>
+          <w:ilvl w:val="0"/>
+          <w:numId w:val="3"/>
+        </w:numPr>
+        <w:spacing w:after="0" w:line="240" w:lineRule="auto"/>
+        <w:rPr>
+          <w:rFonts w:ascii="Calibri" w:eastAsia="Calibri" w:hAnsi="Calibri" w:cs="Calibri"/>
+          <w:szCs w:val="20"/>
+        </w:rPr>
+      </w:pPr>
+      <w:r>
+        <w:rPr>
+          <w:rFonts w:ascii="Calibri" w:eastAsia="Calibri" w:hAnsi="Calibri" w:cs="Calibri"/>
+          <w:szCs w:val="20"/>
+        </w:rPr>
+        <w:t>UC33. Usunięcie konta kandydata</w:t>
+      </w:r>
+    </w:p>
+    <w:p>
+      <w:pPr>
+        <w:pStyle w:val="Akapitzlist"/>
+        <w:numPr>
+          <w:ilvl w:val="0"/>
+          <w:numId w:val="3"/>
+        </w:numPr>
+        <w:spacing w:after="0" w:line="240" w:lineRule="auto"/>
+        <w:rPr>
+          <w:rFonts w:ascii="Calibri" w:eastAsia="Calibri" w:hAnsi="Calibri" w:cs="Calibri"/>
+          <w:szCs w:val="20"/>
+        </w:rPr>
+      </w:pPr>
+      <w:r>
+        <w:rPr>
+          <w:rFonts w:ascii="Calibri" w:eastAsia="Calibri" w:hAnsi="Calibri" w:cs="Calibri"/>
+          <w:szCs w:val="20"/>
+        </w:rPr>
+        <w:t>UC39. Zakończenie rekrutacji</w:t>
+      </w:r>
+    </w:p>
+    <w:p>
+      <w:pPr>
         <w:pStyle w:val="Nagwek1"/>
         <w:rPr>
           <w:rFonts w:eastAsia="Calibri"/>
@@ -5233,7 +5404,6 @@
         <w:rPr>
           <w:rFonts w:eastAsia="Calibri"/>
         </w:rPr>
-        <w:lastRenderedPageBreak/>
         <w:t>Scenariusze wykonania wybranych przypadków użycia</w:t>
       </w:r>
       <w:bookmarkEnd w:id="7"/>
@@ -5517,21 +5687,7 @@
         <w:rPr>
           <w:rFonts w:ascii="Calibri" w:eastAsia="Calibri" w:hAnsi="Calibri" w:cs="Calibri"/>
         </w:rPr>
-        <w:t xml:space="preserve">(patrz </w:t>
-      </w:r>
-      <w:proofErr w:type="spellStart"/>
-      <w:r>
-        <w:rPr>
-          <w:rFonts w:ascii="Calibri" w:eastAsia="Calibri" w:hAnsi="Calibri" w:cs="Calibri"/>
-        </w:rPr>
-        <w:t>Storyboard</w:t>
-      </w:r>
-      <w:proofErr w:type="spellEnd"/>
-      <w:r>
-        <w:rPr>
-          <w:rFonts w:ascii="Calibri" w:eastAsia="Calibri" w:hAnsi="Calibri" w:cs="Calibri"/>
-        </w:rPr>
-        <w:t xml:space="preserve"> rys.1 dla UC 2)</w:t>
+        <w:t>(patrz Storyboard rys.1 dla UC 2)</w:t>
       </w:r>
     </w:p>
     <w:p>
@@ -5580,21 +5736,7 @@
         <w:rPr>
           <w:rFonts w:ascii="Calibri" w:eastAsia="Calibri" w:hAnsi="Calibri" w:cs="Calibri"/>
         </w:rPr>
-        <w:t xml:space="preserve">(patrz </w:t>
-      </w:r>
-      <w:proofErr w:type="spellStart"/>
-      <w:r>
-        <w:rPr>
-          <w:rFonts w:ascii="Calibri" w:eastAsia="Calibri" w:hAnsi="Calibri" w:cs="Calibri"/>
-        </w:rPr>
-        <w:t>Storyboard</w:t>
-      </w:r>
-      <w:proofErr w:type="spellEnd"/>
-      <w:r>
-        <w:rPr>
-          <w:rFonts w:ascii="Calibri" w:eastAsia="Calibri" w:hAnsi="Calibri" w:cs="Calibri"/>
-        </w:rPr>
-        <w:t xml:space="preserve"> rys.2 dla UC 2)</w:t>
+        <w:t>(patrz Storyboard rys.2 dla UC 2)</w:t>
       </w:r>
     </w:p>
     <w:p>
@@ -5914,6 +6056,7 @@
         </w:numPr>
       </w:pPr>
       <w:r>
+        <w:lastRenderedPageBreak/>
         <w:t>Taki sam jak w scenariuszu głównym</w:t>
       </w:r>
     </w:p>
@@ -6069,7 +6212,6 @@
           <w:sz w:val="24"/>
           <w:szCs w:val="24"/>
         </w:rPr>
-        <w:lastRenderedPageBreak/>
         <w:t>Scenariusz główny:</w:t>
       </w:r>
     </w:p>
@@ -6609,6 +6751,7 @@
         </w:numPr>
       </w:pPr>
       <w:r>
+        <w:lastRenderedPageBreak/>
         <w:t xml:space="preserve">Po stwierdzeniu niepoprawnych danych w formularzu wypełnionym przez </w:t>
       </w:r>
       <w:r>
@@ -6709,7 +6852,6 @@
         </w:numPr>
       </w:pPr>
       <w:r>
-        <w:lastRenderedPageBreak/>
         <w:t xml:space="preserve">Stwierdzenie nieważności aplikacji złożonej przez </w:t>
       </w:r>
       <w:r>
@@ -7308,6 +7450,7 @@
         </w:numPr>
       </w:pPr>
       <w:r>
+        <w:lastRenderedPageBreak/>
         <w:t>Po pomyślnym uwierzytelnieniu i zakończeniu akcji UC1, wyświetlenie statystyk obecnie prowadzonej tury rekrutacyjnej, takich jak np. liczba aplikacji na dany kierunek.</w:t>
       </w:r>
     </w:p>
@@ -7324,33 +7467,7 @@
         <w:rPr>
           <w:rFonts w:ascii="Calibri" w:eastAsia="Calibri" w:hAnsi="Calibri" w:cs="Calibri"/>
         </w:rPr>
-        <w:t xml:space="preserve">(patrz </w:t>
-      </w:r>
-      <w:proofErr w:type="spellStart"/>
-      <w:r>
-        <w:rPr>
-          <w:rFonts w:ascii="Calibri" w:eastAsia="Calibri" w:hAnsi="Calibri" w:cs="Calibri"/>
-        </w:rPr>
-        <w:t>Storyboard</w:t>
-      </w:r>
-      <w:proofErr w:type="spellEnd"/>
-      <w:r>
-        <w:rPr>
-          <w:rFonts w:ascii="Calibri" w:eastAsia="Calibri" w:hAnsi="Calibri" w:cs="Calibri"/>
-        </w:rPr>
-        <w:t xml:space="preserve"> rys.1 dla UC </w:t>
-      </w:r>
-      <w:r>
-        <w:rPr>
-          <w:rFonts w:ascii="Calibri" w:eastAsia="Calibri" w:hAnsi="Calibri" w:cs="Calibri"/>
-        </w:rPr>
-        <w:t>7</w:t>
-      </w:r>
-      <w:r>
-        <w:rPr>
-          <w:rFonts w:ascii="Calibri" w:eastAsia="Calibri" w:hAnsi="Calibri" w:cs="Calibri"/>
-        </w:rPr>
-        <w:t>)</w:t>
+        <w:t>(patrz Storyboard rys.1 dla UC 7)</w:t>
       </w:r>
     </w:p>
     <w:p>
@@ -7448,7 +7565,6 @@
           <w:bCs/>
           <w:szCs w:val="20"/>
         </w:rPr>
-        <w:lastRenderedPageBreak/>
         <w:t>UC8. Złożenie prośby o edycję aplikacji:</w:t>
       </w:r>
     </w:p>
@@ -8449,6 +8565,7 @@
           <w:rFonts w:ascii="Calibri" w:eastAsia="Calibri" w:hAnsi="Calibri" w:cs="Calibri"/>
           <w:szCs w:val="20"/>
         </w:rPr>
+        <w:lastRenderedPageBreak/>
         <w:t xml:space="preserve">W zależności od wyboru </w:t>
       </w:r>
       <w:r>
@@ -8576,7 +8693,6 @@
         <w:rPr>
           <w:rFonts w:eastAsia="Calibri"/>
         </w:rPr>
-        <w:lastRenderedPageBreak/>
         <w:t>Diagramy Klas</w:t>
       </w:r>
       <w:bookmarkEnd w:id="8"/>
@@ -8651,27 +8767,14 @@
       <w:r>
         <w:t xml:space="preserve">Diagram </w:t>
       </w:r>
-      <w:r>
-        <w:fldChar w:fldCharType="begin"/>
-      </w:r>
-      <w:r>
-        <w:instrText xml:space="preserve"> SEQ Diagram \* ARABIC </w:instrText>
-      </w:r>
-      <w:r>
-        <w:fldChar w:fldCharType="separate"/>
-      </w:r>
-      <w:r>
-        <w:rPr>
-          <w:noProof/>
-        </w:rPr>
-        <w:t>6</w:t>
-      </w:r>
-      <w:r>
-        <w:rPr>
-          <w:noProof/>
-        </w:rPr>
-        <w:fldChar w:fldCharType="end"/>
-      </w:r>
+      <w:fldSimple w:instr=" SEQ Diagram \* ARABIC ">
+        <w:r>
+          <w:rPr>
+            <w:noProof/>
+          </w:rPr>
+          <w:t>6</w:t>
+        </w:r>
+      </w:fldSimple>
       <w:r>
         <w:t>: Diagram klas, pokazujący obiekty przechowujące dane i operacje, które na tych danych można przeprowadzać we wprowadzanym systemie rekrutacyjnym. Diagram ten obejmuje klasy, służące do obsługi zapytać wydawanych przez aktora Kandydata.</w:t>
       </w:r>
@@ -8835,27 +8938,14 @@
       <w:r>
         <w:t xml:space="preserve">Diagram </w:t>
       </w:r>
-      <w:r>
-        <w:fldChar w:fldCharType="begin"/>
-      </w:r>
-      <w:r>
-        <w:instrText xml:space="preserve"> SEQ Diagram \* ARABIC </w:instrText>
-      </w:r>
-      <w:r>
-        <w:fldChar w:fldCharType="separate"/>
-      </w:r>
-      <w:r>
-        <w:rPr>
-          <w:noProof/>
-        </w:rPr>
-        <w:t>7</w:t>
-      </w:r>
-      <w:r>
-        <w:rPr>
-          <w:noProof/>
-        </w:rPr>
-        <w:fldChar w:fldCharType="end"/>
-      </w:r>
+      <w:fldSimple w:instr=" SEQ Diagram \* ARABIC ">
+        <w:r>
+          <w:rPr>
+            <w:noProof/>
+          </w:rPr>
+          <w:t>7</w:t>
+        </w:r>
+      </w:fldSimple>
       <w:r>
         <w:t xml:space="preserve">: Diagram klas, pokazujący obiekty przechowujące dane i operacje, które będzie można przeprowadzać na nich we wprowadzanym systemie rekrutacyjnym. Diagram ten obejmuje klasy, służące do obsługi zapytań wydawanych przez aktorów: Pracownika dziekanatu oraz </w:t>
       </w:r>
@@ -8887,7 +8977,6 @@
         <w:rPr>
           <w:rFonts w:eastAsia="Calibri"/>
         </w:rPr>
-        <w:lastRenderedPageBreak/>
         <w:t>Diagramy Sekwencji</w:t>
       </w:r>
       <w:bookmarkEnd w:id="9"/>
@@ -8909,6 +8998,7 @@
         <w:rPr>
           <w:noProof/>
         </w:rPr>
+        <w:lastRenderedPageBreak/>
         <w:drawing>
           <wp:inline distT="0" distB="0" distL="0" distR="0" wp14:anchorId="14FC5CAA" wp14:editId="4A0470F3">
             <wp:extent cx="5952402" cy="6262577"/>
@@ -8963,27 +9053,14 @@
       <w:r>
         <w:t xml:space="preserve">Diagram </w:t>
       </w:r>
-      <w:r>
-        <w:fldChar w:fldCharType="begin"/>
-      </w:r>
-      <w:r>
-        <w:instrText xml:space="preserve"> SEQ Diagram \* ARABIC </w:instrText>
-      </w:r>
-      <w:r>
-        <w:fldChar w:fldCharType="separate"/>
-      </w:r>
-      <w:r>
-        <w:rPr>
-          <w:noProof/>
-        </w:rPr>
-        <w:t>8</w:t>
-      </w:r>
-      <w:r>
-        <w:rPr>
-          <w:noProof/>
-        </w:rPr>
-        <w:fldChar w:fldCharType="end"/>
-      </w:r>
+      <w:fldSimple w:instr=" SEQ Diagram \* ARABIC ">
+        <w:r>
+          <w:rPr>
+            <w:noProof/>
+          </w:rPr>
+          <w:t>8</w:t>
+        </w:r>
+      </w:fldSimple>
       <w:r>
         <w:t xml:space="preserve">: Diagram sekwencji, przedstawiający podstawowy schemat komunikacyjny </w:t>
       </w:r>
@@ -9067,27 +9144,14 @@
       <w:r>
         <w:t xml:space="preserve">Diagram </w:t>
       </w:r>
-      <w:r>
-        <w:fldChar w:fldCharType="begin"/>
-      </w:r>
-      <w:r>
-        <w:instrText xml:space="preserve"> SEQ Diagram \* ARABIC </w:instrText>
-      </w:r>
-      <w:r>
-        <w:fldChar w:fldCharType="separate"/>
-      </w:r>
-      <w:r>
-        <w:rPr>
-          <w:noProof/>
-        </w:rPr>
-        <w:t>9</w:t>
-      </w:r>
-      <w:r>
-        <w:rPr>
-          <w:noProof/>
-        </w:rPr>
-        <w:fldChar w:fldCharType="end"/>
-      </w:r>
+      <w:fldSimple w:instr=" SEQ Diagram \* ARABIC ">
+        <w:r>
+          <w:rPr>
+            <w:noProof/>
+          </w:rPr>
+          <w:t>9</w:t>
+        </w:r>
+      </w:fldSimple>
       <w:r>
         <w:t>: Diagram sekwencji, przedstawiający podstawowy schemat komunikacyjny pomiędzy obiektami, pozwalający na realizację zapytania reprezentowanego przez przypadek użycia UC29.</w:t>
       </w:r>
@@ -9168,27 +9232,14 @@
       <w:r>
         <w:t xml:space="preserve">Diagram </w:t>
       </w:r>
-      <w:r>
-        <w:fldChar w:fldCharType="begin"/>
-      </w:r>
-      <w:r>
-        <w:instrText xml:space="preserve"> SEQ Diagram \* ARABIC </w:instrText>
-      </w:r>
-      <w:r>
-        <w:fldChar w:fldCharType="separate"/>
-      </w:r>
-      <w:r>
-        <w:rPr>
-          <w:noProof/>
-        </w:rPr>
-        <w:t>10</w:t>
-      </w:r>
-      <w:r>
-        <w:rPr>
-          <w:noProof/>
-        </w:rPr>
-        <w:fldChar w:fldCharType="end"/>
-      </w:r>
+      <w:fldSimple w:instr=" SEQ Diagram \* ARABIC ">
+        <w:r>
+          <w:rPr>
+            <w:noProof/>
+          </w:rPr>
+          <w:t>10</w:t>
+        </w:r>
+      </w:fldSimple>
       <w:r>
         <w:t>: Diagram sekwencji, przedstawiający podstawowy schemat interakcji pomiędzy obiektami w systemie, pozwalający na realizację zapytania reprezentowanego przez przypadek użycia UC9.</w:t>
       </w:r>
@@ -9211,7 +9262,6 @@
         <w:rPr>
           <w:rFonts w:eastAsia="Calibri"/>
         </w:rPr>
-        <w:lastRenderedPageBreak/>
         <w:t>Macierz CRUD</w:t>
       </w:r>
       <w:r>
@@ -9286,6 +9336,7 @@
           <w:color w:val="4472C4" w:themeColor="accent1"/>
           <w:sz w:val="24"/>
         </w:rPr>
+        <w:lastRenderedPageBreak/>
         <w:drawing>
           <wp:inline distT="0" distB="0" distL="0" distR="0" wp14:anchorId="73CA002D" wp14:editId="2F1188AB">
             <wp:extent cx="7564503" cy="4985468"/>
@@ -9340,27 +9391,14 @@
         <w:br/>
         <w:t xml:space="preserve">Tabela </w:t>
       </w:r>
-      <w:r>
-        <w:fldChar w:fldCharType="begin"/>
-      </w:r>
-      <w:r>
-        <w:instrText xml:space="preserve"> SEQ Tabela \* ARABIC </w:instrText>
-      </w:r>
-      <w:r>
-        <w:fldChar w:fldCharType="separate"/>
-      </w:r>
-      <w:r>
-        <w:rPr>
-          <w:noProof/>
-        </w:rPr>
-        <w:t>1</w:t>
-      </w:r>
-      <w:r>
-        <w:rPr>
-          <w:noProof/>
-        </w:rPr>
-        <w:fldChar w:fldCharType="end"/>
-      </w:r>
+      <w:fldSimple w:instr=" SEQ Tabela \* ARABIC ">
+        <w:r>
+          <w:rPr>
+            <w:noProof/>
+          </w:rPr>
+          <w:t>1</w:t>
+        </w:r>
+      </w:fldSimple>
       <w:r>
         <w:t xml:space="preserve">: </w:t>
       </w:r>
@@ -9393,7 +9431,6 @@
         <w:rPr>
           <w:rFonts w:eastAsia="Calibri"/>
         </w:rPr>
-        <w:lastRenderedPageBreak/>
         <w:t>Model E-R</w:t>
       </w:r>
       <w:r>
@@ -9509,27 +9546,14 @@
       <w:r>
         <w:t xml:space="preserve">Diagram </w:t>
       </w:r>
-      <w:r>
-        <w:fldChar w:fldCharType="begin"/>
-      </w:r>
-      <w:r>
-        <w:instrText xml:space="preserve"> SEQ Diagram \* ARABIC </w:instrText>
-      </w:r>
-      <w:r>
-        <w:fldChar w:fldCharType="separate"/>
-      </w:r>
-      <w:r>
-        <w:rPr>
-          <w:noProof/>
-        </w:rPr>
-        <w:t>11</w:t>
-      </w:r>
-      <w:r>
-        <w:rPr>
-          <w:noProof/>
-        </w:rPr>
-        <w:fldChar w:fldCharType="end"/>
-      </w:r>
+      <w:fldSimple w:instr=" SEQ Diagram \* ARABIC ">
+        <w:r>
+          <w:rPr>
+            <w:noProof/>
+          </w:rPr>
+          <w:t>11</w:t>
+        </w:r>
+      </w:fldSimple>
       <w:r>
         <w:t>: Diagram przedstawiający model E-R powstającej bazy danych, przechowującej informacje o Kandydatach, ich preferowanych kierunkach, jak również i turach rekrutacji, przeprowadzanych przez dane jednostki administracyjne dla Kandydatów.</w:t>
       </w:r>
@@ -9552,7 +9576,6 @@
         <w:rPr>
           <w:rFonts w:eastAsia="Calibri"/>
         </w:rPr>
-        <w:lastRenderedPageBreak/>
         <w:t>Model Relacyjny</w:t>
       </w:r>
       <w:r>
@@ -9588,6 +9611,7 @@
         <w:rPr>
           <w:noProof/>
         </w:rPr>
+        <w:lastRenderedPageBreak/>
         <w:drawing>
           <wp:anchor distT="0" distB="0" distL="114300" distR="114300" simplePos="0" relativeHeight="251658240" behindDoc="0" locked="0" layoutInCell="1" allowOverlap="1" wp14:anchorId="1751FA54" wp14:editId="4E2D414C">
             <wp:simplePos x="0" y="0"/>
@@ -9660,27 +9684,14 @@
       <w:r>
         <w:t xml:space="preserve">Diagram </w:t>
       </w:r>
-      <w:r>
-        <w:fldChar w:fldCharType="begin"/>
-      </w:r>
-      <w:r>
-        <w:instrText xml:space="preserve"> SEQ Diagram \* ARABIC </w:instrText>
-      </w:r>
-      <w:r>
-        <w:fldChar w:fldCharType="separate"/>
-      </w:r>
-      <w:r>
-        <w:rPr>
-          <w:noProof/>
-        </w:rPr>
-        <w:t>12</w:t>
-      </w:r>
-      <w:r>
-        <w:rPr>
-          <w:noProof/>
-        </w:rPr>
-        <w:fldChar w:fldCharType="end"/>
-      </w:r>
+      <w:fldSimple w:instr=" SEQ Diagram \* ARABIC ">
+        <w:r>
+          <w:rPr>
+            <w:noProof/>
+          </w:rPr>
+          <w:t>12</w:t>
+        </w:r>
+      </w:fldSimple>
       <w:r>
         <w:t>: Diagram przedstawiający model relacyjny powstającej bazy danych.</w:t>
       </w:r>
@@ -9720,7 +9731,6 @@
       </w:pPr>
       <w:proofErr w:type="spellStart"/>
       <w:r>
-        <w:lastRenderedPageBreak/>
         <w:t>Storyboard</w:t>
       </w:r>
       <w:r>
@@ -9744,6 +9754,7 @@
     <w:p/>
     <w:p>
       <w:r>
+        <w:lastRenderedPageBreak/>
         <w:t>Przeglądanie dostępnych kierunków UC2.</w:t>
       </w:r>
     </w:p>
@@ -9811,15 +9822,15 @@
     <w:p/>
     <w:p>
       <w:r>
+        <w:t>rys.2</w:t>
+      </w:r>
+    </w:p>
+    <w:p>
+      <w:r>
+        <w:rPr>
+          <w:noProof/>
+        </w:rPr>
         <w:lastRenderedPageBreak/>
-        <w:t>rys.2</w:t>
-      </w:r>
-    </w:p>
-    <w:p>
-      <w:r>
-        <w:rPr>
-          <w:noProof/>
-        </w:rPr>
         <w:drawing>
           <wp:inline distT="0" distB="0" distL="0" distR="0" wp14:anchorId="0EB55A96" wp14:editId="66C33DBB">
             <wp:extent cx="5433945" cy="3823335"/>

</xml_diff>

<commit_message>
Model fizyczny - graf i wyjaśnienie denormalizacji
</commit_message>
<xml_diff>
--- a/Koncepcja projektowa.docx
+++ b/Koncepcja projektowa.docx
@@ -8730,7 +8730,7 @@
     <w:p>
       <w:r>
         <w:drawing>
-          <wp:inline wp14:editId="0293F2E3" wp14:anchorId="12F7E1DF">
+          <wp:inline wp14:editId="6E6E97CD" wp14:anchorId="12F7E1DF">
             <wp:extent cx="6038848" cy="3966845"/>
             <wp:effectExtent l="0" t="0" r="0" b="0"/>
             <wp:docPr id="10" name="Obraz 10" title=""/>
@@ -8745,7 +8745,7 @@
                     <pic:cNvPicPr/>
                   </pic:nvPicPr>
                   <pic:blipFill>
-                    <a:blip r:embed="R0deda96f85624ad6">
+                    <a:blip r:embed="R1cf38f68055644f2">
                       <a:extLst xmlns:a="http://schemas.openxmlformats.org/drawingml/2006/main">
                         <a:ext uri="{28A0092B-C50C-407E-A947-70E740481C1C}">
                           <a14:useLocalDpi xmlns:a14="http://schemas.microsoft.com/office/drawing/2010/main" val="0"/>
@@ -8901,7 +8901,7 @@
     <w:p>
       <w:r>
         <w:drawing>
-          <wp:inline wp14:editId="7CCD53BF" wp14:anchorId="1627FB87">
+          <wp:inline wp14:editId="5E32062B" wp14:anchorId="1627FB87">
             <wp:extent cx="5760720" cy="3415810"/>
             <wp:effectExtent l="0" t="0" r="0" b="0"/>
             <wp:docPr id="1" name="Obraz 1" title=""/>
@@ -8916,7 +8916,7 @@
                     <pic:cNvPicPr/>
                   </pic:nvPicPr>
                   <pic:blipFill>
-                    <a:blip r:embed="R8143689ede03469e">
+                    <a:blip r:embed="R5e711fa7120b41a8">
                       <a:extLst xmlns:a="http://schemas.openxmlformats.org/drawingml/2006/main">
                         <a:ext uri="{28A0092B-C50C-407E-A947-70E740481C1C}">
                           <a14:useLocalDpi xmlns:a14="http://schemas.microsoft.com/office/drawing/2010/main" val="0"/>
@@ -9359,7 +9359,7 @@
       </w:pPr>
       <w:r>
         <w:drawing>
-          <wp:inline wp14:editId="3B9814B5" wp14:anchorId="73CA002D">
+          <wp:inline wp14:editId="73669350" wp14:anchorId="73CA002D">
             <wp:extent cx="7564502" cy="4985469"/>
             <wp:effectExtent l="0" t="0" r="0" b="0"/>
             <wp:docPr id="2" name="Obraz 2" title=""/>
@@ -9374,7 +9374,7 @@
                     <pic:cNvPicPr/>
                   </pic:nvPicPr>
                   <pic:blipFill>
-                    <a:blip r:embed="R207284f0ca6b4cc3">
+                    <a:blip r:embed="Rc339a74a85bf4da0">
                       <a:extLst xmlns:a="http://schemas.openxmlformats.org/drawingml/2006/main">
                         <a:ext uri="{28A0092B-C50C-407E-A947-70E740481C1C}">
                           <a14:useLocalDpi xmlns:a14="http://schemas.microsoft.com/office/drawing/2010/main" val="0"/>
@@ -9495,7 +9495,7 @@
     <w:p>
       <w:r>
         <w:drawing>
-          <wp:inline wp14:editId="53E2ED43" wp14:anchorId="763A5E46">
+          <wp:inline wp14:editId="7F741889" wp14:anchorId="763A5E46">
             <wp:extent cx="6629020" cy="4074085"/>
             <wp:effectExtent l="0" t="0" r="0" b="0"/>
             <wp:docPr id="1083713803" name="Obraz 1083713803" title=""/>
@@ -9510,7 +9510,7 @@
                     <pic:cNvPicPr/>
                   </pic:nvPicPr>
                   <pic:blipFill>
-                    <a:blip r:embed="Rd93ec52078a8480f">
+                    <a:blip r:embed="R671d516720a647c3">
                       <a:extLst xmlns:a="http://schemas.openxmlformats.org/drawingml/2006/main">
                         <a:ext uri="{28A0092B-C50C-407E-A947-70E740481C1C}">
                           <a14:useLocalDpi xmlns:a14="http://schemas.microsoft.com/office/drawing/2010/main" val="0"/>
@@ -9553,7 +9553,7 @@
     <w:p>
       <w:r>
         <w:drawing>
-          <wp:inline wp14:editId="6031B078" wp14:anchorId="2520C0CB">
+          <wp:inline wp14:editId="05D6D983" wp14:anchorId="2520C0CB">
             <wp:extent cx="6591302" cy="4023440"/>
             <wp:effectExtent l="0" t="0" r="0" b="0"/>
             <wp:docPr id="1177706399" name="Obraz 1177706399" title=""/>
@@ -9568,7 +9568,7 @@
                     <pic:cNvPicPr/>
                   </pic:nvPicPr>
                   <pic:blipFill>
-                    <a:blip r:embed="Re04fdb47762f4f33">
+                    <a:blip r:embed="R73984998fb054cd6">
                       <a:extLst xmlns:a="http://schemas.openxmlformats.org/drawingml/2006/main">
                         <a:ext uri="{28A0092B-C50C-407E-A947-70E740481C1C}">
                           <a14:useLocalDpi xmlns:a14="http://schemas.microsoft.com/office/drawing/2010/main" val="0"/>
@@ -9640,39 +9640,30 @@
         <w:rPr>
           <w:rFonts w:eastAsia="Calibri"/>
         </w:rPr>
-        <w:lastRenderedPageBreak/>
-        <w:t xml:space="preserve">Model </w:t>
+        <w:t>Model Logiczny</w:t>
       </w:r>
       <w:r>
         <w:rPr>
           <w:rFonts w:eastAsia="Calibri"/>
         </w:rPr>
-        <w:t>Logiczny</w:t>
+        <w:t xml:space="preserve"> -</w:t>
       </w:r>
       <w:r>
         <w:rPr>
           <w:rFonts w:eastAsia="Calibri"/>
         </w:rPr>
-        <w:t xml:space="preserve"> -</w:t>
+        <w:t xml:space="preserve"> Jakub </w:t>
       </w:r>
       <w:r>
         <w:rPr>
           <w:rFonts w:eastAsia="Calibri"/>
         </w:rPr>
-        <w:t xml:space="preserve"> Jakub </w:t>
-      </w:r>
-      <w:proofErr w:type="spellStart"/>
+        <w:t>Kordel</w:t>
+      </w:r>
       <w:r>
         <w:rPr>
           <w:rFonts w:eastAsia="Calibri"/>
         </w:rPr>
-        <w:t>Kordel</w:t>
-      </w:r>
-      <w:proofErr w:type="spellEnd"/>
-      <w:r>
-        <w:rPr>
-          <w:rFonts w:eastAsia="Calibri"/>
-        </w:rPr>
         <w:t>:</w:t>
       </w:r>
       <w:bookmarkEnd w:id="12"/>
@@ -9680,7 +9671,7 @@
     <w:p>
       <w:r>
         <w:drawing>
-          <wp:inline wp14:editId="290B4984" wp14:anchorId="51723568">
+          <wp:inline wp14:editId="3C79094D" wp14:anchorId="51723568">
             <wp:extent cx="6609708" cy="3676650"/>
             <wp:effectExtent l="0" t="0" r="0" b="0"/>
             <wp:docPr id="363695368" name="Obraz 363695368" title=""/>
@@ -9695,7 +9686,7 @@
                     <pic:cNvPicPr/>
                   </pic:nvPicPr>
                   <pic:blipFill>
-                    <a:blip r:embed="R3ad9cb2fbcd4416a">
+                    <a:blip r:embed="R46640bfd45194488">
                       <a:extLst xmlns:a="http://schemas.openxmlformats.org/drawingml/2006/main">
                         <a:ext uri="{28A0092B-C50C-407E-A947-70E740481C1C}">
                           <a14:useLocalDpi xmlns:a14="http://schemas.microsoft.com/office/drawing/2010/main" val="0"/>
@@ -9757,11 +9748,11 @@
         <w:t>: Diagram przedstawiający model relacyjny powstającej bazy danych.</w:t>
       </w:r>
     </w:p>
-    <w:p/>
-    <w:p/>
-    <w:p/>
-    <w:p/>
-    <w:p/>
+    <w:p>
+      <w:pPr>
+        <w:pStyle w:val="Normalny"/>
+      </w:pPr>
+    </w:p>
     <w:p>
       <w:pPr>
         <w:pStyle w:val="Nagwek1"/>
@@ -9769,9 +9760,33 @@
       <w:bookmarkStart w:name="_Toc62761318" w:id="13"/>
       <w:r>
         <w:rPr/>
-        <w:t>Model fizyczny – Jakub Kordel:</w:t>
+        <w:t xml:space="preserve">Model fizyczny – Jakub </w:t>
+      </w:r>
+      <w:proofErr w:type="spellStart"/>
+      <w:r>
+        <w:rPr/>
+        <w:t>Kordel</w:t>
+      </w:r>
+      <w:proofErr w:type="spellEnd"/>
+      <w:r>
+        <w:rPr/>
+        <w:t>:</w:t>
       </w:r>
       <w:bookmarkEnd w:id="13"/>
+    </w:p>
+    <w:p>
+      <w:pPr>
+        <w:pStyle w:val="Normalny"/>
+      </w:pPr>
+    </w:p>
+    <w:p>
+      <w:pPr>
+        <w:pStyle w:val="Normalny"/>
+      </w:pPr>
+      <w:r>
+        <w:rPr/>
+        <w:t>Poniżej znajduje się analiza modelu logicznego w kontekście jego charakterystyk fizycznych. Pod analizą zamieściliśmy model – fizyczny, który jest wersją po denormalizacji modelu logicznego.</w:t>
+      </w:r>
     </w:p>
     <w:p>
       <w:pPr>
@@ -10619,13 +10634,17 @@
         <w:ind w:left="0"/>
         <w:rPr>
           <w:color w:val="8EAADB" w:themeColor="accent1" w:themeTint="99" w:themeShade="FF"/>
+          <w:sz w:val="28"/>
+          <w:szCs w:val="28"/>
         </w:rPr>
       </w:pPr>
       <w:r>
         <w:rPr>
           <w:color w:val="8EAADB" w:themeColor="accent1" w:themeTint="99" w:themeShade="FF"/>
-        </w:rPr>
-        <w:t>Indeksowanie:</w:t>
+          <w:sz w:val="28"/>
+          <w:szCs w:val="28"/>
+        </w:rPr>
+        <w:t>Model</w:t>
       </w:r>
     </w:p>
     <w:p>
@@ -10634,6 +10653,201 @@
         <w:ind w:left="0"/>
         <w:rPr>
           <w:color w:val="8EAADB" w:themeColor="accent1" w:themeTint="99" w:themeShade="FF"/>
+          <w:sz w:val="24"/>
+          <w:szCs w:val="24"/>
+        </w:rPr>
+      </w:pPr>
+      <w:r>
+        <w:rPr>
+          <w:color w:val="auto"/>
+          <w:sz w:val="24"/>
+          <w:szCs w:val="24"/>
+        </w:rPr>
+        <w:t>Poniższy diagram powstał po denormalizacji modelu logicznego. Na podstawie analiz dotyczących częstości operacji oraz w celu uproszczenia architektury aplikacji i przyspieszenia zapytań do bazy zdecydowaliśmy się na zmiany:</w:t>
+      </w:r>
+    </w:p>
+    <w:p>
+      <w:pPr>
+        <w:pStyle w:val="Akapitzlist"/>
+        <w:numPr>
+          <w:ilvl w:val="0"/>
+          <w:numId w:val="43"/>
+        </w:numPr>
+        <w:rPr>
+          <w:rFonts w:ascii="Calibri" w:hAnsi="Calibri" w:eastAsia="Calibri" w:cs="Calibri" w:asciiTheme="minorAscii" w:hAnsiTheme="minorAscii" w:eastAsiaTheme="minorAscii" w:cstheme="minorAscii"/>
+          <w:color w:val="auto"/>
+          <w:sz w:val="24"/>
+          <w:szCs w:val="24"/>
+        </w:rPr>
+      </w:pPr>
+      <w:r>
+        <w:rPr>
+          <w:color w:val="auto"/>
+          <w:sz w:val="24"/>
+          <w:szCs w:val="24"/>
+        </w:rPr>
+        <w:t>Usunięcie tabeli Lista_wyborów</w:t>
+      </w:r>
+    </w:p>
+    <w:p>
+      <w:pPr>
+        <w:pStyle w:val="Normalny"/>
+        <w:ind w:left="0"/>
+        <w:rPr>
+          <w:color w:val="auto"/>
+          <w:sz w:val="24"/>
+          <w:szCs w:val="24"/>
+        </w:rPr>
+      </w:pPr>
+      <w:r>
+        <w:rPr>
+          <w:color w:val="auto"/>
+          <w:sz w:val="24"/>
+          <w:szCs w:val="24"/>
+        </w:rPr>
+        <w:t xml:space="preserve">W celu przyspieszenia zapytań i modyfikacji preferencji kandydatów zdecydowaliśmy się na usunięcie tabeli </w:t>
+      </w:r>
+      <w:r>
+        <w:rPr>
+          <w:color w:val="auto"/>
+          <w:sz w:val="24"/>
+          <w:szCs w:val="24"/>
+        </w:rPr>
+        <w:t>Lista_wyborów</w:t>
+      </w:r>
+      <w:r>
+        <w:rPr>
+          <w:color w:val="auto"/>
+          <w:sz w:val="24"/>
+          <w:szCs w:val="24"/>
+        </w:rPr>
+        <w:t>, której celem było trzymanie informacji o preferencjach w osobnej tabeli niż tabela Aplikacja. Osobna tabela miała na celu oszczędzenie pamięci w przypadku, gdy kandydat nie skorzysta ze wszystkich przysługujących mu wyborów oraz zapewnienia braku potrzeby edycji kolumn tabeli Aplikacja w przypadku, gdy uczelnia zmieni ilość przysługujących wyborów. Uczelnia jednak, będzie oferowała 5 okien wyboru preferencji kierunków, a w razie zmiany tej decyzji koszt modyfikacji tabeli nie będzie duży, dlatego zdecydowaliśmy się na trzymanie informacji o wyborach w kolumnach tabeli Aplikacja.</w:t>
+      </w:r>
+    </w:p>
+    <w:p>
+      <w:pPr>
+        <w:pStyle w:val="Akapitzlist"/>
+        <w:numPr>
+          <w:ilvl w:val="0"/>
+          <w:numId w:val="43"/>
+        </w:numPr>
+        <w:rPr>
+          <w:rFonts w:ascii="Calibri" w:hAnsi="Calibri" w:eastAsia="Calibri" w:cs="Calibri" w:asciiTheme="minorAscii" w:hAnsiTheme="minorAscii" w:eastAsiaTheme="minorAscii" w:cstheme="minorAscii"/>
+          <w:color w:val="auto"/>
+          <w:sz w:val="24"/>
+          <w:szCs w:val="24"/>
+        </w:rPr>
+      </w:pPr>
+      <w:r>
+        <w:rPr>
+          <w:color w:val="auto"/>
+          <w:sz w:val="24"/>
+          <w:szCs w:val="24"/>
+        </w:rPr>
+        <w:t xml:space="preserve"> Usunięcie tabeli Lista_wydziałów</w:t>
+      </w:r>
+    </w:p>
+    <w:p>
+      <w:pPr>
+        <w:pStyle w:val="Normalny"/>
+        <w:ind w:left="0"/>
+        <w:rPr>
+          <w:color w:val="auto"/>
+          <w:sz w:val="24"/>
+          <w:szCs w:val="24"/>
+        </w:rPr>
+      </w:pPr>
+      <w:r>
+        <w:rPr>
+          <w:color w:val="auto"/>
+          <w:sz w:val="24"/>
+          <w:szCs w:val="24"/>
+        </w:rPr>
+        <w:t xml:space="preserve">Tabela miała na celu przechowywanie informacji o wydziałach biorących udział w danej rekrutacji. Korzystanie z tej informacji w celu znalezienia realizacji kierunków biorących udział w danej rekrutacji wymagało by jednak wielu skomplikowanych zapytań do bazy. Dlatego zamiast takiego rozwiązania zdecydowaliśmy się na trzymanie informacji o rekrutacji w tabeli Tura a turę łączyć z każdą realizacją w tabeli lista. </w:t>
+      </w:r>
+      <w:r>
+        <w:br/>
+      </w:r>
+    </w:p>
+    <w:p>
+      <w:pPr>
+        <w:pStyle w:val="Normalny"/>
+        <w:ind w:left="0"/>
+        <w:rPr>
+          <w:color w:val="8EAADB" w:themeColor="accent1" w:themeTint="99" w:themeShade="FF"/>
+          <w:sz w:val="28"/>
+          <w:szCs w:val="28"/>
+        </w:rPr>
+      </w:pPr>
+      <w:r>
+        <w:drawing>
+          <wp:inline wp14:editId="2246A62F" wp14:anchorId="2242F2DF">
+            <wp:extent cx="6627628" cy="3576157"/>
+            <wp:effectExtent l="0" t="0" r="0" b="0"/>
+            <wp:docPr id="1056258294" name="" title=""/>
+            <wp:cNvGraphicFramePr>
+              <a:graphicFrameLocks noChangeAspect="1"/>
+            </wp:cNvGraphicFramePr>
+            <a:graphic>
+              <a:graphicData uri="http://schemas.openxmlformats.org/drawingml/2006/picture">
+                <pic:pic>
+                  <pic:nvPicPr>
+                    <pic:cNvPr id="0" name=""/>
+                    <pic:cNvPicPr/>
+                  </pic:nvPicPr>
+                  <pic:blipFill>
+                    <a:blip r:embed="R66ea3ed602054f55">
+                      <a:extLst>
+                        <a:ext xmlns:a="http://schemas.openxmlformats.org/drawingml/2006/main" uri="{28A0092B-C50C-407E-A947-70E740481C1C}">
+                          <a14:useLocalDpi val="0"/>
+                        </a:ext>
+                      </a:extLst>
+                    </a:blip>
+                    <a:stretch>
+                      <a:fillRect/>
+                    </a:stretch>
+                  </pic:blipFill>
+                  <pic:spPr>
+                    <a:xfrm>
+                      <a:off x="0" y="0"/>
+                      <a:ext cx="6627628" cy="3576157"/>
+                    </a:xfrm>
+                    <a:prstGeom prst="rect">
+                      <a:avLst/>
+                    </a:prstGeom>
+                  </pic:spPr>
+                </pic:pic>
+              </a:graphicData>
+            </a:graphic>
+          </wp:inline>
+        </w:drawing>
+      </w:r>
+    </w:p>
+    <w:p>
+      <w:pPr>
+        <w:pStyle w:val="Normalny"/>
+        <w:ind w:left="0"/>
+        <w:rPr>
+          <w:color w:val="4471C4"/>
+          <w:sz w:val="24"/>
+          <w:szCs w:val="24"/>
+        </w:rPr>
+      </w:pPr>
+      <w:r>
+        <w:rPr>
+          <w:color w:val="4471C4"/>
+          <w:sz w:val="24"/>
+          <w:szCs w:val="24"/>
+        </w:rPr>
+        <w:t>Indeksowanie:</w:t>
+      </w:r>
+    </w:p>
+    <w:p>
+      <w:pPr>
+        <w:pStyle w:val="Normalny"/>
+        <w:ind w:left="0"/>
+        <w:rPr>
+          <w:color w:val="4471C4"/>
         </w:rPr>
       </w:pPr>
       <w:r>
@@ -10757,6 +10971,8 @@
         <w:ind w:left="0"/>
         <w:rPr>
           <w:color w:val="auto"/>
+          <w:sz w:val="24"/>
+          <w:szCs w:val="24"/>
         </w:rPr>
       </w:pPr>
     </w:p>
@@ -10777,22 +10993,9 @@
         </w:rPr>
       </w:pPr>
       <w:bookmarkStart w:name="_Toc62761319" w:id="14"/>
-      <w:proofErr w:type="spellStart"/>
-      <w:r>
-        <w:t>Storyboard</w:t>
-      </w:r>
-      <w:r>
-        <w:t>’</w:t>
-      </w:r>
-      <w:r>
-        <w:t>y</w:t>
-      </w:r>
-      <w:proofErr w:type="spellEnd"/>
-      <w:r>
-        <w:t xml:space="preserve"> – Jakub Strawa</w:t>
-      </w:r>
-      <w:r>
-        <w:t>:</w:t>
+      <w:r>
+        <w:rPr/>
+        <w:t>Storyboard’y – Jakub Strawa:</w:t>
       </w:r>
       <w:bookmarkEnd w:id="14"/>
       <w:r>
@@ -10816,7 +11019,7 @@
     <w:p>
       <w:r>
         <w:drawing>
-          <wp:inline wp14:editId="4BD2E932" wp14:anchorId="5A45D43E">
+          <wp:inline wp14:editId="14F08585" wp14:anchorId="5A45D43E">
             <wp:extent cx="5756638" cy="4932484"/>
             <wp:effectExtent l="0" t="0" r="0" b="0"/>
             <wp:docPr id="3" name="Obraz 3" descr="Obraz zawierający stół&#10;&#10;Opis wygenerowany automatycznie" title=""/>
@@ -10831,7 +11034,7 @@
                     <pic:cNvPicPr/>
                   </pic:nvPicPr>
                   <pic:blipFill>
-                    <a:blip r:embed="Rd7ee98efa9ba4b15">
+                    <a:blip r:embed="Rfa718054c42a471c">
                       <a:extLst xmlns:a="http://schemas.openxmlformats.org/drawingml/2006/main">
                         <a:ext uri="{28A0092B-C50C-407E-A947-70E740481C1C}">
                           <a14:useLocalDpi xmlns:a14="http://schemas.microsoft.com/office/drawing/2010/main" val="0"/>
@@ -11375,6 +11578,117 @@
 
 <file path=word/numbering.xml><?xml version="1.0" encoding="utf-8"?>
 <w:numbering xmlns:wpc="http://schemas.microsoft.com/office/word/2010/wordprocessingCanvas" xmlns:cx="http://schemas.microsoft.com/office/drawing/2014/chartex" xmlns:cx1="http://schemas.microsoft.com/office/drawing/2015/9/8/chartex" xmlns:cx2="http://schemas.microsoft.com/office/drawing/2015/10/21/chartex" xmlns:cx3="http://schemas.microsoft.com/office/drawing/2016/5/9/chartex" xmlns:cx4="http://schemas.microsoft.com/office/drawing/2016/5/10/chartex" xmlns:cx5="http://schemas.microsoft.com/office/drawing/2016/5/11/chartex" xmlns:cx6="http://schemas.microsoft.com/office/drawing/2016/5/12/chartex" xmlns:cx7="http://schemas.microsoft.com/office/drawing/2016/5/13/chartex" xmlns:cx8="http://schemas.microsoft.com/office/drawing/2016/5/14/chartex" xmlns:mc="http://schemas.openxmlformats.org/markup-compatibility/2006" xmlns:aink="http://schemas.microsoft.com/office/drawing/2016/ink" xmlns:am3d="http://schemas.microsoft.com/office/drawing/2017/model3d" xmlns:o="urn:schemas-microsoft-com:office:office" xmlns:r="http://schemas.openxmlformats.org/officeDocument/2006/relationships" xmlns:m="http://schemas.openxmlformats.org/officeDocument/2006/math" xmlns:v="urn:schemas-microsoft-com:vml" xmlns:wp14="http://schemas.microsoft.com/office/word/2010/wordprocessingDrawing" xmlns:wp="http://schemas.openxmlformats.org/drawingml/2006/wordprocessingDrawing" xmlns:w10="urn:schemas-microsoft-com:office:word" xmlns:w="http://schemas.openxmlformats.org/wordprocessingml/2006/main" xmlns:w14="http://schemas.microsoft.com/office/word/2010/wordml" xmlns:w15="http://schemas.microsoft.com/office/word/2012/wordml" xmlns:w16cex="http://schemas.microsoft.com/office/word/2018/wordml/cex" xmlns:w16cid="http://schemas.microsoft.com/office/word/2016/wordml/cid" xmlns:w16="http://schemas.microsoft.com/office/word/2018/wordml" xmlns:w16se="http://schemas.microsoft.com/office/word/2015/wordml/symex" xmlns:wpg="http://schemas.microsoft.com/office/word/2010/wordprocessingGroup" xmlns:wpi="http://schemas.microsoft.com/office/word/2010/wordprocessingInk" xmlns:wne="http://schemas.microsoft.com/office/word/2006/wordml" xmlns:wps="http://schemas.microsoft.com/office/word/2010/wordprocessingShape" mc:Ignorable="w14 w15 w16se w16cid w16 w16cex wp14">
+  <w:abstractNum xmlns:w="http://schemas.openxmlformats.org/wordprocessingml/2006/main" w:abstractNumId="42">
+    <w:multiLevelType xmlns:w="http://schemas.openxmlformats.org/wordprocessingml/2006/main" w:val="hybridMultilevel"/>
+    <w:lvl xmlns:w="http://schemas.openxmlformats.org/wordprocessingml/2006/main" w:ilvl="0">
+      <w:start w:val="1"/>
+      <w:numFmt w:val="bullet"/>
+      <w:lvlText w:val=""/>
+      <w:lvlJc w:val="left"/>
+      <w:pPr>
+        <w:ind w:left="720" w:hanging="360"/>
+      </w:pPr>
+      <w:rPr>
+        <w:rFonts w:hint="default" w:ascii="Symbol" w:hAnsi="Symbol"/>
+      </w:rPr>
+    </w:lvl>
+    <w:lvl xmlns:w="http://schemas.openxmlformats.org/wordprocessingml/2006/main" w:ilvl="1">
+      <w:start w:val="1"/>
+      <w:numFmt w:val="bullet"/>
+      <w:lvlText w:val="o"/>
+      <w:lvlJc w:val="left"/>
+      <w:pPr>
+        <w:ind w:left="1440" w:hanging="360"/>
+      </w:pPr>
+      <w:rPr>
+        <w:rFonts w:hint="default" w:ascii="Courier New" w:hAnsi="Courier New"/>
+      </w:rPr>
+    </w:lvl>
+    <w:lvl xmlns:w="http://schemas.openxmlformats.org/wordprocessingml/2006/main" w:ilvl="2">
+      <w:start w:val="1"/>
+      <w:numFmt w:val="bullet"/>
+      <w:lvlText w:val=""/>
+      <w:lvlJc w:val="left"/>
+      <w:pPr>
+        <w:ind w:left="2160" w:hanging="360"/>
+      </w:pPr>
+      <w:rPr>
+        <w:rFonts w:hint="default" w:ascii="Wingdings" w:hAnsi="Wingdings"/>
+      </w:rPr>
+    </w:lvl>
+    <w:lvl xmlns:w="http://schemas.openxmlformats.org/wordprocessingml/2006/main" w:ilvl="3">
+      <w:start w:val="1"/>
+      <w:numFmt w:val="bullet"/>
+      <w:lvlText w:val=""/>
+      <w:lvlJc w:val="left"/>
+      <w:pPr>
+        <w:ind w:left="2880" w:hanging="360"/>
+      </w:pPr>
+      <w:rPr>
+        <w:rFonts w:hint="default" w:ascii="Symbol" w:hAnsi="Symbol"/>
+      </w:rPr>
+    </w:lvl>
+    <w:lvl xmlns:w="http://schemas.openxmlformats.org/wordprocessingml/2006/main" w:ilvl="4">
+      <w:start w:val="1"/>
+      <w:numFmt w:val="bullet"/>
+      <w:lvlText w:val="o"/>
+      <w:lvlJc w:val="left"/>
+      <w:pPr>
+        <w:ind w:left="3600" w:hanging="360"/>
+      </w:pPr>
+      <w:rPr>
+        <w:rFonts w:hint="default" w:ascii="Courier New" w:hAnsi="Courier New"/>
+      </w:rPr>
+    </w:lvl>
+    <w:lvl xmlns:w="http://schemas.openxmlformats.org/wordprocessingml/2006/main" w:ilvl="5">
+      <w:start w:val="1"/>
+      <w:numFmt w:val="bullet"/>
+      <w:lvlText w:val=""/>
+      <w:lvlJc w:val="left"/>
+      <w:pPr>
+        <w:ind w:left="4320" w:hanging="360"/>
+      </w:pPr>
+      <w:rPr>
+        <w:rFonts w:hint="default" w:ascii="Wingdings" w:hAnsi="Wingdings"/>
+      </w:rPr>
+    </w:lvl>
+    <w:lvl xmlns:w="http://schemas.openxmlformats.org/wordprocessingml/2006/main" w:ilvl="6">
+      <w:start w:val="1"/>
+      <w:numFmt w:val="bullet"/>
+      <w:lvlText w:val=""/>
+      <w:lvlJc w:val="left"/>
+      <w:pPr>
+        <w:ind w:left="5040" w:hanging="360"/>
+      </w:pPr>
+      <w:rPr>
+        <w:rFonts w:hint="default" w:ascii="Symbol" w:hAnsi="Symbol"/>
+      </w:rPr>
+    </w:lvl>
+    <w:lvl xmlns:w="http://schemas.openxmlformats.org/wordprocessingml/2006/main" w:ilvl="7">
+      <w:start w:val="1"/>
+      <w:numFmt w:val="bullet"/>
+      <w:lvlText w:val="o"/>
+      <w:lvlJc w:val="left"/>
+      <w:pPr>
+        <w:ind w:left="5760" w:hanging="360"/>
+      </w:pPr>
+      <w:rPr>
+        <w:rFonts w:hint="default" w:ascii="Courier New" w:hAnsi="Courier New"/>
+      </w:rPr>
+    </w:lvl>
+    <w:lvl xmlns:w="http://schemas.openxmlformats.org/wordprocessingml/2006/main" w:ilvl="8">
+      <w:start w:val="1"/>
+      <w:numFmt w:val="bullet"/>
+      <w:lvlText w:val=""/>
+      <w:lvlJc w:val="left"/>
+      <w:pPr>
+        <w:ind w:left="6480" w:hanging="360"/>
+      </w:pPr>
+      <w:rPr>
+        <w:rFonts w:hint="default" w:ascii="Wingdings" w:hAnsi="Wingdings"/>
+      </w:rPr>
+    </w:lvl>
+  </w:abstractNum>
   <w:abstractNum xmlns:w="http://schemas.openxmlformats.org/wordprocessingml/2006/main" w:abstractNumId="41">
     <w:multiLevelType xmlns:w="http://schemas.openxmlformats.org/wordprocessingml/2006/main" w:val="hybridMultilevel"/>
     <w:lvl xmlns:w="http://schemas.openxmlformats.org/wordprocessingml/2006/main" w:ilvl="0">
@@ -15338,6 +15652,9 @@
       </w:pPr>
     </w:lvl>
   </w:abstractNum>
+  <w:num w:numId="43">
+    <w:abstractNumId w:val="42"/>
+  </w:num>
   <w:num w:numId="42">
     <w:abstractNumId w:val="41"/>
   </w:num>

</xml_diff>

<commit_message>
obrazek zly wkleilem wczesniej, dodanie tez przykladow procedury i funkcji w jezyku PL/SQL w ramach modelu logicznego
</commit_message>
<xml_diff>
--- a/Koncepcja projektowa.docx
+++ b/Koncepcja projektowa.docx
@@ -8730,7 +8730,7 @@
     <w:p>
       <w:r>
         <w:drawing>
-          <wp:inline wp14:editId="27DB5C37" wp14:anchorId="12F7E1DF">
+          <wp:inline wp14:editId="3AF22DCD" wp14:anchorId="12F7E1DF">
             <wp:extent cx="6038848" cy="3966845"/>
             <wp:effectExtent l="0" t="0" r="0" b="0"/>
             <wp:docPr id="10" name="Obraz 10" title=""/>
@@ -8745,7 +8745,7 @@
                     <pic:cNvPicPr/>
                   </pic:nvPicPr>
                   <pic:blipFill>
-                    <a:blip r:embed="R422226a6512543c1">
+                    <a:blip r:embed="R9aeec1d2a1754b04">
                       <a:extLst xmlns:a="http://schemas.openxmlformats.org/drawingml/2006/main">
                         <a:ext uri="{28A0092B-C50C-407E-A947-70E740481C1C}">
                           <a14:useLocalDpi xmlns:a14="http://schemas.microsoft.com/office/drawing/2010/main" val="0"/>
@@ -8901,7 +8901,7 @@
     <w:p>
       <w:r>
         <w:drawing>
-          <wp:inline wp14:editId="737DCE06" wp14:anchorId="1627FB87">
+          <wp:inline wp14:editId="72155704" wp14:anchorId="1627FB87">
             <wp:extent cx="5760720" cy="3415810"/>
             <wp:effectExtent l="0" t="0" r="0" b="0"/>
             <wp:docPr id="1" name="Obraz 1" title=""/>
@@ -8916,7 +8916,7 @@
                     <pic:cNvPicPr/>
                   </pic:nvPicPr>
                   <pic:blipFill>
-                    <a:blip r:embed="R4f548fea21434d3e">
+                    <a:blip r:embed="R797a4c550ea94181">
                       <a:extLst xmlns:a="http://schemas.openxmlformats.org/drawingml/2006/main">
                         <a:ext uri="{28A0092B-C50C-407E-A947-70E740481C1C}">
                           <a14:useLocalDpi xmlns:a14="http://schemas.microsoft.com/office/drawing/2010/main" val="0"/>
@@ -9359,7 +9359,7 @@
       </w:pPr>
       <w:r>
         <w:drawing>
-          <wp:inline wp14:editId="5ED2014B" wp14:anchorId="73CA002D">
+          <wp:inline wp14:editId="34870A86" wp14:anchorId="73CA002D">
             <wp:extent cx="7564502" cy="4985469"/>
             <wp:effectExtent l="0" t="0" r="0" b="0"/>
             <wp:docPr id="2" name="Obraz 2" title=""/>
@@ -9374,7 +9374,7 @@
                     <pic:cNvPicPr/>
                   </pic:nvPicPr>
                   <pic:blipFill>
-                    <a:blip r:embed="R2e7b79d4f4bd4846">
+                    <a:blip r:embed="Rd87683ee842d4750">
                       <a:extLst xmlns:a="http://schemas.openxmlformats.org/drawingml/2006/main">
                         <a:ext uri="{28A0092B-C50C-407E-A947-70E740481C1C}">
                           <a14:useLocalDpi xmlns:a14="http://schemas.microsoft.com/office/drawing/2010/main" val="0"/>
@@ -9495,7 +9495,7 @@
     <w:p>
       <w:r>
         <w:drawing>
-          <wp:inline wp14:editId="158AFF14" wp14:anchorId="763A5E46">
+          <wp:inline wp14:editId="607797A3" wp14:anchorId="763A5E46">
             <wp:extent cx="6629020" cy="4074085"/>
             <wp:effectExtent l="0" t="0" r="0" b="0"/>
             <wp:docPr id="1083713803" name="Obraz 1083713803" title=""/>
@@ -9510,7 +9510,7 @@
                     <pic:cNvPicPr/>
                   </pic:nvPicPr>
                   <pic:blipFill>
-                    <a:blip r:embed="R381726c2c13843d3">
+                    <a:blip r:embed="Re73c7d8c3dec4f29">
                       <a:extLst xmlns:a="http://schemas.openxmlformats.org/drawingml/2006/main">
                         <a:ext uri="{28A0092B-C50C-407E-A947-70E740481C1C}">
                           <a14:useLocalDpi xmlns:a14="http://schemas.microsoft.com/office/drawing/2010/main" val="0"/>
@@ -9553,7 +9553,7 @@
     <w:p>
       <w:r>
         <w:drawing>
-          <wp:inline wp14:editId="797B8E1A" wp14:anchorId="2520C0CB">
+          <wp:inline wp14:editId="433249E3" wp14:anchorId="2520C0CB">
             <wp:extent cx="6591302" cy="4023440"/>
             <wp:effectExtent l="0" t="0" r="0" b="0"/>
             <wp:docPr id="1177706399" name="Obraz 1177706399" title=""/>
@@ -9568,7 +9568,7 @@
                     <pic:cNvPicPr/>
                   </pic:nvPicPr>
                   <pic:blipFill>
-                    <a:blip r:embed="R0e0325eccf5e47e8">
+                    <a:blip r:embed="Rd35b6a41606a487e">
                       <a:extLst xmlns:a="http://schemas.openxmlformats.org/drawingml/2006/main">
                         <a:ext uri="{28A0092B-C50C-407E-A947-70E740481C1C}">
                           <a14:useLocalDpi xmlns:a14="http://schemas.microsoft.com/office/drawing/2010/main" val="0"/>
@@ -9671,7 +9671,7 @@
     <w:p>
       <w:r>
         <w:drawing>
-          <wp:inline wp14:editId="09AA0278" wp14:anchorId="51723568">
+          <wp:inline wp14:editId="5AD2E81E" wp14:anchorId="51723568">
             <wp:extent cx="6609708" cy="3676650"/>
             <wp:effectExtent l="0" t="0" r="0" b="0"/>
             <wp:docPr id="363695368" name="Obraz 363695368" title=""/>
@@ -9686,7 +9686,7 @@
                     <pic:cNvPicPr/>
                   </pic:nvPicPr>
                   <pic:blipFill>
-                    <a:blip r:embed="R5e34468bdfce41a1">
+                    <a:blip r:embed="Rcee87fb0464a4f38">
                       <a:extLst xmlns:a="http://schemas.openxmlformats.org/drawingml/2006/main">
                         <a:ext uri="{28A0092B-C50C-407E-A947-70E740481C1C}">
                           <a14:useLocalDpi xmlns:a14="http://schemas.microsoft.com/office/drawing/2010/main" val="0"/>
@@ -9751,1076 +9751,36 @@
     <w:p>
       <w:pPr>
         <w:pStyle w:val="Normalny"/>
-      </w:pPr>
-    </w:p>
-    <w:p>
-      <w:pPr>
-        <w:pStyle w:val="Nagwek1"/>
-      </w:pPr>
-      <w:bookmarkStart w:name="_Toc62761318" w:id="13"/>
-      <w:r>
-        <w:rPr/>
-        <w:t xml:space="preserve">Model fizyczny – Jakub </w:t>
-      </w:r>
-      <w:proofErr w:type="spellStart"/>
-      <w:r>
-        <w:rPr/>
-        <w:t>Kordel</w:t>
-      </w:r>
-      <w:proofErr w:type="spellEnd"/>
-      <w:r>
-        <w:rPr/>
-        <w:t>:</w:t>
-      </w:r>
-      <w:bookmarkEnd w:id="13"/>
+        <w:rPr>
+          <w:color w:val="2F5496" w:themeColor="accent1" w:themeTint="FF" w:themeShade="BF"/>
+          <w:sz w:val="24"/>
+          <w:szCs w:val="24"/>
+        </w:rPr>
+      </w:pPr>
+      <w:r>
+        <w:rPr>
+          <w:color w:val="2F5496" w:themeColor="accent1" w:themeTint="FF" w:themeShade="BF"/>
+          <w:sz w:val="24"/>
+          <w:szCs w:val="24"/>
+        </w:rPr>
+        <w:t>Przykład funkcji obliczającej liczbę punktów kandydata na dany kierunek (w języku PL/SQL):</w:t>
+      </w:r>
     </w:p>
     <w:p>
       <w:pPr>
         <w:pStyle w:val="Normalny"/>
-      </w:pPr>
-    </w:p>
-    <w:p>
-      <w:pPr>
-        <w:pStyle w:val="Normalny"/>
-      </w:pPr>
-      <w:r>
-        <w:rPr/>
-        <w:t>Poniżej znajduje się analiza modelu logicznego w kontekście jego charakterystyk fizycznych. Pod analizą zamieściliśmy model – fizyczny, który jest wersją po denormalizacji modelu logicznego.</w:t>
-      </w:r>
-    </w:p>
-    <w:p>
-      <w:pPr>
-        <w:pStyle w:val="Nagwek1"/>
-        <w:rPr>
+        <w:rPr>
+          <w:color w:val="1F4E79" w:themeColor="accent5" w:themeTint="FF" w:themeShade="80"/>
           <w:sz w:val="24"/>
           <w:szCs w:val="24"/>
         </w:rPr>
       </w:pPr>
       <w:r>
-        <w:rPr>
-          <w:sz w:val="24"/>
-          <w:szCs w:val="24"/>
-        </w:rPr>
-        <w:t>Szacowane wielkości tabel:</w:t>
-      </w:r>
-    </w:p>
-    <w:p>
-      <w:pPr>
-        <w:pStyle w:val="Akapitzlist"/>
-        <w:numPr>
-          <w:ilvl w:val="0"/>
-          <w:numId w:val="33"/>
-        </w:numPr>
-        <w:rPr>
-          <w:rFonts w:ascii="Calibri" w:hAnsi="Calibri" w:eastAsia="Calibri" w:cs="Calibri" w:asciiTheme="minorAscii" w:hAnsiTheme="minorAscii" w:eastAsiaTheme="minorAscii" w:cstheme="minorAscii"/>
-          <w:sz w:val="22"/>
-          <w:szCs w:val="22"/>
-        </w:rPr>
-      </w:pPr>
-      <w:r>
-        <w:rPr/>
-        <w:t>Wydział: &lt;40 rekordów</w:t>
-      </w:r>
-    </w:p>
-    <w:p>
-      <w:pPr>
-        <w:pStyle w:val="Akapitzlist"/>
-        <w:numPr>
-          <w:ilvl w:val="0"/>
-          <w:numId w:val="33"/>
-        </w:numPr>
-        <w:rPr>
-          <w:rFonts w:ascii="Calibri" w:hAnsi="Calibri" w:eastAsia="Calibri" w:cs="Calibri" w:asciiTheme="minorAscii" w:hAnsiTheme="minorAscii" w:eastAsiaTheme="minorAscii" w:cstheme="minorAscii"/>
-          <w:sz w:val="22"/>
-          <w:szCs w:val="22"/>
-        </w:rPr>
-      </w:pPr>
-      <w:r>
-        <w:rPr/>
-        <w:t>Kierunek_studiów</w:t>
-      </w:r>
-      <w:r>
-        <w:rPr/>
-        <w:t xml:space="preserve">: &lt;100 rekordów </w:t>
-      </w:r>
-    </w:p>
-    <w:p>
-      <w:pPr>
-        <w:pStyle w:val="Akapitzlist"/>
-        <w:numPr>
-          <w:ilvl w:val="0"/>
-          <w:numId w:val="33"/>
-        </w:numPr>
-        <w:rPr>
-          <w:rFonts w:ascii="Calibri" w:hAnsi="Calibri" w:eastAsia="Calibri" w:cs="Calibri" w:asciiTheme="minorAscii" w:hAnsiTheme="minorAscii" w:eastAsiaTheme="minorAscii" w:cstheme="minorAscii"/>
-          <w:sz w:val="22"/>
-          <w:szCs w:val="22"/>
-        </w:rPr>
-      </w:pPr>
-      <w:r>
-        <w:rPr/>
-        <w:t xml:space="preserve">Rekrutacja: </w:t>
-      </w:r>
-    </w:p>
-    <w:p>
-      <w:pPr>
-        <w:pStyle w:val="Normalny"/>
-        <w:ind w:left="12" w:firstLine="0"/>
-      </w:pPr>
-      <w:r>
-        <w:rPr/>
-        <w:t>Uczelnia prowadzi 2 rekrutacje rocznie, więc po 5 latach ~ 10 rekordów.</w:t>
-      </w:r>
-    </w:p>
-    <w:p>
-      <w:pPr>
-        <w:pStyle w:val="Akapitzlist"/>
-        <w:numPr>
-          <w:ilvl w:val="0"/>
-          <w:numId w:val="34"/>
-        </w:numPr>
-        <w:rPr>
-          <w:rFonts w:ascii="Calibri" w:hAnsi="Calibri" w:eastAsia="Calibri" w:cs="Calibri" w:asciiTheme="minorAscii" w:hAnsiTheme="minorAscii" w:eastAsiaTheme="minorAscii" w:cstheme="minorAscii"/>
-          <w:sz w:val="22"/>
-          <w:szCs w:val="22"/>
-        </w:rPr>
-      </w:pPr>
-      <w:r>
-        <w:rPr/>
-        <w:t>Pracownik:</w:t>
-      </w:r>
-    </w:p>
-    <w:p>
-      <w:pPr>
-        <w:pStyle w:val="Normalny"/>
-        <w:ind w:left="0"/>
-      </w:pPr>
-      <w:r>
-        <w:rPr/>
-        <w:t>Uczelnia zatrudnia około 5tyś. Pracowników, trzeba założyć, że &lt;7000 rekordów.</w:t>
-      </w:r>
-    </w:p>
-    <w:p>
-      <w:pPr>
-        <w:pStyle w:val="Akapitzlist"/>
-        <w:numPr>
-          <w:ilvl w:val="0"/>
-          <w:numId w:val="34"/>
-        </w:numPr>
-        <w:rPr>
-          <w:rFonts w:ascii="Calibri" w:hAnsi="Calibri" w:eastAsia="Calibri" w:cs="Calibri" w:asciiTheme="minorAscii" w:hAnsiTheme="minorAscii" w:eastAsiaTheme="minorAscii" w:cstheme="minorAscii"/>
-          <w:sz w:val="22"/>
-          <w:szCs w:val="22"/>
-        </w:rPr>
-      </w:pPr>
-      <w:r>
-        <w:rPr/>
-        <w:t>Kandydat:</w:t>
-      </w:r>
-    </w:p>
-    <w:p>
-      <w:pPr>
-        <w:pStyle w:val="Normalny"/>
-        <w:ind w:left="0"/>
-      </w:pPr>
-      <w:r>
-        <w:rPr/>
-        <w:t xml:space="preserve">W trakcie dwóch rekrutacji na semestr zimowy i letni liczba aplikujących wynosi nie więcej niż 100tyś. Jeżeli po zakończonej rekrutacji dane kandydatów nie będą usuwane to trzeba liczyć, że po 5 latach liczba rekordów może urosnąć do 0.5mln. </w:t>
-      </w:r>
-    </w:p>
-    <w:p>
-      <w:pPr>
-        <w:pStyle w:val="Akapitzlist"/>
-        <w:numPr>
-          <w:ilvl w:val="0"/>
-          <w:numId w:val="34"/>
-        </w:numPr>
-        <w:rPr>
-          <w:rFonts w:ascii="Calibri" w:hAnsi="Calibri" w:eastAsia="Calibri" w:cs="Calibri" w:asciiTheme="minorAscii" w:hAnsiTheme="minorAscii" w:eastAsiaTheme="minorAscii" w:cstheme="minorAscii"/>
-          <w:sz w:val="22"/>
-          <w:szCs w:val="22"/>
-        </w:rPr>
-      </w:pPr>
-      <w:r>
-        <w:rPr/>
-        <w:t>Lista:</w:t>
-      </w:r>
-    </w:p>
-    <w:p>
-      <w:pPr>
-        <w:pStyle w:val="Normalny"/>
-        <w:ind w:left="0"/>
-      </w:pPr>
-      <w:r>
-        <w:rPr/>
-        <w:t xml:space="preserve">By oszacować z góry założę, że nabór podczas danej rekrutacji jest prowadzony przez </w:t>
-      </w:r>
-      <w:proofErr w:type="spellStart"/>
-      <w:r>
-        <w:rPr/>
-        <w:t>wszytkie</w:t>
-      </w:r>
-      <w:proofErr w:type="spellEnd"/>
-      <w:r>
-        <w:rPr/>
-        <w:t xml:space="preserve"> kierunki oferowane przez uczelnie. Każdy kierunek może przeprowadzić 3 tury podczas rekrutacji, po pierwszych z dwóch tur generowana jest lista zakwalifikowanych jak i rezerwowych a w ostatniej turze tylko lista zakwalifikowanych. Zatem liczba rekordów = 5*liczba kierunków &lt; 500 list podczas 1 rekrutacji. Po 5 latach ~ 5000 rekordów (zakładając, że rekrutacja jest prowadzona 2 razy w roku). </w:t>
-      </w:r>
-    </w:p>
-    <w:p>
-      <w:pPr>
-        <w:pStyle w:val="Akapitzlist"/>
-        <w:numPr>
-          <w:ilvl w:val="0"/>
-          <w:numId w:val="34"/>
-        </w:numPr>
-        <w:rPr>
-          <w:rFonts w:ascii="Calibri" w:hAnsi="Calibri" w:eastAsia="Calibri" w:cs="Calibri" w:asciiTheme="minorAscii" w:hAnsiTheme="minorAscii" w:eastAsiaTheme="minorAscii" w:cstheme="minorAscii"/>
-          <w:sz w:val="22"/>
-          <w:szCs w:val="22"/>
-        </w:rPr>
-      </w:pPr>
-      <w:r>
-        <w:rPr/>
-        <w:t>Lista_Kandydat</w:t>
-      </w:r>
-      <w:r>
-        <w:rPr/>
-        <w:t>:</w:t>
-      </w:r>
-    </w:p>
-    <w:p>
-      <w:pPr>
-        <w:pStyle w:val="Normalny"/>
-        <w:ind w:left="0"/>
-      </w:pPr>
-      <w:r>
-        <w:rPr/>
-        <w:t xml:space="preserve">Tabela łącząca listę z kandydatem. Zakładając, że liczba miejsc na kierunki wynosi średnio 100 a liczba miejsc na pierwszej liście rezerwowych 40, drugiej 20, to trzeba liczyć około 200 rekordów na kierunek podczas jednej 3-turowej rekrutacji. Podczas jednej rekrutacji trzeba liczyć ~20tyś. rekordów. Po 5 latach ~200tyś. </w:t>
-      </w:r>
-    </w:p>
-    <w:p>
-      <w:pPr>
-        <w:pStyle w:val="Akapitzlist"/>
-        <w:numPr>
-          <w:ilvl w:val="0"/>
-          <w:numId w:val="34"/>
-        </w:numPr>
-        <w:rPr>
-          <w:rFonts w:ascii="Calibri" w:hAnsi="Calibri" w:eastAsia="Calibri" w:cs="Calibri" w:asciiTheme="minorAscii" w:hAnsiTheme="minorAscii" w:eastAsiaTheme="minorAscii" w:cstheme="minorAscii"/>
-          <w:sz w:val="22"/>
-          <w:szCs w:val="22"/>
-        </w:rPr>
-      </w:pPr>
-      <w:r>
-        <w:rPr/>
-        <w:t>Konkurs: ~1000</w:t>
-      </w:r>
-    </w:p>
-    <w:p>
-      <w:pPr>
-        <w:pStyle w:val="Akapitzlist"/>
-        <w:numPr>
-          <w:ilvl w:val="0"/>
-          <w:numId w:val="34"/>
-        </w:numPr>
-        <w:rPr>
-          <w:rFonts w:ascii="Calibri" w:hAnsi="Calibri" w:eastAsia="Calibri" w:cs="Calibri" w:asciiTheme="minorAscii" w:hAnsiTheme="minorAscii" w:eastAsiaTheme="minorAscii" w:cstheme="minorAscii"/>
-          <w:sz w:val="22"/>
-          <w:szCs w:val="22"/>
-        </w:rPr>
-      </w:pPr>
-      <w:r>
-        <w:rPr/>
-        <w:t>Lista_laureatów:</w:t>
-      </w:r>
-    </w:p>
-    <w:p>
-      <w:pPr>
-        <w:pStyle w:val="Normalny"/>
-        <w:ind w:left="0"/>
-      </w:pPr>
-      <w:r>
-        <w:rPr/>
-        <w:t xml:space="preserve">Zakładając, optymistycznie, że na 10 kandydatów przypada jeden laureat konkursu: ~10tyś. rekordów na rok. Aczkolwiek będzie to prawdopodobnie znacznie mniej. </w:t>
-      </w:r>
-    </w:p>
-    <w:p>
-      <w:pPr>
-        <w:pStyle w:val="Akapitzlist"/>
-        <w:numPr>
-          <w:ilvl w:val="0"/>
-          <w:numId w:val="34"/>
-        </w:numPr>
-        <w:rPr>
-          <w:rFonts w:ascii="Calibri" w:hAnsi="Calibri" w:eastAsia="Calibri" w:cs="Calibri" w:asciiTheme="minorAscii" w:hAnsiTheme="minorAscii" w:eastAsiaTheme="minorAscii" w:cstheme="minorAscii"/>
-          <w:sz w:val="22"/>
-          <w:szCs w:val="22"/>
-        </w:rPr>
-      </w:pPr>
-      <w:proofErr w:type="spellStart"/>
-      <w:r>
-        <w:rPr/>
-        <w:t>Lista_akceptowanych_konkursów</w:t>
-      </w:r>
-      <w:proofErr w:type="spellEnd"/>
-      <w:r>
-        <w:rPr/>
-        <w:t>:</w:t>
-      </w:r>
-    </w:p>
-    <w:p>
-      <w:pPr>
-        <w:pStyle w:val="Normalny"/>
-        <w:ind w:left="0"/>
-      </w:pPr>
-      <w:r>
-        <w:rPr/>
-        <w:t>Licząc, że kierunek nie liczy punktów za więcej niż 20 różnych konkursów: ~ 20*100 = 2tyś. rekordów</w:t>
-      </w:r>
-    </w:p>
-    <w:p>
-      <w:pPr>
-        <w:pStyle w:val="Akapitzlist"/>
-        <w:numPr>
-          <w:ilvl w:val="0"/>
-          <w:numId w:val="34"/>
-        </w:numPr>
-        <w:rPr>
-          <w:rFonts w:ascii="Calibri" w:hAnsi="Calibri" w:eastAsia="Calibri" w:cs="Calibri" w:asciiTheme="minorAscii" w:hAnsiTheme="minorAscii" w:eastAsiaTheme="minorAscii" w:cstheme="minorAscii"/>
-          <w:sz w:val="22"/>
-          <w:szCs w:val="22"/>
-        </w:rPr>
-      </w:pPr>
-      <w:r>
-        <w:rPr/>
-        <w:t>Tura:</w:t>
-      </w:r>
-    </w:p>
-    <w:p>
-      <w:pPr>
-        <w:pStyle w:val="Normalny"/>
-        <w:ind w:left="0"/>
-      </w:pPr>
-      <w:r>
-        <w:rPr/>
-        <w:t xml:space="preserve">Liczba tur na rekrutacje: 3. Dwie rekrutacje rocznie dają około 30 rekordów po 5 latach.  </w:t>
-      </w:r>
-    </w:p>
-    <w:p>
-      <w:pPr>
-        <w:pStyle w:val="Akapitzlist"/>
-        <w:numPr>
-          <w:ilvl w:val="0"/>
-          <w:numId w:val="34"/>
-        </w:numPr>
-        <w:rPr>
-          <w:rFonts w:ascii="Calibri" w:hAnsi="Calibri" w:eastAsia="Calibri" w:cs="Calibri" w:asciiTheme="minorAscii" w:hAnsiTheme="minorAscii" w:eastAsiaTheme="minorAscii" w:cstheme="minorAscii"/>
-          <w:sz w:val="22"/>
-          <w:szCs w:val="22"/>
-        </w:rPr>
-      </w:pPr>
-      <w:r>
-        <w:rPr/>
-        <w:t>Realizacja:</w:t>
-      </w:r>
-    </w:p>
-    <w:p>
-      <w:pPr>
-        <w:pStyle w:val="Normalny"/>
-        <w:ind w:left="0"/>
-      </w:pPr>
-      <w:r>
-        <w:rPr/>
-        <w:t>Nie więcej niż 1 realizacja kierunku w danej rekrutacji. Podczas jednej rekrutacji zatem nie przybędzie więcej niż 100 rekordów. Po 5 latach &lt; 1tyś. rekordów.</w:t>
-      </w:r>
-    </w:p>
-    <w:p>
-      <w:pPr>
-        <w:pStyle w:val="Akapitzlist"/>
-        <w:numPr>
-          <w:ilvl w:val="0"/>
-          <w:numId w:val="34"/>
-        </w:numPr>
-        <w:rPr>
-          <w:rFonts w:ascii="Calibri" w:hAnsi="Calibri" w:eastAsia="Calibri" w:cs="Calibri" w:asciiTheme="minorAscii" w:hAnsiTheme="minorAscii" w:eastAsiaTheme="minorAscii" w:cstheme="minorAscii"/>
-          <w:sz w:val="22"/>
-          <w:szCs w:val="22"/>
-        </w:rPr>
-      </w:pPr>
-      <w:r>
-        <w:rPr/>
-        <w:t>Aplikacja:</w:t>
-      </w:r>
-    </w:p>
-    <w:p>
-      <w:pPr>
-        <w:pStyle w:val="Normalny"/>
-        <w:ind w:left="0"/>
-      </w:pPr>
-      <w:r>
-        <w:rPr/>
-        <w:t xml:space="preserve">Porównywalna z liczbą kandydatów, &lt; 100tyś. rocznie. </w:t>
-      </w:r>
-    </w:p>
-    <w:p>
-      <w:pPr>
-        <w:pStyle w:val="Akapitzlist"/>
-        <w:numPr>
-          <w:ilvl w:val="0"/>
-          <w:numId w:val="34"/>
-        </w:numPr>
-        <w:rPr>
-          <w:rFonts w:ascii="Calibri" w:hAnsi="Calibri" w:eastAsia="Calibri" w:cs="Calibri" w:asciiTheme="minorAscii" w:hAnsiTheme="minorAscii" w:eastAsiaTheme="minorAscii" w:cstheme="minorAscii"/>
-          <w:sz w:val="22"/>
-          <w:szCs w:val="22"/>
-        </w:rPr>
-      </w:pPr>
-      <w:proofErr w:type="spellStart"/>
-      <w:r>
-        <w:rPr/>
-        <w:t>Cheć_uczestnictwa</w:t>
-      </w:r>
-      <w:proofErr w:type="spellEnd"/>
-      <w:r>
-        <w:rPr/>
-        <w:t>:</w:t>
-      </w:r>
-    </w:p>
-    <w:p>
-      <w:pPr>
-        <w:pStyle w:val="Normalny"/>
-        <w:ind w:left="0"/>
-      </w:pPr>
-      <w:r>
-        <w:rPr/>
-        <w:t>Kandydat może zgłosić chęć uczestnictwa w drugiej i w trzeciej turze rekrutacji. &lt;200tyś. rekordów rocznie.</w:t>
-      </w:r>
-    </w:p>
-    <w:p>
-      <w:pPr>
-        <w:pStyle w:val="Akapitzlist"/>
-        <w:numPr>
-          <w:ilvl w:val="0"/>
-          <w:numId w:val="34"/>
-        </w:numPr>
-        <w:rPr>
-          <w:rFonts w:ascii="Calibri" w:hAnsi="Calibri" w:eastAsia="Calibri" w:cs="Calibri" w:asciiTheme="minorAscii" w:hAnsiTheme="minorAscii" w:eastAsiaTheme="minorAscii" w:cstheme="minorAscii"/>
-          <w:sz w:val="22"/>
-          <w:szCs w:val="22"/>
-        </w:rPr>
-      </w:pPr>
-      <w:r>
-        <w:rPr/>
-        <w:t>Przedmiot: &lt;50 rekordów</w:t>
-      </w:r>
-    </w:p>
-    <w:p>
-      <w:pPr>
-        <w:pStyle w:val="Akapitzlist"/>
-        <w:numPr>
-          <w:ilvl w:val="0"/>
-          <w:numId w:val="34"/>
-        </w:numPr>
-        <w:rPr>
-          <w:rFonts w:ascii="Calibri" w:hAnsi="Calibri" w:eastAsia="Calibri" w:cs="Calibri" w:asciiTheme="minorAscii" w:hAnsiTheme="minorAscii" w:eastAsiaTheme="minorAscii" w:cstheme="minorAscii"/>
-          <w:sz w:val="22"/>
-          <w:szCs w:val="22"/>
-        </w:rPr>
-      </w:pPr>
-      <w:proofErr w:type="spellStart"/>
-      <w:r>
-        <w:rPr/>
-        <w:t>Wynik_z_prze</w:t>
-      </w:r>
-      <w:r>
-        <w:rPr/>
-        <w:t>dmiotu</w:t>
-      </w:r>
-      <w:proofErr w:type="spellEnd"/>
-      <w:r>
-        <w:rPr/>
-        <w:t>:</w:t>
-      </w:r>
-    </w:p>
-    <w:p>
-      <w:pPr>
-        <w:pStyle w:val="Normalny"/>
-        <w:ind w:left="0"/>
-      </w:pPr>
-      <w:r>
-        <w:rPr/>
-        <w:t>Zakładając, że kandydat wprowadzi średnio niż 10 wyników maturalnych ~1mln rekordów rocznie.</w:t>
-      </w:r>
-    </w:p>
-    <w:p>
-      <w:pPr>
-        <w:pStyle w:val="Akapitzlist"/>
-        <w:numPr>
-          <w:ilvl w:val="0"/>
-          <w:numId w:val="34"/>
-        </w:numPr>
-        <w:rPr>
-          <w:rFonts w:ascii="Calibri" w:hAnsi="Calibri" w:eastAsia="Calibri" w:cs="Calibri" w:asciiTheme="minorAscii" w:hAnsiTheme="minorAscii" w:eastAsiaTheme="minorAscii" w:cstheme="minorAscii"/>
-          <w:sz w:val="22"/>
-          <w:szCs w:val="22"/>
-        </w:rPr>
-      </w:pPr>
-      <w:proofErr w:type="spellStart"/>
-      <w:r>
-        <w:rPr/>
-        <w:t>Przelicznik_punktów</w:t>
-      </w:r>
-      <w:proofErr w:type="spellEnd"/>
-      <w:r>
-        <w:rPr/>
-        <w:t>:</w:t>
-      </w:r>
-    </w:p>
-    <w:p>
-      <w:pPr>
-        <w:pStyle w:val="Normalny"/>
-        <w:ind w:left="0"/>
-      </w:pPr>
-      <w:r>
-        <w:rPr/>
-        <w:t>Zakładając, że na średnio na jednym kierunku liczą się punkty z 10 przedmiotów to: &lt; 1tyś. rekordów.</w:t>
-      </w:r>
-    </w:p>
-    <w:p>
-      <w:pPr>
-        <w:pStyle w:val="Akapitzlist"/>
-        <w:numPr>
-          <w:ilvl w:val="0"/>
-          <w:numId w:val="34"/>
-        </w:numPr>
-        <w:rPr>
-          <w:rFonts w:ascii="Calibri" w:hAnsi="Calibri" w:eastAsia="Calibri" w:cs="Calibri" w:asciiTheme="minorAscii" w:hAnsiTheme="minorAscii" w:eastAsiaTheme="minorAscii" w:cstheme="minorAscii"/>
-          <w:sz w:val="22"/>
-          <w:szCs w:val="22"/>
-        </w:rPr>
-      </w:pPr>
-      <w:r>
-        <w:rPr/>
-        <w:t>Kraj: &lt; 300 rekordów</w:t>
-      </w:r>
-    </w:p>
-    <w:p>
-      <w:pPr>
-        <w:pStyle w:val="Akapitzlist"/>
-        <w:numPr>
-          <w:ilvl w:val="0"/>
-          <w:numId w:val="34"/>
-        </w:numPr>
-        <w:rPr>
-          <w:rFonts w:ascii="Calibri" w:hAnsi="Calibri" w:eastAsia="Calibri" w:cs="Calibri" w:asciiTheme="minorAscii" w:hAnsiTheme="minorAscii" w:eastAsiaTheme="minorAscii" w:cstheme="minorAscii"/>
-          <w:sz w:val="22"/>
-          <w:szCs w:val="22"/>
-        </w:rPr>
-      </w:pPr>
-      <w:r>
-        <w:rPr/>
-        <w:t xml:space="preserve">Miasto: </w:t>
-      </w:r>
-    </w:p>
-    <w:p>
-      <w:pPr>
-        <w:pStyle w:val="Normalny"/>
-        <w:ind w:left="0"/>
-      </w:pPr>
-      <w:r>
-        <w:rPr/>
-        <w:t>Jest 1tyś. miast w Polsce, kandydatów zagranicznych będzie mniej, ale za to miasta będą się mniej powtarzały. Trzeba liczyć, że może urosnąć do 10tyś. rekordów.</w:t>
-      </w:r>
-    </w:p>
-    <w:p>
-      <w:pPr>
-        <w:pStyle w:val="Akapitzlist"/>
-        <w:numPr>
-          <w:ilvl w:val="0"/>
-          <w:numId w:val="34"/>
-        </w:numPr>
-        <w:rPr>
-          <w:rFonts w:ascii="Calibri" w:hAnsi="Calibri" w:eastAsia="Calibri" w:cs="Calibri" w:asciiTheme="minorAscii" w:hAnsiTheme="minorAscii" w:eastAsiaTheme="minorAscii" w:cstheme="minorAscii"/>
-          <w:sz w:val="22"/>
-          <w:szCs w:val="22"/>
-        </w:rPr>
-      </w:pPr>
-      <w:r>
-        <w:rPr/>
-        <w:t>Adres:</w:t>
-      </w:r>
-    </w:p>
-    <w:p>
-      <w:pPr>
-        <w:pStyle w:val="Normalny"/>
-        <w:ind w:left="0"/>
-      </w:pPr>
-      <w:r>
-        <w:rPr/>
-        <w:t>Tyle ile kandydatów, ~100tyś. nowych adresów rocznie.</w:t>
-      </w:r>
-    </w:p>
-    <w:p>
-      <w:pPr>
-        <w:pStyle w:val="Akapitzlist"/>
-        <w:numPr>
-          <w:ilvl w:val="0"/>
-          <w:numId w:val="34"/>
-        </w:numPr>
-        <w:rPr>
-          <w:rFonts w:ascii="Calibri" w:hAnsi="Calibri" w:eastAsia="Calibri" w:cs="Calibri" w:asciiTheme="minorAscii" w:hAnsiTheme="minorAscii" w:eastAsiaTheme="minorAscii" w:cstheme="minorAscii"/>
-          <w:sz w:val="22"/>
-          <w:szCs w:val="22"/>
-        </w:rPr>
-      </w:pPr>
-      <w:proofErr w:type="spellStart"/>
-      <w:r>
-        <w:rPr/>
-        <w:t>Lista_wydziałów</w:t>
-      </w:r>
-      <w:proofErr w:type="spellEnd"/>
-      <w:r>
-        <w:rPr/>
-        <w:t xml:space="preserve">:  </w:t>
-      </w:r>
-    </w:p>
-    <w:p>
-      <w:pPr>
-        <w:pStyle w:val="Normalny"/>
-        <w:ind w:left="0"/>
-      </w:pPr>
-      <w:r>
-        <w:rPr/>
-        <w:t>Jest to lista wydziałów biorących udział w danej rekrutacji. Zakładając, że każdy wydział bierze udział w rekrutacji, jest to około 30 rekordów w trakcie jednej rekrutacji.</w:t>
-      </w:r>
-    </w:p>
-    <w:p>
-      <w:pPr>
-        <w:pStyle w:val="Akapitzlist"/>
-        <w:numPr>
-          <w:ilvl w:val="0"/>
-          <w:numId w:val="34"/>
-        </w:numPr>
-        <w:rPr>
-          <w:rFonts w:ascii="Calibri" w:hAnsi="Calibri" w:eastAsia="Calibri" w:cs="Calibri" w:asciiTheme="minorAscii" w:hAnsiTheme="minorAscii" w:eastAsiaTheme="minorAscii" w:cstheme="minorAscii"/>
-          <w:sz w:val="22"/>
-          <w:szCs w:val="22"/>
-        </w:rPr>
-      </w:pPr>
-      <w:proofErr w:type="spellStart"/>
-      <w:r>
-        <w:rPr/>
-        <w:t>Lista_wyborów</w:t>
-      </w:r>
-      <w:proofErr w:type="spellEnd"/>
-      <w:r>
-        <w:rPr/>
-        <w:t xml:space="preserve">: </w:t>
-      </w:r>
-    </w:p>
-    <w:p>
-      <w:pPr>
-        <w:pStyle w:val="Normalny"/>
-        <w:ind w:left="0"/>
-      </w:pPr>
-      <w:r>
-        <w:rPr/>
-        <w:t xml:space="preserve">Każda aplikacja może zawierać do 5 wyborów kierunku. Zatem szacując z góry: liczba aplikacji * 5. około 500tyś. rekordów rocznie. </w:t>
-      </w:r>
-    </w:p>
-    <w:p>
-      <w:pPr>
-        <w:pStyle w:val="Normalny"/>
-        <w:ind w:left="0"/>
-        <w:rPr>
-          <w:color w:val="8EAADB" w:themeColor="accent1" w:themeTint="99" w:themeShade="FF"/>
-          <w:sz w:val="24"/>
-          <w:szCs w:val="24"/>
-        </w:rPr>
-      </w:pPr>
-      <w:r>
-        <w:rPr>
-          <w:color w:val="8EAADB" w:themeColor="accent1" w:themeTint="99" w:themeShade="FF"/>
-          <w:sz w:val="24"/>
-          <w:szCs w:val="24"/>
-        </w:rPr>
-        <w:t>Analiza częstotliwości wykonywania operacji</w:t>
-      </w:r>
-      <w:r>
-        <w:rPr>
-          <w:color w:val="8EAADB" w:themeColor="accent1" w:themeTint="99" w:themeShade="FF"/>
-          <w:sz w:val="24"/>
-          <w:szCs w:val="24"/>
-        </w:rPr>
-        <w:t>:</w:t>
-      </w:r>
-    </w:p>
-    <w:p>
-      <w:pPr>
-        <w:pStyle w:val="Normalny"/>
-        <w:ind w:left="0"/>
-        <w:rPr>
-          <w:color w:val="auto"/>
-        </w:rPr>
-      </w:pPr>
-      <w:r>
-        <w:rPr>
-          <w:color w:val="auto"/>
-        </w:rPr>
-        <w:t>Poniżej przedstawiona jest lista operacji, które będą często wywoływane:</w:t>
-      </w:r>
-    </w:p>
-    <w:p>
-      <w:pPr>
-        <w:pStyle w:val="Akapitzlist"/>
-        <w:numPr>
-          <w:ilvl w:val="0"/>
-          <w:numId w:val="36"/>
-        </w:numPr>
-        <w:rPr>
-          <w:rFonts w:ascii="Calibri" w:hAnsi="Calibri" w:eastAsia="Calibri" w:cs="Calibri" w:asciiTheme="minorAscii" w:hAnsiTheme="minorAscii" w:eastAsiaTheme="minorAscii" w:cstheme="minorAscii"/>
-          <w:color w:val="auto"/>
-          <w:sz w:val="22"/>
-          <w:szCs w:val="22"/>
-        </w:rPr>
-      </w:pPr>
-      <w:r>
-        <w:rPr>
-          <w:color w:val="auto"/>
-        </w:rPr>
-        <w:t>Wyszukiwanie kierunków dostępnych w danej rekrutacji (</w:t>
-      </w:r>
-      <w:proofErr w:type="spellStart"/>
-      <w:r>
-        <w:rPr>
-          <w:color w:val="auto"/>
-        </w:rPr>
-        <w:t>select</w:t>
-      </w:r>
-      <w:proofErr w:type="spellEnd"/>
-      <w:r>
-        <w:rPr>
-          <w:color w:val="auto"/>
-        </w:rPr>
-        <w:t>)</w:t>
-      </w:r>
-    </w:p>
-    <w:p>
-      <w:pPr>
-        <w:pStyle w:val="Normalny"/>
-        <w:ind w:left="0"/>
-        <w:rPr>
-          <w:color w:val="auto"/>
-        </w:rPr>
-      </w:pPr>
-      <w:r>
-        <w:rPr>
-          <w:color w:val="auto"/>
-        </w:rPr>
-        <w:t>Jednocześnie w systemie może być zalogowanych nawet 2500 kandydatów. Duża cześć z nich prawdopodobnie będzie przeglądać listę kierunków. Częstość wykonywania tej operacji może zatem osiągnąć nawet 1000 zapytań na minutę. Liczba kierunków na szczęście nie jest duża. Kandydaci będą szukać szczegółowych informacji o wydziale czy kierunku po ich nazwach.</w:t>
-      </w:r>
-    </w:p>
-    <w:p>
-      <w:pPr>
-        <w:pStyle w:val="Akapitzlist"/>
-        <w:numPr>
-          <w:ilvl w:val="0"/>
-          <w:numId w:val="37"/>
-        </w:numPr>
-        <w:rPr>
-          <w:rFonts w:ascii="Calibri" w:hAnsi="Calibri" w:eastAsia="Calibri" w:cs="Calibri" w:asciiTheme="minorAscii" w:hAnsiTheme="minorAscii" w:eastAsiaTheme="minorAscii" w:cstheme="minorAscii"/>
-          <w:color w:val="auto"/>
-          <w:sz w:val="22"/>
-          <w:szCs w:val="22"/>
-        </w:rPr>
-      </w:pPr>
-      <w:r>
-        <w:rPr>
-          <w:color w:val="auto"/>
-        </w:rPr>
-        <w:t xml:space="preserve">Rejestracja kandydata (insert) </w:t>
-      </w:r>
-    </w:p>
-    <w:p>
-      <w:pPr>
-        <w:pStyle w:val="Normalny"/>
-        <w:ind w:left="0"/>
-        <w:rPr>
-          <w:color w:val="auto"/>
-        </w:rPr>
-      </w:pPr>
-      <w:r>
-        <w:rPr>
-          <w:color w:val="auto"/>
-        </w:rPr>
-        <w:t xml:space="preserve">Podczas jednej rekrutacji liczba kandydatów wynosi około 60tyś. Większość z nich będzie rejestrowała się podczas pierwszego tygodnia rekrutacji. Trzeba liczyć, że częstość wykonywania tej operacji osiągnie 500/na godzinę. </w:t>
-      </w:r>
-    </w:p>
-    <w:p>
-      <w:pPr>
-        <w:pStyle w:val="Akapitzlist"/>
-        <w:numPr>
-          <w:ilvl w:val="0"/>
-          <w:numId w:val="38"/>
-        </w:numPr>
-        <w:rPr>
-          <w:rFonts w:ascii="Calibri" w:hAnsi="Calibri" w:eastAsia="Calibri" w:cs="Calibri" w:asciiTheme="minorAscii" w:hAnsiTheme="minorAscii" w:eastAsiaTheme="minorAscii" w:cstheme="minorAscii"/>
-          <w:color w:val="auto"/>
-          <w:sz w:val="22"/>
-          <w:szCs w:val="22"/>
-        </w:rPr>
-      </w:pPr>
-      <w:r>
-        <w:rPr>
-          <w:color w:val="auto"/>
-        </w:rPr>
-        <w:t xml:space="preserve">Wyszukiwanie kandydatów po imieniu i nazwisku (select). </w:t>
-      </w:r>
-    </w:p>
-    <w:p>
-      <w:pPr>
-        <w:pStyle w:val="Normalny"/>
-        <w:ind w:left="0"/>
-        <w:rPr>
-          <w:color w:val="auto"/>
-        </w:rPr>
-      </w:pPr>
-      <w:r>
-        <w:rPr>
-          <w:color w:val="auto"/>
-        </w:rPr>
-        <w:t xml:space="preserve">Pracownik dziekanatu często będzie potrzebował wyszukiwać kandydatów po imieniu i nazwisku np. po otrzymaniu potwierdzenia wpłaty kandydata, który nie podał swojego identyfikatora w tytule przelewu lub gdy kandydat zapomniał swojego identyfikatora i chce go odzyskać. Biorąc pod uwagę liczbę kandydatów słuszne jest założenie indeksu na kolumny imienia i nazwiska kandydata.  </w:t>
-      </w:r>
-    </w:p>
-    <w:p>
-      <w:pPr>
-        <w:pStyle w:val="Akapitzlist"/>
-        <w:numPr>
-          <w:ilvl w:val="0"/>
-          <w:numId w:val="39"/>
-        </w:numPr>
-        <w:rPr>
-          <w:rFonts w:ascii="Calibri" w:hAnsi="Calibri" w:eastAsia="Calibri" w:cs="Calibri" w:asciiTheme="minorAscii" w:hAnsiTheme="minorAscii" w:eastAsiaTheme="minorAscii" w:cstheme="minorAscii"/>
-          <w:color w:val="auto"/>
-          <w:sz w:val="22"/>
-          <w:szCs w:val="22"/>
-        </w:rPr>
-      </w:pPr>
-      <w:r>
-        <w:rPr>
-          <w:color w:val="auto"/>
-        </w:rPr>
-        <w:t>Edycja, zarządzanie aplikacją przez kandydata (insert, delete)</w:t>
-      </w:r>
-    </w:p>
-    <w:p>
-      <w:pPr>
-        <w:pStyle w:val="Normalny"/>
-        <w:ind w:left="0"/>
-        <w:rPr>
-          <w:color w:val="auto"/>
-        </w:rPr>
-      </w:pPr>
-      <w:r>
-        <w:rPr>
-          <w:color w:val="auto"/>
-        </w:rPr>
-        <w:t xml:space="preserve">Kandydaci w trakcie rekrutacji mają możliwość edytowania swojej aplikacji (wybranych kierunków i ich priorytetów). Z tego względu oraz biorąc pod uwagę liczbę aplikujących kandydatów można spodziewać się częstych operacji insert i delete na tabelach aplikacja i lista_wyborów. </w:t>
-      </w:r>
-    </w:p>
-    <w:p>
-      <w:pPr>
-        <w:pStyle w:val="Normalny"/>
-        <w:ind w:left="0"/>
-        <w:rPr>
-          <w:color w:val="8EAADB" w:themeColor="accent1" w:themeTint="99" w:themeShade="FF"/>
-          <w:sz w:val="28"/>
-          <w:szCs w:val="28"/>
-        </w:rPr>
-      </w:pPr>
-      <w:r>
-        <w:rPr>
-          <w:color w:val="8EAADB" w:themeColor="accent1" w:themeTint="99" w:themeShade="FF"/>
-          <w:sz w:val="28"/>
-          <w:szCs w:val="28"/>
-        </w:rPr>
-        <w:t>Model</w:t>
-      </w:r>
-    </w:p>
-    <w:p>
-      <w:pPr>
-        <w:pStyle w:val="Normalny"/>
-        <w:ind w:left="0"/>
-        <w:rPr>
-          <w:color w:val="8EAADB" w:themeColor="accent1" w:themeTint="99" w:themeShade="FF"/>
-          <w:sz w:val="24"/>
-          <w:szCs w:val="24"/>
-        </w:rPr>
-      </w:pPr>
-      <w:r>
-        <w:rPr>
-          <w:color w:val="auto"/>
-          <w:sz w:val="24"/>
-          <w:szCs w:val="24"/>
-        </w:rPr>
-        <w:t>Poniższy diagram powstał po denormalizacji modelu logicznego. Na podstawie analiz dotyczących częstości operacji oraz w celu uproszczenia architektury aplikacji i przyspieszenia zapytań do bazy zdecydowaliśmy się na zmiany:</w:t>
-      </w:r>
-    </w:p>
-    <w:p>
-      <w:pPr>
-        <w:pStyle w:val="Akapitzlist"/>
-        <w:numPr>
-          <w:ilvl w:val="0"/>
-          <w:numId w:val="43"/>
-        </w:numPr>
-        <w:rPr>
-          <w:rFonts w:ascii="Calibri" w:hAnsi="Calibri" w:eastAsia="Calibri" w:cs="Calibri" w:asciiTheme="minorAscii" w:hAnsiTheme="minorAscii" w:eastAsiaTheme="minorAscii" w:cstheme="minorAscii"/>
-          <w:color w:val="auto"/>
-          <w:sz w:val="24"/>
-          <w:szCs w:val="24"/>
-        </w:rPr>
-      </w:pPr>
-      <w:r>
-        <w:rPr>
-          <w:color w:val="auto"/>
-          <w:sz w:val="24"/>
-          <w:szCs w:val="24"/>
-        </w:rPr>
-        <w:t>Usunięcie tabeli Lista_wyborów</w:t>
-      </w:r>
-    </w:p>
-    <w:p>
-      <w:pPr>
-        <w:pStyle w:val="Normalny"/>
-        <w:ind w:left="0"/>
-        <w:rPr>
-          <w:color w:val="auto"/>
-          <w:sz w:val="24"/>
-          <w:szCs w:val="24"/>
-        </w:rPr>
-      </w:pPr>
-      <w:r>
-        <w:rPr>
-          <w:color w:val="auto"/>
-          <w:sz w:val="24"/>
-          <w:szCs w:val="24"/>
-        </w:rPr>
-        <w:t xml:space="preserve">W celu przyspieszenia zapytań i modyfikacji preferencji kandydatów zdecydowaliśmy się na usunięcie tabeli </w:t>
-      </w:r>
-      <w:r>
-        <w:rPr>
-          <w:color w:val="auto"/>
-          <w:sz w:val="24"/>
-          <w:szCs w:val="24"/>
-        </w:rPr>
-        <w:t>Lista_wyborów</w:t>
-      </w:r>
-      <w:r>
-        <w:rPr>
-          <w:color w:val="auto"/>
-          <w:sz w:val="24"/>
-          <w:szCs w:val="24"/>
-        </w:rPr>
-        <w:t>, której celem było trzymanie informacji o preferencjach w osobnej tabeli niż tabela Aplikacja. Osobna tabela miała na celu oszczędzenie pamięci w przypadku, gdy kandydat nie skorzysta ze wszystkich przysługujących mu wyborów oraz zapewnienia braku potrzeby edycji kolumn tabeli Aplikacja w przypadku, gdy uczelnia zmieni ilość przysługujących wyborów. Uczelnia jednak, będzie oferowała 5 okien wyboru preferencji kierunków, a w razie zmiany tej decyzji koszt modyfikacji tabeli nie będzie duży, dlatego zdecydowaliśmy się na trzymanie informacji o wyborach w kolumnach tabeli Aplikacja.</w:t>
-      </w:r>
-    </w:p>
-    <w:p>
-      <w:pPr>
-        <w:pStyle w:val="Akapitzlist"/>
-        <w:numPr>
-          <w:ilvl w:val="0"/>
-          <w:numId w:val="43"/>
-        </w:numPr>
-        <w:rPr>
-          <w:rFonts w:ascii="Calibri" w:hAnsi="Calibri" w:eastAsia="Calibri" w:cs="Calibri" w:asciiTheme="minorAscii" w:hAnsiTheme="minorAscii" w:eastAsiaTheme="minorAscii" w:cstheme="minorAscii"/>
-          <w:color w:val="auto"/>
-          <w:sz w:val="24"/>
-          <w:szCs w:val="24"/>
-        </w:rPr>
-      </w:pPr>
-      <w:r>
-        <w:rPr>
-          <w:color w:val="auto"/>
-          <w:sz w:val="24"/>
-          <w:szCs w:val="24"/>
-        </w:rPr>
-        <w:t xml:space="preserve"> Usunięcie tabeli Lista_wydziałów</w:t>
-      </w:r>
-    </w:p>
-    <w:p>
-      <w:pPr>
-        <w:pStyle w:val="Normalny"/>
-        <w:ind w:left="0"/>
-        <w:rPr>
-          <w:color w:val="auto"/>
-          <w:sz w:val="24"/>
-          <w:szCs w:val="24"/>
-        </w:rPr>
-      </w:pPr>
-      <w:r>
-        <w:rPr>
-          <w:color w:val="auto"/>
-          <w:sz w:val="24"/>
-          <w:szCs w:val="24"/>
-        </w:rPr>
-        <w:t xml:space="preserve">Tabela miała na celu przechowywanie informacji o wydziałach biorących udział w danej rekrutacji. Korzystanie z tej informacji w celu znalezienia realizacji kierunków biorących udział w danej rekrutacji wymagało by jednak wielu skomplikowanych zapytań do bazy. Dlatego zamiast takiego rozwiązania zdecydowaliśmy się na trzymanie informacji o rekrutacji w tabeli Tura a turę łączyć z każdą realizacją w tabeli lista. </w:t>
-      </w:r>
-    </w:p>
-    <w:p>
-      <w:pPr>
-        <w:pStyle w:val="Akapitzlist"/>
-        <w:numPr>
-          <w:ilvl w:val="0"/>
-          <w:numId w:val="44"/>
-        </w:numPr>
-        <w:ind/>
-        <w:rPr>
-          <w:sz w:val="22"/>
-          <w:szCs w:val="22"/>
-        </w:rPr>
-      </w:pPr>
-      <w:r>
-        <w:rPr>
-          <w:color w:val="000000" w:themeColor="text1" w:themeTint="FF" w:themeShade="FF"/>
-          <w:sz w:val="24"/>
-          <w:szCs w:val="24"/>
-        </w:rPr>
-        <w:t>Dodanie tabeli zgłoszenie</w:t>
-      </w:r>
-    </w:p>
-    <w:p>
-      <w:pPr>
-        <w:pStyle w:val="Normalny"/>
-        <w:ind w:left="0"/>
-        <w:rPr>
-          <w:color w:val="auto"/>
-          <w:sz w:val="24"/>
-          <w:szCs w:val="24"/>
-        </w:rPr>
-      </w:pPr>
-      <w:r>
-        <w:rPr>
-          <w:color w:val="000000" w:themeColor="text1" w:themeTint="FF" w:themeShade="FF"/>
-          <w:sz w:val="24"/>
-          <w:szCs w:val="24"/>
-        </w:rPr>
-        <w:t xml:space="preserve">Dodaliśmy również nową tabelę zgłoszenie, która ma na celu przechowywanie zgłoszeń błędów dodanych przez kandydatów. Informacja o błędzie przechowywana jest w kolumnie opis. </w:t>
-      </w:r>
-      <w:r>
-        <w:br/>
-      </w:r>
-    </w:p>
-    <w:p>
-      <w:pPr>
-        <w:pStyle w:val="Normalny"/>
-        <w:ind w:left="0"/>
-      </w:pPr>
-      <w:r>
         <w:drawing>
-          <wp:inline wp14:editId="64658DED" wp14:anchorId="3101F241">
-            <wp:extent cx="6643955" cy="3709541"/>
+          <wp:inline wp14:editId="15664433" wp14:anchorId="7926B81E">
+            <wp:extent cx="6622396" cy="4953000"/>
             <wp:effectExtent l="0" t="0" r="0" b="0"/>
-            <wp:docPr id="1810161504" name="" title=""/>
+            <wp:docPr id="140035366" name="" title=""/>
             <wp:cNvGraphicFramePr>
               <a:graphicFrameLocks noChangeAspect="1"/>
             </wp:cNvGraphicFramePr>
@@ -10832,7 +9792,7 @@
                     <pic:cNvPicPr/>
                   </pic:nvPicPr>
                   <pic:blipFill>
-                    <a:blip r:embed="R68c1f0f1b291487e">
+                    <a:blip r:embed="R5ecdbf2b96bc4a12">
                       <a:extLst>
                         <a:ext xmlns:a="http://schemas.openxmlformats.org/drawingml/2006/main" uri="{28A0092B-C50C-407E-A947-70E740481C1C}">
                           <a14:useLocalDpi val="0"/>
@@ -10846,7 +9806,7 @@
                   <pic:spPr>
                     <a:xfrm>
                       <a:off x="0" y="0"/>
-                      <a:ext cx="6643955" cy="3709541"/>
+                      <a:ext cx="6622396" cy="4953000"/>
                     </a:xfrm>
                     <a:prstGeom prst="rect">
                       <a:avLst/>
@@ -10862,43 +9822,800 @@
     <w:p>
       <w:pPr>
         <w:pStyle w:val="Normalny"/>
-        <w:ind w:left="0"/>
-        <w:rPr>
-          <w:color w:val="4471C4"/>
+        <w:rPr>
+          <w:color w:val="2F5496" w:themeColor="accent1" w:themeTint="FF" w:themeShade="BF"/>
           <w:sz w:val="24"/>
           <w:szCs w:val="24"/>
         </w:rPr>
       </w:pPr>
       <w:r>
         <w:rPr>
-          <w:color w:val="4471C4"/>
+          <w:color w:val="2F5496" w:themeColor="accent1" w:themeTint="FF" w:themeShade="BF"/>
           <w:sz w:val="24"/>
           <w:szCs w:val="24"/>
         </w:rPr>
-        <w:t>Indeksowanie:</w:t>
+        <w:t>Przykład procedury tworzącej aplikacje kandydata (w języku PL/SQL):</w:t>
+      </w:r>
+    </w:p>
+    <w:p>
+      <w:pPr>
+        <w:pStyle w:val="Normalny"/>
+        <w:rPr>
+          <w:color w:val="2F5496" w:themeColor="accent1" w:themeTint="FF" w:themeShade="BF"/>
+          <w:sz w:val="24"/>
+          <w:szCs w:val="24"/>
+        </w:rPr>
+      </w:pPr>
+      <w:r>
+        <w:drawing>
+          <wp:inline wp14:editId="6A885D48" wp14:anchorId="631BC3B8">
+            <wp:extent cx="6591300" cy="2869962"/>
+            <wp:effectExtent l="0" t="0" r="0" b="0"/>
+            <wp:docPr id="1534172967" name="" title=""/>
+            <wp:cNvGraphicFramePr>
+              <a:graphicFrameLocks noChangeAspect="1"/>
+            </wp:cNvGraphicFramePr>
+            <a:graphic>
+              <a:graphicData uri="http://schemas.openxmlformats.org/drawingml/2006/picture">
+                <pic:pic>
+                  <pic:nvPicPr>
+                    <pic:cNvPr id="0" name=""/>
+                    <pic:cNvPicPr/>
+                  </pic:nvPicPr>
+                  <pic:blipFill>
+                    <a:blip r:embed="R0b4e0c0ced3a47e8">
+                      <a:extLst>
+                        <a:ext xmlns:a="http://schemas.openxmlformats.org/drawingml/2006/main" uri="{28A0092B-C50C-407E-A947-70E740481C1C}">
+                          <a14:useLocalDpi val="0"/>
+                        </a:ext>
+                      </a:extLst>
+                    </a:blip>
+                    <a:stretch>
+                      <a:fillRect/>
+                    </a:stretch>
+                  </pic:blipFill>
+                  <pic:spPr>
+                    <a:xfrm>
+                      <a:off x="0" y="0"/>
+                      <a:ext cx="6591300" cy="2869962"/>
+                    </a:xfrm>
+                    <a:prstGeom prst="rect">
+                      <a:avLst/>
+                    </a:prstGeom>
+                  </pic:spPr>
+                </pic:pic>
+              </a:graphicData>
+            </a:graphic>
+          </wp:inline>
+        </w:drawing>
+      </w:r>
+    </w:p>
+    <w:p>
+      <w:pPr>
+        <w:pStyle w:val="Normalny"/>
+      </w:pPr>
+    </w:p>
+    <w:p>
+      <w:pPr>
+        <w:pStyle w:val="Nagwek1"/>
+      </w:pPr>
+      <w:bookmarkStart w:name="_Toc62761318" w:id="13"/>
+      <w:r>
+        <w:rPr/>
+        <w:t xml:space="preserve">Model fizyczny – Jakub </w:t>
+      </w:r>
+      <w:proofErr w:type="spellStart"/>
+      <w:r>
+        <w:rPr/>
+        <w:t>Kordel</w:t>
+      </w:r>
+      <w:proofErr w:type="spellEnd"/>
+      <w:r>
+        <w:rPr/>
+        <w:t>:</w:t>
+      </w:r>
+      <w:bookmarkEnd w:id="13"/>
+    </w:p>
+    <w:p>
+      <w:pPr>
+        <w:pStyle w:val="Normalny"/>
+      </w:pPr>
+    </w:p>
+    <w:p>
+      <w:pPr>
+        <w:pStyle w:val="Normalny"/>
+      </w:pPr>
+      <w:r>
+        <w:rPr/>
+        <w:t>Poniżej znajduje się analiza modelu logicznego w kontekście jego charakterystyk fizycznych. Pod analizą zamieściliśmy model – fizyczny, który jest wersją po denormalizacji modelu logicznego.</w:t>
+      </w:r>
+    </w:p>
+    <w:p>
+      <w:pPr>
+        <w:pStyle w:val="Nagwek1"/>
+        <w:rPr>
+          <w:sz w:val="24"/>
+          <w:szCs w:val="24"/>
+        </w:rPr>
+      </w:pPr>
+      <w:r>
+        <w:rPr>
+          <w:sz w:val="24"/>
+          <w:szCs w:val="24"/>
+        </w:rPr>
+        <w:t>Szacowane wielkości tabel:</w:t>
+      </w:r>
+    </w:p>
+    <w:p>
+      <w:pPr>
+        <w:pStyle w:val="Akapitzlist"/>
+        <w:numPr>
+          <w:ilvl w:val="0"/>
+          <w:numId w:val="33"/>
+        </w:numPr>
+        <w:rPr>
+          <w:rFonts w:ascii="Calibri" w:hAnsi="Calibri" w:eastAsia="Calibri" w:cs="Calibri" w:asciiTheme="minorAscii" w:hAnsiTheme="minorAscii" w:eastAsiaTheme="minorAscii" w:cstheme="minorAscii"/>
+          <w:sz w:val="22"/>
+          <w:szCs w:val="22"/>
+        </w:rPr>
+      </w:pPr>
+      <w:r>
+        <w:rPr/>
+        <w:t>Wydział: &lt;40 rekordów</w:t>
+      </w:r>
+    </w:p>
+    <w:p>
+      <w:pPr>
+        <w:pStyle w:val="Akapitzlist"/>
+        <w:numPr>
+          <w:ilvl w:val="0"/>
+          <w:numId w:val="33"/>
+        </w:numPr>
+        <w:rPr>
+          <w:rFonts w:ascii="Calibri" w:hAnsi="Calibri" w:eastAsia="Calibri" w:cs="Calibri" w:asciiTheme="minorAscii" w:hAnsiTheme="minorAscii" w:eastAsiaTheme="minorAscii" w:cstheme="minorAscii"/>
+          <w:sz w:val="22"/>
+          <w:szCs w:val="22"/>
+        </w:rPr>
+      </w:pPr>
+      <w:r>
+        <w:rPr/>
+        <w:t>Kierunek_studiów</w:t>
+      </w:r>
+      <w:r>
+        <w:rPr/>
+        <w:t xml:space="preserve">: &lt;100 rekordów </w:t>
+      </w:r>
+    </w:p>
+    <w:p>
+      <w:pPr>
+        <w:pStyle w:val="Akapitzlist"/>
+        <w:numPr>
+          <w:ilvl w:val="0"/>
+          <w:numId w:val="33"/>
+        </w:numPr>
+        <w:rPr>
+          <w:rFonts w:ascii="Calibri" w:hAnsi="Calibri" w:eastAsia="Calibri" w:cs="Calibri" w:asciiTheme="minorAscii" w:hAnsiTheme="minorAscii" w:eastAsiaTheme="minorAscii" w:cstheme="minorAscii"/>
+          <w:sz w:val="22"/>
+          <w:szCs w:val="22"/>
+        </w:rPr>
+      </w:pPr>
+      <w:r>
+        <w:rPr/>
+        <w:t xml:space="preserve">Rekrutacja: </w:t>
+      </w:r>
+    </w:p>
+    <w:p>
+      <w:pPr>
+        <w:pStyle w:val="Normalny"/>
+        <w:ind w:left="12" w:firstLine="0"/>
+      </w:pPr>
+      <w:r>
+        <w:rPr/>
+        <w:t>Uczelnia prowadzi 2 rekrutacje rocznie, więc po 5 latach ~ 10 rekordów.</w:t>
+      </w:r>
+    </w:p>
+    <w:p>
+      <w:pPr>
+        <w:pStyle w:val="Akapitzlist"/>
+        <w:numPr>
+          <w:ilvl w:val="0"/>
+          <w:numId w:val="34"/>
+        </w:numPr>
+        <w:rPr>
+          <w:rFonts w:ascii="Calibri" w:hAnsi="Calibri" w:eastAsia="Calibri" w:cs="Calibri" w:asciiTheme="minorAscii" w:hAnsiTheme="minorAscii" w:eastAsiaTheme="minorAscii" w:cstheme="minorAscii"/>
+          <w:sz w:val="22"/>
+          <w:szCs w:val="22"/>
+        </w:rPr>
+      </w:pPr>
+      <w:r>
+        <w:rPr/>
+        <w:t>Pracownik:</w:t>
       </w:r>
     </w:p>
     <w:p>
       <w:pPr>
         <w:pStyle w:val="Normalny"/>
         <w:ind w:left="0"/>
-        <w:rPr>
-          <w:color w:val="4471C4"/>
-        </w:rPr>
-      </w:pPr>
-      <w:r>
+      </w:pPr>
+      <w:r>
+        <w:rPr/>
+        <w:t>Uczelnia zatrudnia około 5tyś. Pracowników, trzeba założyć, że &lt;7000 rekordów.</w:t>
+      </w:r>
+    </w:p>
+    <w:p>
+      <w:pPr>
+        <w:pStyle w:val="Akapitzlist"/>
+        <w:numPr>
+          <w:ilvl w:val="0"/>
+          <w:numId w:val="34"/>
+        </w:numPr>
+        <w:rPr>
+          <w:rFonts w:ascii="Calibri" w:hAnsi="Calibri" w:eastAsia="Calibri" w:cs="Calibri" w:asciiTheme="minorAscii" w:hAnsiTheme="minorAscii" w:eastAsiaTheme="minorAscii" w:cstheme="minorAscii"/>
+          <w:sz w:val="22"/>
+          <w:szCs w:val="22"/>
+        </w:rPr>
+      </w:pPr>
+      <w:r>
+        <w:rPr/>
+        <w:t>Kandydat:</w:t>
+      </w:r>
+    </w:p>
+    <w:p>
+      <w:pPr>
+        <w:pStyle w:val="Normalny"/>
+        <w:ind w:left="0"/>
+      </w:pPr>
+      <w:r>
+        <w:rPr/>
+        <w:t xml:space="preserve">W trakcie dwóch rekrutacji na semestr zimowy i letni liczba aplikujących wynosi nie więcej niż 100tyś. Jeżeli po zakończonej rekrutacji dane kandydatów nie będą usuwane to trzeba liczyć, że po 5 latach liczba rekordów może urosnąć do 0.5mln. </w:t>
+      </w:r>
+    </w:p>
+    <w:p>
+      <w:pPr>
+        <w:pStyle w:val="Akapitzlist"/>
+        <w:numPr>
+          <w:ilvl w:val="0"/>
+          <w:numId w:val="34"/>
+        </w:numPr>
+        <w:rPr>
+          <w:rFonts w:ascii="Calibri" w:hAnsi="Calibri" w:eastAsia="Calibri" w:cs="Calibri" w:asciiTheme="minorAscii" w:hAnsiTheme="minorAscii" w:eastAsiaTheme="minorAscii" w:cstheme="minorAscii"/>
+          <w:sz w:val="22"/>
+          <w:szCs w:val="22"/>
+        </w:rPr>
+      </w:pPr>
+      <w:r>
+        <w:rPr/>
+        <w:t>Lista:</w:t>
+      </w:r>
+    </w:p>
+    <w:p>
+      <w:pPr>
+        <w:pStyle w:val="Normalny"/>
+        <w:ind w:left="0"/>
+      </w:pPr>
+      <w:r>
+        <w:rPr/>
+        <w:t xml:space="preserve">By oszacować z góry założę, że nabór podczas danej rekrutacji jest prowadzony przez </w:t>
+      </w:r>
+      <w:r>
+        <w:rPr/>
+        <w:t>wszystkie</w:t>
+      </w:r>
+      <w:r>
+        <w:rPr/>
+        <w:t xml:space="preserve"> kierunki oferowane przez uczelnie. Każdy kierunek może przeprowadzić 3 tury podczas rekrutacji, po pierwszych z dwóch tur generowana jest lista zakwalifikowanych jak i rezerwowych a w ostatniej turze tylko lista zakwalifikowanych. Zatem liczba rekordów = 5*liczba kierunków &lt; 500 list podczas 1 rekrutacji. Po 5 latach ~ 5000 rekordów (zakładając, że rekrutacja jest prowadzona 2 razy w roku). </w:t>
+      </w:r>
+    </w:p>
+    <w:p>
+      <w:pPr>
+        <w:pStyle w:val="Akapitzlist"/>
+        <w:numPr>
+          <w:ilvl w:val="0"/>
+          <w:numId w:val="34"/>
+        </w:numPr>
+        <w:rPr>
+          <w:rFonts w:ascii="Calibri" w:hAnsi="Calibri" w:eastAsia="Calibri" w:cs="Calibri" w:asciiTheme="minorAscii" w:hAnsiTheme="minorAscii" w:eastAsiaTheme="minorAscii" w:cstheme="minorAscii"/>
+          <w:sz w:val="22"/>
+          <w:szCs w:val="22"/>
+        </w:rPr>
+      </w:pPr>
+      <w:r>
+        <w:rPr/>
+        <w:t>Lista_Kandydat</w:t>
+      </w:r>
+      <w:r>
+        <w:rPr/>
+        <w:t>:</w:t>
+      </w:r>
+    </w:p>
+    <w:p>
+      <w:pPr>
+        <w:pStyle w:val="Normalny"/>
+        <w:ind w:left="0"/>
+      </w:pPr>
+      <w:r>
+        <w:rPr/>
+        <w:t xml:space="preserve">Tabela łącząca listę z kandydatem. Zakładając, że liczba miejsc na kierunki wynosi średnio 100 a liczba miejsc na pierwszej liście rezerwowych 40, drugiej 20, to trzeba liczyć około 200 rekordów na kierunek podczas jednej 3-turowej rekrutacji. Podczas jednej rekrutacji trzeba liczyć ~20tyś. rekordów. Po 5 latach ~200tyś. </w:t>
+      </w:r>
+    </w:p>
+    <w:p>
+      <w:pPr>
+        <w:pStyle w:val="Akapitzlist"/>
+        <w:numPr>
+          <w:ilvl w:val="0"/>
+          <w:numId w:val="34"/>
+        </w:numPr>
+        <w:rPr>
+          <w:rFonts w:ascii="Calibri" w:hAnsi="Calibri" w:eastAsia="Calibri" w:cs="Calibri" w:asciiTheme="minorAscii" w:hAnsiTheme="minorAscii" w:eastAsiaTheme="minorAscii" w:cstheme="minorAscii"/>
+          <w:sz w:val="22"/>
+          <w:szCs w:val="22"/>
+        </w:rPr>
+      </w:pPr>
+      <w:r>
+        <w:rPr/>
+        <w:t>Konkurs: ~1000</w:t>
+      </w:r>
+    </w:p>
+    <w:p>
+      <w:pPr>
+        <w:pStyle w:val="Akapitzlist"/>
+        <w:numPr>
+          <w:ilvl w:val="0"/>
+          <w:numId w:val="34"/>
+        </w:numPr>
+        <w:rPr>
+          <w:rFonts w:ascii="Calibri" w:hAnsi="Calibri" w:eastAsia="Calibri" w:cs="Calibri" w:asciiTheme="minorAscii" w:hAnsiTheme="minorAscii" w:eastAsiaTheme="minorAscii" w:cstheme="minorAscii"/>
+          <w:sz w:val="22"/>
+          <w:szCs w:val="22"/>
+        </w:rPr>
+      </w:pPr>
+      <w:r>
+        <w:rPr/>
+        <w:t>Lista_laureatów:</w:t>
+      </w:r>
+    </w:p>
+    <w:p>
+      <w:pPr>
+        <w:pStyle w:val="Normalny"/>
+        <w:ind w:left="0"/>
+      </w:pPr>
+      <w:r>
+        <w:rPr/>
+        <w:t xml:space="preserve">Zakładając, optymistycznie, że na 10 kandydatów przypada jeden laureat konkursu: ~10tyś. rekordów na rok. Aczkolwiek będzie to prawdopodobnie znacznie mniej. </w:t>
+      </w:r>
+    </w:p>
+    <w:p>
+      <w:pPr>
+        <w:pStyle w:val="Akapitzlist"/>
+        <w:numPr>
+          <w:ilvl w:val="0"/>
+          <w:numId w:val="34"/>
+        </w:numPr>
+        <w:rPr>
+          <w:rFonts w:ascii="Calibri" w:hAnsi="Calibri" w:eastAsia="Calibri" w:cs="Calibri" w:asciiTheme="minorAscii" w:hAnsiTheme="minorAscii" w:eastAsiaTheme="minorAscii" w:cstheme="minorAscii"/>
+          <w:sz w:val="22"/>
+          <w:szCs w:val="22"/>
+        </w:rPr>
+      </w:pPr>
+      <w:proofErr w:type="spellStart"/>
+      <w:r>
+        <w:rPr/>
+        <w:t>Lista_akceptowanych_konkursów</w:t>
+      </w:r>
+      <w:proofErr w:type="spellEnd"/>
+      <w:r>
+        <w:rPr/>
+        <w:t>:</w:t>
+      </w:r>
+    </w:p>
+    <w:p>
+      <w:pPr>
+        <w:pStyle w:val="Normalny"/>
+        <w:ind w:left="0"/>
+      </w:pPr>
+      <w:r>
+        <w:rPr/>
+        <w:t>Licząc, że kierunek nie liczy punktów za więcej niż 20 różnych konkursów: ~ 20*100 = 2tyś. rekordów</w:t>
+      </w:r>
+    </w:p>
+    <w:p>
+      <w:pPr>
+        <w:pStyle w:val="Akapitzlist"/>
+        <w:numPr>
+          <w:ilvl w:val="0"/>
+          <w:numId w:val="34"/>
+        </w:numPr>
+        <w:rPr>
+          <w:rFonts w:ascii="Calibri" w:hAnsi="Calibri" w:eastAsia="Calibri" w:cs="Calibri" w:asciiTheme="minorAscii" w:hAnsiTheme="minorAscii" w:eastAsiaTheme="minorAscii" w:cstheme="minorAscii"/>
+          <w:sz w:val="22"/>
+          <w:szCs w:val="22"/>
+        </w:rPr>
+      </w:pPr>
+      <w:r>
+        <w:rPr/>
+        <w:t>Tura:</w:t>
+      </w:r>
+    </w:p>
+    <w:p>
+      <w:pPr>
+        <w:pStyle w:val="Normalny"/>
+        <w:ind w:left="0"/>
+      </w:pPr>
+      <w:r>
+        <w:rPr/>
+        <w:t xml:space="preserve">Liczba tur na rekrutacje: 3. Dwie rekrutacje rocznie dają około 30 rekordów po 5 latach.  </w:t>
+      </w:r>
+    </w:p>
+    <w:p>
+      <w:pPr>
+        <w:pStyle w:val="Akapitzlist"/>
+        <w:numPr>
+          <w:ilvl w:val="0"/>
+          <w:numId w:val="34"/>
+        </w:numPr>
+        <w:rPr>
+          <w:rFonts w:ascii="Calibri" w:hAnsi="Calibri" w:eastAsia="Calibri" w:cs="Calibri" w:asciiTheme="minorAscii" w:hAnsiTheme="minorAscii" w:eastAsiaTheme="minorAscii" w:cstheme="minorAscii"/>
+          <w:sz w:val="22"/>
+          <w:szCs w:val="22"/>
+        </w:rPr>
+      </w:pPr>
+      <w:r>
+        <w:rPr/>
+        <w:t>Realizacja:</w:t>
+      </w:r>
+    </w:p>
+    <w:p>
+      <w:pPr>
+        <w:pStyle w:val="Normalny"/>
+        <w:ind w:left="0"/>
+      </w:pPr>
+      <w:r>
+        <w:rPr/>
+        <w:t>Nie więcej niż 1 realizacja kierunku w danej rekrutacji. Podczas jednej rekrutacji zatem nie przybędzie więcej niż 100 rekordów. Po 5 latach &lt; 1tyś. rekordów.</w:t>
+      </w:r>
+    </w:p>
+    <w:p>
+      <w:pPr>
+        <w:pStyle w:val="Akapitzlist"/>
+        <w:numPr>
+          <w:ilvl w:val="0"/>
+          <w:numId w:val="34"/>
+        </w:numPr>
+        <w:rPr>
+          <w:rFonts w:ascii="Calibri" w:hAnsi="Calibri" w:eastAsia="Calibri" w:cs="Calibri" w:asciiTheme="minorAscii" w:hAnsiTheme="minorAscii" w:eastAsiaTheme="minorAscii" w:cstheme="minorAscii"/>
+          <w:sz w:val="22"/>
+          <w:szCs w:val="22"/>
+        </w:rPr>
+      </w:pPr>
+      <w:r>
+        <w:rPr/>
+        <w:t>Aplikacja:</w:t>
+      </w:r>
+    </w:p>
+    <w:p>
+      <w:pPr>
+        <w:pStyle w:val="Normalny"/>
+        <w:ind w:left="0"/>
+      </w:pPr>
+      <w:r>
+        <w:rPr/>
+        <w:t xml:space="preserve">Porównywalna z liczbą kandydatów, &lt; 100tyś. rocznie. </w:t>
+      </w:r>
+    </w:p>
+    <w:p>
+      <w:pPr>
+        <w:pStyle w:val="Akapitzlist"/>
+        <w:numPr>
+          <w:ilvl w:val="0"/>
+          <w:numId w:val="34"/>
+        </w:numPr>
+        <w:rPr>
+          <w:rFonts w:ascii="Calibri" w:hAnsi="Calibri" w:eastAsia="Calibri" w:cs="Calibri" w:asciiTheme="minorAscii" w:hAnsiTheme="minorAscii" w:eastAsiaTheme="minorAscii" w:cstheme="minorAscii"/>
+          <w:sz w:val="22"/>
+          <w:szCs w:val="22"/>
+        </w:rPr>
+      </w:pPr>
+      <w:proofErr w:type="spellStart"/>
+      <w:r>
+        <w:rPr/>
+        <w:t>Cheć_uczestnictwa</w:t>
+      </w:r>
+      <w:proofErr w:type="spellEnd"/>
+      <w:r>
+        <w:rPr/>
+        <w:t>:</w:t>
+      </w:r>
+    </w:p>
+    <w:p>
+      <w:pPr>
+        <w:pStyle w:val="Normalny"/>
+        <w:ind w:left="0"/>
+      </w:pPr>
+      <w:r>
+        <w:rPr/>
+        <w:t>Kandydat może zgłosić chęć uczestnictwa w drugiej i w trzeciej turze rekrutacji. &lt;200tyś. rekordów rocznie.</w:t>
+      </w:r>
+    </w:p>
+    <w:p>
+      <w:pPr>
+        <w:pStyle w:val="Akapitzlist"/>
+        <w:numPr>
+          <w:ilvl w:val="0"/>
+          <w:numId w:val="34"/>
+        </w:numPr>
+        <w:rPr>
+          <w:rFonts w:ascii="Calibri" w:hAnsi="Calibri" w:eastAsia="Calibri" w:cs="Calibri" w:asciiTheme="minorAscii" w:hAnsiTheme="minorAscii" w:eastAsiaTheme="minorAscii" w:cstheme="minorAscii"/>
+          <w:sz w:val="22"/>
+          <w:szCs w:val="22"/>
+        </w:rPr>
+      </w:pPr>
+      <w:r>
+        <w:rPr/>
+        <w:t>Przedmiot: &lt;50 rekordów</w:t>
+      </w:r>
+    </w:p>
+    <w:p>
+      <w:pPr>
+        <w:pStyle w:val="Akapitzlist"/>
+        <w:numPr>
+          <w:ilvl w:val="0"/>
+          <w:numId w:val="34"/>
+        </w:numPr>
+        <w:rPr>
+          <w:rFonts w:ascii="Calibri" w:hAnsi="Calibri" w:eastAsia="Calibri" w:cs="Calibri" w:asciiTheme="minorAscii" w:hAnsiTheme="minorAscii" w:eastAsiaTheme="minorAscii" w:cstheme="minorAscii"/>
+          <w:sz w:val="22"/>
+          <w:szCs w:val="22"/>
+        </w:rPr>
+      </w:pPr>
+      <w:proofErr w:type="spellStart"/>
+      <w:r>
+        <w:rPr/>
+        <w:t>Wynik_z_prze</w:t>
+      </w:r>
+      <w:r>
+        <w:rPr/>
+        <w:t>dmiotu</w:t>
+      </w:r>
+      <w:proofErr w:type="spellEnd"/>
+      <w:r>
+        <w:rPr/>
+        <w:t>:</w:t>
+      </w:r>
+    </w:p>
+    <w:p>
+      <w:pPr>
+        <w:pStyle w:val="Normalny"/>
+        <w:ind w:left="0"/>
+      </w:pPr>
+      <w:r>
+        <w:rPr/>
+        <w:t>Zakładając, że kandydat wprowadzi średnio niż 10 wyników maturalnych ~1mln rekordów rocznie.</w:t>
+      </w:r>
+    </w:p>
+    <w:p>
+      <w:pPr>
+        <w:pStyle w:val="Akapitzlist"/>
+        <w:numPr>
+          <w:ilvl w:val="0"/>
+          <w:numId w:val="34"/>
+        </w:numPr>
+        <w:rPr>
+          <w:rFonts w:ascii="Calibri" w:hAnsi="Calibri" w:eastAsia="Calibri" w:cs="Calibri" w:asciiTheme="minorAscii" w:hAnsiTheme="minorAscii" w:eastAsiaTheme="minorAscii" w:cstheme="minorAscii"/>
+          <w:sz w:val="22"/>
+          <w:szCs w:val="22"/>
+        </w:rPr>
+      </w:pPr>
+      <w:proofErr w:type="spellStart"/>
+      <w:r>
+        <w:rPr/>
+        <w:t>Przelicznik_punktów</w:t>
+      </w:r>
+      <w:proofErr w:type="spellEnd"/>
+      <w:r>
+        <w:rPr/>
+        <w:t>:</w:t>
+      </w:r>
+    </w:p>
+    <w:p>
+      <w:pPr>
+        <w:pStyle w:val="Normalny"/>
+        <w:ind w:left="0"/>
+      </w:pPr>
+      <w:r>
+        <w:rPr/>
+        <w:t>Zakładając, że na średnio na jednym kierunku liczą się punkty z 10 przedmiotów to: &lt; 1tyś. rekordów.</w:t>
+      </w:r>
+    </w:p>
+    <w:p>
+      <w:pPr>
+        <w:pStyle w:val="Akapitzlist"/>
+        <w:numPr>
+          <w:ilvl w:val="0"/>
+          <w:numId w:val="34"/>
+        </w:numPr>
+        <w:rPr>
+          <w:rFonts w:ascii="Calibri" w:hAnsi="Calibri" w:eastAsia="Calibri" w:cs="Calibri" w:asciiTheme="minorAscii" w:hAnsiTheme="minorAscii" w:eastAsiaTheme="minorAscii" w:cstheme="minorAscii"/>
+          <w:sz w:val="22"/>
+          <w:szCs w:val="22"/>
+        </w:rPr>
+      </w:pPr>
+      <w:r>
+        <w:rPr/>
+        <w:t>Kraj: &lt; 300 rekordów</w:t>
+      </w:r>
+    </w:p>
+    <w:p>
+      <w:pPr>
+        <w:pStyle w:val="Akapitzlist"/>
+        <w:numPr>
+          <w:ilvl w:val="0"/>
+          <w:numId w:val="34"/>
+        </w:numPr>
+        <w:rPr>
+          <w:rFonts w:ascii="Calibri" w:hAnsi="Calibri" w:eastAsia="Calibri" w:cs="Calibri" w:asciiTheme="minorAscii" w:hAnsiTheme="minorAscii" w:eastAsiaTheme="minorAscii" w:cstheme="minorAscii"/>
+          <w:sz w:val="22"/>
+          <w:szCs w:val="22"/>
+        </w:rPr>
+      </w:pPr>
+      <w:r>
+        <w:rPr/>
+        <w:t xml:space="preserve">Miasto: </w:t>
+      </w:r>
+    </w:p>
+    <w:p>
+      <w:pPr>
+        <w:pStyle w:val="Normalny"/>
+        <w:ind w:left="0"/>
+      </w:pPr>
+      <w:r>
+        <w:rPr/>
+        <w:t>Jest 1tyś. miast w Polsce, kandydatów zagranicznych będzie mniej, ale za to miasta będą się mniej powtarzały. Trzeba liczyć, że może urosnąć do 10tyś. rekordów.</w:t>
+      </w:r>
+    </w:p>
+    <w:p>
+      <w:pPr>
+        <w:pStyle w:val="Akapitzlist"/>
+        <w:numPr>
+          <w:ilvl w:val="0"/>
+          <w:numId w:val="34"/>
+        </w:numPr>
+        <w:rPr>
+          <w:rFonts w:ascii="Calibri" w:hAnsi="Calibri" w:eastAsia="Calibri" w:cs="Calibri" w:asciiTheme="minorAscii" w:hAnsiTheme="minorAscii" w:eastAsiaTheme="minorAscii" w:cstheme="minorAscii"/>
+          <w:sz w:val="22"/>
+          <w:szCs w:val="22"/>
+        </w:rPr>
+      </w:pPr>
+      <w:r>
+        <w:rPr/>
+        <w:t>Adres:</w:t>
+      </w:r>
+    </w:p>
+    <w:p>
+      <w:pPr>
+        <w:pStyle w:val="Normalny"/>
+        <w:ind w:left="0"/>
+      </w:pPr>
+      <w:r>
+        <w:rPr/>
+        <w:t>Tyle ile kandydatów, ~100tyś. nowych adresów rocznie.</w:t>
+      </w:r>
+    </w:p>
+    <w:p>
+      <w:pPr>
+        <w:pStyle w:val="Akapitzlist"/>
+        <w:numPr>
+          <w:ilvl w:val="0"/>
+          <w:numId w:val="34"/>
+        </w:numPr>
+        <w:rPr>
+          <w:rFonts w:ascii="Calibri" w:hAnsi="Calibri" w:eastAsia="Calibri" w:cs="Calibri" w:asciiTheme="minorAscii" w:hAnsiTheme="minorAscii" w:eastAsiaTheme="minorAscii" w:cstheme="minorAscii"/>
+          <w:sz w:val="22"/>
+          <w:szCs w:val="22"/>
+        </w:rPr>
+      </w:pPr>
+      <w:proofErr w:type="spellStart"/>
+      <w:r>
+        <w:rPr/>
+        <w:t>Lista_wydziałów</w:t>
+      </w:r>
+      <w:proofErr w:type="spellEnd"/>
+      <w:r>
+        <w:rPr/>
+        <w:t xml:space="preserve">:  </w:t>
+      </w:r>
+    </w:p>
+    <w:p>
+      <w:pPr>
+        <w:pStyle w:val="Normalny"/>
+        <w:ind w:left="0"/>
+      </w:pPr>
+      <w:r>
+        <w:rPr/>
+        <w:t>Jest to lista wydziałów biorących udział w danej rekrutacji. Zakładając, że każdy wydział bierze udział w rekrutacji, jest to około 30 rekordów w trakcie jednej rekrutacji.</w:t>
+      </w:r>
+    </w:p>
+    <w:p>
+      <w:pPr>
+        <w:pStyle w:val="Akapitzlist"/>
+        <w:numPr>
+          <w:ilvl w:val="0"/>
+          <w:numId w:val="34"/>
+        </w:numPr>
+        <w:rPr>
+          <w:rFonts w:ascii="Calibri" w:hAnsi="Calibri" w:eastAsia="Calibri" w:cs="Calibri" w:asciiTheme="minorAscii" w:hAnsiTheme="minorAscii" w:eastAsiaTheme="minorAscii" w:cstheme="minorAscii"/>
+          <w:sz w:val="22"/>
+          <w:szCs w:val="22"/>
+        </w:rPr>
+      </w:pPr>
+      <w:proofErr w:type="spellStart"/>
+      <w:r>
+        <w:rPr/>
+        <w:t>Lista_wyborów</w:t>
+      </w:r>
+      <w:proofErr w:type="spellEnd"/>
+      <w:r>
+        <w:rPr/>
+        <w:t xml:space="preserve">: </w:t>
+      </w:r>
+    </w:p>
+    <w:p>
+      <w:pPr>
+        <w:pStyle w:val="Normalny"/>
+        <w:ind w:left="0"/>
+      </w:pPr>
+      <w:r>
+        <w:rPr/>
+        <w:t xml:space="preserve">Każda aplikacja może zawierać do 5 wyborów kierunku. Zatem szacując z góry: liczba aplikacji * 5. około 500tyś. rekordów rocznie. </w:t>
+      </w:r>
+    </w:p>
+    <w:p>
+      <w:pPr>
+        <w:pStyle w:val="Normalny"/>
+        <w:ind w:left="0"/>
+        <w:rPr>
+          <w:color w:val="8EAADB" w:themeColor="accent1" w:themeTint="99" w:themeShade="FF"/>
+          <w:sz w:val="24"/>
+          <w:szCs w:val="24"/>
+        </w:rPr>
+      </w:pPr>
+      <w:r>
+        <w:rPr>
+          <w:color w:val="8EAADB" w:themeColor="accent1" w:themeTint="99" w:themeShade="FF"/>
+          <w:sz w:val="24"/>
+          <w:szCs w:val="24"/>
+        </w:rPr>
+        <w:t>Analiza częstotliwości wykonywania operacji</w:t>
+      </w:r>
+      <w:r>
+        <w:rPr>
+          <w:color w:val="8EAADB" w:themeColor="accent1" w:themeTint="99" w:themeShade="FF"/>
+          <w:sz w:val="24"/>
+          <w:szCs w:val="24"/>
+        </w:rPr>
+        <w:t>:</w:t>
+      </w:r>
+    </w:p>
+    <w:p>
+      <w:pPr>
+        <w:pStyle w:val="Normalny"/>
+        <w:ind w:left="0"/>
         <w:rPr>
           <w:color w:val="auto"/>
         </w:rPr>
-        <w:t>Na podstawie rozważań o wielkości tabel, częstości wyszukiwania po poszczególnych kolumnach oraz częstości operacji wstawiania i usuwania (indeksowanie spowalnia operacje wstawiania i usuwania) ustaliliśmy kilka indeksów pomocniczych:</w:t>
-      </w:r>
-    </w:p>
-    <w:p>
-      <w:pPr>
-        <w:pStyle w:val="Akapitzlist"/>
-        <w:numPr>
-          <w:ilvl w:val="0"/>
-          <w:numId w:val="40"/>
+      </w:pPr>
+      <w:r>
+        <w:rPr>
+          <w:color w:val="auto"/>
+        </w:rPr>
+        <w:t>Poniżej przedstawiona jest lista operacji, które będą często wywoływane:</w:t>
+      </w:r>
+    </w:p>
+    <w:p>
+      <w:pPr>
+        <w:pStyle w:val="Akapitzlist"/>
+        <w:numPr>
+          <w:ilvl w:val="0"/>
+          <w:numId w:val="36"/>
         </w:numPr>
         <w:rPr>
           <w:rFonts w:ascii="Calibri" w:hAnsi="Calibri" w:eastAsia="Calibri" w:cs="Calibri" w:asciiTheme="minorAscii" w:hAnsiTheme="minorAscii" w:eastAsiaTheme="minorAscii" w:cstheme="minorAscii"/>
@@ -10911,7 +10628,21 @@
         <w:rPr>
           <w:color w:val="auto"/>
         </w:rPr>
-        <w:t>Na tabeli kandydat (kolumny Imię i Nazwisko).</w:t>
+        <w:t>Wyszukiwanie kierunków dostępnych w danej rekrutacji (</w:t>
+      </w:r>
+      <w:proofErr w:type="spellStart"/>
+      <w:r>
+        <w:rPr>
+          <w:color w:val="auto"/>
+        </w:rPr>
+        <w:t>select</w:t>
+      </w:r>
+      <w:proofErr w:type="spellEnd"/>
+      <w:r>
+        <w:rPr>
+          <w:color w:val="auto"/>
+        </w:rPr>
+        <w:t>)</w:t>
       </w:r>
     </w:p>
     <w:p>
@@ -10926,15 +10657,15 @@
         <w:rPr>
           <w:color w:val="auto"/>
         </w:rPr>
-        <w:t xml:space="preserve">Indeks ten jest uzasadniony ze względu na przewidywaną nie tak rzadką potrzebę wyszukiwania kandydatów po imieniu i nazwisku a nie tylko po ich identyfikatorze. Kandydaci co prawda będą rejestrować się dosyć często, a indeks ten może spowolnić operacje wstawiania nowego kandydata do bazy, ale jednak wielkość, do której może rozrosnąć się tabela kandydatów przeważyła o decyzji założenia indeksu. Działanie i pomocność indeksu warto byłoby przetestować w praktyce. </w:t>
-      </w:r>
-    </w:p>
-    <w:p>
-      <w:pPr>
-        <w:pStyle w:val="Akapitzlist"/>
-        <w:numPr>
-          <w:ilvl w:val="0"/>
-          <w:numId w:val="41"/>
+        <w:t>Jednocześnie w systemie może być zalogowanych nawet 2500 kandydatów. Duża cześć z nich prawdopodobnie będzie przeglądać listę kierunków. Częstość wykonywania tej operacji może zatem osiągnąć nawet 1000 zapytań na minutę. Liczba kierunków na szczęście nie jest duża. Kandydaci będą szukać szczegółowych informacji o wydziale czy kierunku po ich nazwach.</w:t>
+      </w:r>
+    </w:p>
+    <w:p>
+      <w:pPr>
+        <w:pStyle w:val="Akapitzlist"/>
+        <w:numPr>
+          <w:ilvl w:val="0"/>
+          <w:numId w:val="37"/>
         </w:numPr>
         <w:rPr>
           <w:rFonts w:ascii="Calibri" w:hAnsi="Calibri" w:eastAsia="Calibri" w:cs="Calibri" w:asciiTheme="minorAscii" w:hAnsiTheme="minorAscii" w:eastAsiaTheme="minorAscii" w:cstheme="minorAscii"/>
@@ -10947,7 +10678,7 @@
         <w:rPr>
           <w:color w:val="auto"/>
         </w:rPr>
-        <w:t>Na tabeli Wydział i tabeli Kierunek (kolumna Nazwa)</w:t>
+        <w:t xml:space="preserve">Rejestracja kandydata (insert) </w:t>
       </w:r>
     </w:p>
     <w:p>
@@ -10962,15 +10693,15 @@
         <w:rPr>
           <w:color w:val="auto"/>
         </w:rPr>
-        <w:t xml:space="preserve">  Tutaj indeksy są jak najbardziej uzasadnione, gdyż wstawianie nowych wydziałów czy nowych kierunków będzie operacją bardzo rzadką, a kandydaci będą bardzo często wyszukiwać informacji o wydziale czy kierunku po ich nazwach a nie po ich identyfikatorze (Na klucze główne indeksy są zakładane automatycznie).</w:t>
-      </w:r>
-    </w:p>
-    <w:p>
-      <w:pPr>
-        <w:pStyle w:val="Akapitzlist"/>
-        <w:numPr>
-          <w:ilvl w:val="0"/>
-          <w:numId w:val="42"/>
+        <w:t xml:space="preserve">Podczas jednej rekrutacji liczba kandydatów wynosi około 60tyś. Większość z nich będzie rejestrowała się podczas pierwszego tygodnia rekrutacji. Trzeba liczyć, że częstość wykonywania tej operacji osiągnie 500/na godzinę. </w:t>
+      </w:r>
+    </w:p>
+    <w:p>
+      <w:pPr>
+        <w:pStyle w:val="Akapitzlist"/>
+        <w:numPr>
+          <w:ilvl w:val="0"/>
+          <w:numId w:val="38"/>
         </w:numPr>
         <w:rPr>
           <w:rFonts w:ascii="Calibri" w:hAnsi="Calibri" w:eastAsia="Calibri" w:cs="Calibri" w:asciiTheme="minorAscii" w:hAnsiTheme="minorAscii" w:eastAsiaTheme="minorAscii" w:cstheme="minorAscii"/>
@@ -10983,7 +10714,7 @@
         <w:rPr>
           <w:color w:val="auto"/>
         </w:rPr>
-        <w:t>Na tabeli Pracownik (kolumna login)</w:t>
+        <w:t xml:space="preserve">Wyszukiwanie kandydatów po imieniu i nazwisku (select). </w:t>
       </w:r>
     </w:p>
     <w:p>
@@ -10998,7 +10729,28 @@
         <w:rPr>
           <w:color w:val="auto"/>
         </w:rPr>
-        <w:t>Pracownik dziekanatu nie loguje się tak jak kandydat swoim identyfikatorem, który jest kluczem głównym tabeli Kandydat, ale swoim ustalonym przez siebie loginem, dlatego warto jest założyć indeks na kolumnie login. Ilość logowań w porównaniu do ilości rejestracji będzie nieporównywalnie większa i z tego powodu indeks powinien przyspieszyć działanie systemu.</w:t>
+        <w:t xml:space="preserve">Pracownik dziekanatu często będzie potrzebował wyszukiwać kandydatów po imieniu i nazwisku np. po otrzymaniu potwierdzenia wpłaty kandydata, który nie podał swojego identyfikatora w tytule przelewu lub gdy kandydat zapomniał swojego identyfikatora i chce go odzyskać. Biorąc pod uwagę liczbę kandydatów słuszne jest założenie indeksu na kolumny imienia i nazwiska kandydata.  </w:t>
+      </w:r>
+    </w:p>
+    <w:p>
+      <w:pPr>
+        <w:pStyle w:val="Akapitzlist"/>
+        <w:numPr>
+          <w:ilvl w:val="0"/>
+          <w:numId w:val="39"/>
+        </w:numPr>
+        <w:rPr>
+          <w:rFonts w:ascii="Calibri" w:hAnsi="Calibri" w:eastAsia="Calibri" w:cs="Calibri" w:asciiTheme="minorAscii" w:hAnsiTheme="minorAscii" w:eastAsiaTheme="minorAscii" w:cstheme="minorAscii"/>
+          <w:color w:val="auto"/>
+          <w:sz w:val="22"/>
+          <w:szCs w:val="22"/>
+        </w:rPr>
+      </w:pPr>
+      <w:r>
+        <w:rPr>
+          <w:color w:val="auto"/>
+        </w:rPr>
+        <w:t>Edycja, zarządzanie aplikacją przez kandydata (insert, delete)</w:t>
       </w:r>
     </w:p>
     <w:p>
@@ -11007,16 +10759,404 @@
         <w:ind w:left="0"/>
         <w:rPr>
           <w:color w:val="auto"/>
-          <w:sz w:val="24"/>
-          <w:szCs w:val="24"/>
-        </w:rPr>
-      </w:pPr>
+        </w:rPr>
+      </w:pPr>
+      <w:r>
+        <w:rPr>
+          <w:color w:val="auto"/>
+        </w:rPr>
+        <w:t xml:space="preserve">Kandydaci w trakcie rekrutacji mają możliwość edytowania swojej aplikacji (wybranych kierunków i ich priorytetów). Z tego względu oraz biorąc pod uwagę liczbę aplikujących kandydatów można spodziewać się częstych operacji insert i delete na tabelach aplikacja i lista_wyborów. </w:t>
+      </w:r>
     </w:p>
     <w:p>
       <w:pPr>
         <w:pStyle w:val="Normalny"/>
         <w:ind w:left="0"/>
         <w:rPr>
+          <w:color w:val="8EAADB" w:themeColor="accent1" w:themeTint="99" w:themeShade="FF"/>
+          <w:sz w:val="28"/>
+          <w:szCs w:val="28"/>
+        </w:rPr>
+      </w:pPr>
+      <w:r>
+        <w:rPr>
+          <w:color w:val="8EAADB" w:themeColor="accent1" w:themeTint="99" w:themeShade="FF"/>
+          <w:sz w:val="28"/>
+          <w:szCs w:val="28"/>
+        </w:rPr>
+        <w:t>Model</w:t>
+      </w:r>
+    </w:p>
+    <w:p>
+      <w:pPr>
+        <w:pStyle w:val="Normalny"/>
+        <w:ind w:left="0"/>
+        <w:rPr>
+          <w:color w:val="8EAADB" w:themeColor="accent1" w:themeTint="99" w:themeShade="FF"/>
+          <w:sz w:val="24"/>
+          <w:szCs w:val="24"/>
+        </w:rPr>
+      </w:pPr>
+      <w:r>
+        <w:rPr>
+          <w:color w:val="auto"/>
+          <w:sz w:val="24"/>
+          <w:szCs w:val="24"/>
+        </w:rPr>
+        <w:t>Poniższy diagram powstał po denormalizacji modelu logicznego. Na podstawie analiz dotyczących częstości operacji oraz w celu uproszczenia architektury aplikacji i przyspieszenia zapytań do bazy zdecydowaliśmy się na zmiany:</w:t>
+      </w:r>
+    </w:p>
+    <w:p>
+      <w:pPr>
+        <w:pStyle w:val="Akapitzlist"/>
+        <w:numPr>
+          <w:ilvl w:val="0"/>
+          <w:numId w:val="43"/>
+        </w:numPr>
+        <w:rPr>
+          <w:rFonts w:ascii="Calibri" w:hAnsi="Calibri" w:eastAsia="Calibri" w:cs="Calibri" w:asciiTheme="minorAscii" w:hAnsiTheme="minorAscii" w:eastAsiaTheme="minorAscii" w:cstheme="minorAscii"/>
+          <w:color w:val="auto"/>
+          <w:sz w:val="24"/>
+          <w:szCs w:val="24"/>
+        </w:rPr>
+      </w:pPr>
+      <w:r>
+        <w:rPr>
+          <w:color w:val="auto"/>
+          <w:sz w:val="24"/>
+          <w:szCs w:val="24"/>
+        </w:rPr>
+        <w:t>Usunięcie tabeli Lista_wyborów</w:t>
+      </w:r>
+    </w:p>
+    <w:p>
+      <w:pPr>
+        <w:pStyle w:val="Normalny"/>
+        <w:ind w:left="0"/>
+        <w:rPr>
+          <w:color w:val="auto"/>
+          <w:sz w:val="24"/>
+          <w:szCs w:val="24"/>
+        </w:rPr>
+      </w:pPr>
+      <w:r>
+        <w:rPr>
+          <w:color w:val="auto"/>
+          <w:sz w:val="24"/>
+          <w:szCs w:val="24"/>
+        </w:rPr>
+        <w:t xml:space="preserve">W celu przyspieszenia zapytań i modyfikacji preferencji kandydatów zdecydowaliśmy się na usunięcie tabeli </w:t>
+      </w:r>
+      <w:r>
+        <w:rPr>
+          <w:color w:val="auto"/>
+          <w:sz w:val="24"/>
+          <w:szCs w:val="24"/>
+        </w:rPr>
+        <w:t>Lista_wyborów</w:t>
+      </w:r>
+      <w:r>
+        <w:rPr>
+          <w:color w:val="auto"/>
+          <w:sz w:val="24"/>
+          <w:szCs w:val="24"/>
+        </w:rPr>
+        <w:t>, której celem było trzymanie informacji o preferencjach w osobnej tabeli niż tabela Aplikacja. Osobna tabela miała na celu oszczędzenie pamięci w przypadku, gdy kandydat nie skorzysta ze wszystkich przysługujących mu wyborów oraz zapewnienia braku potrzeby edycji kolumn tabeli Aplikacja w przypadku, gdy uczelnia zmieni ilość przysługujących wyborów. Uczelnia jednak, będzie oferowała 5 okien wyboru preferencji kierunków, a w razie zmiany tej decyzji koszt modyfikacji tabeli nie będzie duży, dlatego zdecydowaliśmy się na trzymanie informacji o wyborach w kolumnach tabeli Aplikacja.</w:t>
+      </w:r>
+    </w:p>
+    <w:p>
+      <w:pPr>
+        <w:pStyle w:val="Akapitzlist"/>
+        <w:numPr>
+          <w:ilvl w:val="0"/>
+          <w:numId w:val="43"/>
+        </w:numPr>
+        <w:rPr>
+          <w:rFonts w:ascii="Calibri" w:hAnsi="Calibri" w:eastAsia="Calibri" w:cs="Calibri" w:asciiTheme="minorAscii" w:hAnsiTheme="minorAscii" w:eastAsiaTheme="minorAscii" w:cstheme="minorAscii"/>
+          <w:color w:val="auto"/>
+          <w:sz w:val="24"/>
+          <w:szCs w:val="24"/>
+        </w:rPr>
+      </w:pPr>
+      <w:r>
+        <w:rPr>
+          <w:color w:val="auto"/>
+          <w:sz w:val="24"/>
+          <w:szCs w:val="24"/>
+        </w:rPr>
+        <w:t xml:space="preserve"> Usunięcie tabeli Lista_wydziałów</w:t>
+      </w:r>
+    </w:p>
+    <w:p>
+      <w:pPr>
+        <w:pStyle w:val="Normalny"/>
+        <w:ind w:left="0"/>
+        <w:rPr>
+          <w:color w:val="auto"/>
+          <w:sz w:val="24"/>
+          <w:szCs w:val="24"/>
+        </w:rPr>
+      </w:pPr>
+      <w:r>
+        <w:rPr>
+          <w:color w:val="auto"/>
+          <w:sz w:val="24"/>
+          <w:szCs w:val="24"/>
+        </w:rPr>
+        <w:t xml:space="preserve">Tabela miała na celu przechowywanie informacji o wydziałach biorących udział w danej rekrutacji. Korzystanie z tej informacji w celu znalezienia realizacji kierunków biorących udział w danej rekrutacji wymagało by jednak wielu skomplikowanych zapytań do bazy. Dlatego zamiast takiego rozwiązania zdecydowaliśmy się na trzymanie informacji o rekrutacji w tabeli Tura a turę łączyć z każdą realizacją w tabeli lista. </w:t>
+      </w:r>
+    </w:p>
+    <w:p>
+      <w:pPr>
+        <w:pStyle w:val="Akapitzlist"/>
+        <w:numPr>
+          <w:ilvl w:val="0"/>
+          <w:numId w:val="44"/>
+        </w:numPr>
+        <w:ind/>
+        <w:rPr>
+          <w:sz w:val="22"/>
+          <w:szCs w:val="22"/>
+        </w:rPr>
+      </w:pPr>
+      <w:r>
+        <w:rPr>
+          <w:color w:val="000000" w:themeColor="text1" w:themeTint="FF" w:themeShade="FF"/>
+          <w:sz w:val="24"/>
+          <w:szCs w:val="24"/>
+        </w:rPr>
+        <w:t>Dodanie tabeli zgłoszenie</w:t>
+      </w:r>
+    </w:p>
+    <w:p>
+      <w:pPr>
+        <w:pStyle w:val="Normalny"/>
+        <w:ind w:left="0"/>
+        <w:rPr>
+          <w:color w:val="auto"/>
+          <w:sz w:val="24"/>
+          <w:szCs w:val="24"/>
+        </w:rPr>
+      </w:pPr>
+      <w:r>
+        <w:rPr>
+          <w:color w:val="000000" w:themeColor="text1" w:themeTint="FF" w:themeShade="FF"/>
+          <w:sz w:val="24"/>
+          <w:szCs w:val="24"/>
+        </w:rPr>
+        <w:t xml:space="preserve">Dodaliśmy również nową tabelę zgłoszenie, która ma na celu przechowywanie zgłoszeń błędów dodanych przez kandydatów. Informacja o błędzie przechowywana jest w kolumnie opis. </w:t>
+      </w:r>
+      <w:r>
+        <w:br/>
+      </w:r>
+    </w:p>
+    <w:p>
+      <w:pPr>
+        <w:pStyle w:val="Normalny"/>
+        <w:ind w:left="0"/>
+      </w:pPr>
+      <w:r>
+        <w:drawing>
+          <wp:inline wp14:editId="053C30C8" wp14:anchorId="35516D6E">
+            <wp:extent cx="6631912" cy="3785716"/>
+            <wp:effectExtent l="0" t="0" r="0" b="0"/>
+            <wp:docPr id="2100505431" name="" title=""/>
+            <wp:cNvGraphicFramePr>
+              <a:graphicFrameLocks noChangeAspect="1"/>
+            </wp:cNvGraphicFramePr>
+            <a:graphic>
+              <a:graphicData uri="http://schemas.openxmlformats.org/drawingml/2006/picture">
+                <pic:pic>
+                  <pic:nvPicPr>
+                    <pic:cNvPr id="0" name=""/>
+                    <pic:cNvPicPr/>
+                  </pic:nvPicPr>
+                  <pic:blipFill>
+                    <a:blip r:embed="R3df35c73bc014a2b">
+                      <a:extLst>
+                        <a:ext xmlns:a="http://schemas.openxmlformats.org/drawingml/2006/main" uri="{28A0092B-C50C-407E-A947-70E740481C1C}">
+                          <a14:useLocalDpi val="0"/>
+                        </a:ext>
+                      </a:extLst>
+                    </a:blip>
+                    <a:stretch>
+                      <a:fillRect/>
+                    </a:stretch>
+                  </pic:blipFill>
+                  <pic:spPr>
+                    <a:xfrm>
+                      <a:off x="0" y="0"/>
+                      <a:ext cx="6631912" cy="3785716"/>
+                    </a:xfrm>
+                    <a:prstGeom prst="rect">
+                      <a:avLst/>
+                    </a:prstGeom>
+                  </pic:spPr>
+                </pic:pic>
+              </a:graphicData>
+            </a:graphic>
+          </wp:inline>
+        </w:drawing>
+      </w:r>
+    </w:p>
+    <w:p>
+      <w:pPr>
+        <w:pStyle w:val="Normalny"/>
+        <w:ind w:left="0"/>
+        <w:rPr>
+          <w:color w:val="4471C4"/>
+          <w:sz w:val="24"/>
+          <w:szCs w:val="24"/>
+        </w:rPr>
+      </w:pPr>
+      <w:r>
+        <w:rPr>
+          <w:color w:val="4471C4"/>
+          <w:sz w:val="24"/>
+          <w:szCs w:val="24"/>
+        </w:rPr>
+        <w:t>Indeksowanie:</w:t>
+      </w:r>
+    </w:p>
+    <w:p>
+      <w:pPr>
+        <w:pStyle w:val="Normalny"/>
+        <w:ind w:left="0"/>
+        <w:rPr>
+          <w:color w:val="4471C4"/>
+        </w:rPr>
+      </w:pPr>
+      <w:r>
+        <w:rPr>
+          <w:color w:val="auto"/>
+        </w:rPr>
+        <w:t>Na podstawie rozważań o wielkości tabel, częstości wyszukiwania po poszczególnych kolumnach oraz częstości operacji wstawiania i usuwania (indeksowanie spowalnia operacje wstawiania i usuwania) ustaliliśmy kilka indeksów pomocniczych:</w:t>
+      </w:r>
+    </w:p>
+    <w:p>
+      <w:pPr>
+        <w:pStyle w:val="Akapitzlist"/>
+        <w:numPr>
+          <w:ilvl w:val="0"/>
+          <w:numId w:val="40"/>
+        </w:numPr>
+        <w:rPr>
+          <w:rFonts w:ascii="Calibri" w:hAnsi="Calibri" w:eastAsia="Calibri" w:cs="Calibri" w:asciiTheme="minorAscii" w:hAnsiTheme="minorAscii" w:eastAsiaTheme="minorAscii" w:cstheme="minorAscii"/>
+          <w:color w:val="auto"/>
+          <w:sz w:val="22"/>
+          <w:szCs w:val="22"/>
+        </w:rPr>
+      </w:pPr>
+      <w:r>
+        <w:rPr>
+          <w:color w:val="auto"/>
+        </w:rPr>
+        <w:t>Na tabeli kandydat (kolumny Imię i Nazwisko).</w:t>
+      </w:r>
+    </w:p>
+    <w:p>
+      <w:pPr>
+        <w:pStyle w:val="Normalny"/>
+        <w:ind w:left="0"/>
+        <w:rPr>
+          <w:color w:val="auto"/>
+        </w:rPr>
+      </w:pPr>
+      <w:r>
+        <w:rPr>
+          <w:color w:val="auto"/>
+        </w:rPr>
+        <w:t xml:space="preserve">Indeks ten jest uzasadniony ze względu na przewidywaną nie tak rzadką potrzebę wyszukiwania kandydatów po imieniu i nazwisku a nie tylko po ich identyfikatorze. Kandydaci co prawda będą rejestrować się dosyć często, a indeks ten może spowolnić operacje wstawiania nowego kandydata do bazy, ale jednak wielkość, do której może rozrosnąć się tabela kandydatów przeważyła o decyzji założenia indeksu. Działanie i pomocność indeksu warto byłoby przetestować w praktyce. </w:t>
+      </w:r>
+    </w:p>
+    <w:p>
+      <w:pPr>
+        <w:pStyle w:val="Akapitzlist"/>
+        <w:numPr>
+          <w:ilvl w:val="0"/>
+          <w:numId w:val="41"/>
+        </w:numPr>
+        <w:rPr>
+          <w:rFonts w:ascii="Calibri" w:hAnsi="Calibri" w:eastAsia="Calibri" w:cs="Calibri" w:asciiTheme="minorAscii" w:hAnsiTheme="minorAscii" w:eastAsiaTheme="minorAscii" w:cstheme="minorAscii"/>
+          <w:color w:val="auto"/>
+          <w:sz w:val="22"/>
+          <w:szCs w:val="22"/>
+        </w:rPr>
+      </w:pPr>
+      <w:r>
+        <w:rPr>
+          <w:color w:val="auto"/>
+        </w:rPr>
+        <w:t>Na tabeli Wydział i tabeli Kierunek (kolumna Nazwa)</w:t>
+      </w:r>
+    </w:p>
+    <w:p>
+      <w:pPr>
+        <w:pStyle w:val="Normalny"/>
+        <w:ind w:left="0"/>
+        <w:rPr>
+          <w:color w:val="auto"/>
+        </w:rPr>
+      </w:pPr>
+      <w:r>
+        <w:rPr>
+          <w:color w:val="auto"/>
+        </w:rPr>
+        <w:t xml:space="preserve">  Tutaj indeksy są jak najbardziej uzasadnione, gdyż wstawianie nowych wydziałów czy nowych kierunków będzie operacją bardzo rzadką, a kandydaci będą bardzo często wyszukiwać informacji o wydziale czy kierunku po ich nazwach a nie po ich identyfikatorze (Na klucze główne indeksy są zakładane automatycznie).</w:t>
+      </w:r>
+    </w:p>
+    <w:p>
+      <w:pPr>
+        <w:pStyle w:val="Akapitzlist"/>
+        <w:numPr>
+          <w:ilvl w:val="0"/>
+          <w:numId w:val="42"/>
+        </w:numPr>
+        <w:rPr>
+          <w:rFonts w:ascii="Calibri" w:hAnsi="Calibri" w:eastAsia="Calibri" w:cs="Calibri" w:asciiTheme="minorAscii" w:hAnsiTheme="minorAscii" w:eastAsiaTheme="minorAscii" w:cstheme="minorAscii"/>
+          <w:color w:val="auto"/>
+          <w:sz w:val="22"/>
+          <w:szCs w:val="22"/>
+        </w:rPr>
+      </w:pPr>
+      <w:r>
+        <w:rPr>
+          <w:color w:val="auto"/>
+        </w:rPr>
+        <w:t>Na tabeli Pracownik (kolumna login)</w:t>
+      </w:r>
+    </w:p>
+    <w:p>
+      <w:pPr>
+        <w:pStyle w:val="Normalny"/>
+        <w:ind w:left="0"/>
+        <w:rPr>
+          <w:color w:val="auto"/>
+        </w:rPr>
+      </w:pPr>
+      <w:r>
+        <w:rPr>
+          <w:color w:val="auto"/>
+        </w:rPr>
+        <w:t>Pracownik dziekanatu nie loguje się tak jak kandydat swoim identyfikatorem, który jest kluczem głównym tabeli Kandydat, ale swoim ustalonym przez siebie loginem, dlatego warto jest założyć indeks na kolumnie login. Ilość logowań w porównaniu do ilości rejestracji będzie nieporównywalnie większa i z tego powodu indeks powinien przyspieszyć działanie systemu.</w:t>
+      </w:r>
+    </w:p>
+    <w:p>
+      <w:pPr>
+        <w:pStyle w:val="Normalny"/>
+        <w:ind w:left="0"/>
+        <w:rPr>
+          <w:color w:val="auto"/>
+          <w:sz w:val="24"/>
+          <w:szCs w:val="24"/>
+        </w:rPr>
+      </w:pPr>
+    </w:p>
+    <w:p>
+      <w:pPr>
+        <w:pStyle w:val="Normalny"/>
+        <w:ind w:left="0"/>
+        <w:rPr>
           <w:color w:val="auto"/>
         </w:rPr>
       </w:pPr>
@@ -11055,7 +11195,7 @@
     <w:p>
       <w:r>
         <w:drawing>
-          <wp:inline wp14:editId="70E9D9E2" wp14:anchorId="5A45D43E">
+          <wp:inline wp14:editId="1B0B21B9" wp14:anchorId="5A45D43E">
             <wp:extent cx="5756638" cy="4932484"/>
             <wp:effectExtent l="0" t="0" r="0" b="0"/>
             <wp:docPr id="3" name="Obraz 3" descr="Obraz zawierający stół&#10;&#10;Opis wygenerowany automatycznie" title=""/>
@@ -11070,7 +11210,7 @@
                     <pic:cNvPicPr/>
                   </pic:nvPicPr>
                   <pic:blipFill>
-                    <a:blip r:embed="R1355d7f1d5ed476d">
+                    <a:blip r:embed="R4b55341e111045a5">
                       <a:extLst xmlns:a="http://schemas.openxmlformats.org/drawingml/2006/main">
                         <a:ext uri="{28A0092B-C50C-407E-A947-70E740481C1C}">
                           <a14:useLocalDpi xmlns:a14="http://schemas.microsoft.com/office/drawing/2010/main" val="0"/>

</xml_diff>

<commit_message>
Added user instruction on compiling the project.
</commit_message>
<xml_diff>
--- a/Koncepcja projektowa.docx
+++ b/Koncepcja projektowa.docx
@@ -437,18 +437,8 @@
           <w:sz w:val="28"/>
           <w:szCs w:val="28"/>
         </w:rPr>
-        <w:t xml:space="preserve">Jarosław </w:t>
-      </w:r>
-      <w:proofErr w:type="spellStart"/>
-      <w:r>
-        <w:rPr>
-          <w:rFonts w:eastAsia="Calibri" w:cstheme="minorHAnsi"/>
-          <w:sz w:val="28"/>
-          <w:szCs w:val="28"/>
-        </w:rPr>
-        <w:t>Zabuski</w:t>
-      </w:r>
-      <w:proofErr w:type="spellEnd"/>
+        <w:t>Jarosław Zabuski</w:t>
+      </w:r>
     </w:p>
     <w:p>
       <w:pPr>
@@ -745,9 +735,9 @@
               <w:bCs w:val="0"/>
               <w:caps w:val="0"/>
               <w:noProof/>
-              <w:color w:val="00B050"/>
-              <w:sz w:val="24"/>
-              <w:szCs w:val="24"/>
+              <w:color w:val="70AD47" w:themeColor="accent6"/>
+              <w:sz w:val="22"/>
+              <w:szCs w:val="22"/>
             </w:rPr>
           </w:pPr>
           <w:r>
@@ -775,13 +765,13 @@
             </w:rPr>
             <w:fldChar w:fldCharType="separate"/>
           </w:r>
-          <w:hyperlink w:anchor="_Toc63034950" w:history="1">
+          <w:hyperlink w:anchor="_Toc63069471" w:history="1">
             <w:r>
               <w:rPr>
                 <w:rStyle w:val="Hipercze"/>
                 <w:rFonts w:eastAsia="Calibri"/>
                 <w:noProof/>
-                <w:color w:val="00B050"/>
+                <w:color w:val="70AD47" w:themeColor="accent6"/>
               </w:rPr>
               <w:t>Opis systemu</w:t>
             </w:r>
@@ -789,7 +779,7 @@
               <w:rPr>
                 <w:noProof/>
                 <w:webHidden/>
-                <w:color w:val="00B050"/>
+                <w:color w:val="70AD47" w:themeColor="accent6"/>
               </w:rPr>
               <w:tab/>
             </w:r>
@@ -797,7 +787,7 @@
               <w:rPr>
                 <w:noProof/>
                 <w:webHidden/>
-                <w:color w:val="00B050"/>
+                <w:color w:val="70AD47" w:themeColor="accent6"/>
               </w:rPr>
               <w:fldChar w:fldCharType="begin"/>
             </w:r>
@@ -805,22 +795,22 @@
               <w:rPr>
                 <w:noProof/>
                 <w:webHidden/>
-                <w:color w:val="00B050"/>
+                <w:color w:val="70AD47" w:themeColor="accent6"/>
               </w:rPr>
-              <w:instrText xml:space="preserve"> PAGEREF _Toc63034950 \h </w:instrText>
+              <w:instrText xml:space="preserve"> PAGEREF _Toc63069471 \h </w:instrText>
             </w:r>
             <w:r>
               <w:rPr>
                 <w:noProof/>
                 <w:webHidden/>
-                <w:color w:val="00B050"/>
+                <w:color w:val="70AD47" w:themeColor="accent6"/>
               </w:rPr>
             </w:r>
             <w:r>
               <w:rPr>
                 <w:noProof/>
                 <w:webHidden/>
-                <w:color w:val="00B050"/>
+                <w:color w:val="70AD47" w:themeColor="accent6"/>
               </w:rPr>
               <w:fldChar w:fldCharType="separate"/>
             </w:r>
@@ -828,7 +818,7 @@
               <w:rPr>
                 <w:noProof/>
                 <w:webHidden/>
-                <w:color w:val="00B050"/>
+                <w:color w:val="70AD47" w:themeColor="accent6"/>
               </w:rPr>
               <w:t>3</w:t>
             </w:r>
@@ -836,7 +826,7 @@
               <w:rPr>
                 <w:noProof/>
                 <w:webHidden/>
-                <w:color w:val="00B050"/>
+                <w:color w:val="70AD47" w:themeColor="accent6"/>
               </w:rPr>
               <w:fldChar w:fldCharType="end"/>
             </w:r>
@@ -853,18 +843,18 @@
               <w:bCs w:val="0"/>
               <w:caps w:val="0"/>
               <w:noProof/>
-              <w:color w:val="00B050"/>
-              <w:sz w:val="24"/>
-              <w:szCs w:val="24"/>
+              <w:color w:val="70AD47" w:themeColor="accent6"/>
+              <w:sz w:val="22"/>
+              <w:szCs w:val="22"/>
             </w:rPr>
           </w:pPr>
-          <w:hyperlink w:anchor="_Toc63034951" w:history="1">
+          <w:hyperlink w:anchor="_Toc63069472" w:history="1">
             <w:r>
               <w:rPr>
                 <w:rStyle w:val="Hipercze"/>
                 <w:rFonts w:eastAsia="Calibri"/>
                 <w:noProof/>
-                <w:color w:val="00B050"/>
+                <w:color w:val="70AD47" w:themeColor="accent6"/>
               </w:rPr>
               <w:t>Co chcemy pokryć bazą i aplikacją?</w:t>
             </w:r>
@@ -872,7 +862,7 @@
               <w:rPr>
                 <w:noProof/>
                 <w:webHidden/>
-                <w:color w:val="00B050"/>
+                <w:color w:val="70AD47" w:themeColor="accent6"/>
               </w:rPr>
               <w:tab/>
             </w:r>
@@ -880,7 +870,7 @@
               <w:rPr>
                 <w:noProof/>
                 <w:webHidden/>
-                <w:color w:val="00B050"/>
+                <w:color w:val="70AD47" w:themeColor="accent6"/>
               </w:rPr>
               <w:fldChar w:fldCharType="begin"/>
             </w:r>
@@ -888,22 +878,22 @@
               <w:rPr>
                 <w:noProof/>
                 <w:webHidden/>
-                <w:color w:val="00B050"/>
+                <w:color w:val="70AD47" w:themeColor="accent6"/>
               </w:rPr>
-              <w:instrText xml:space="preserve"> PAGEREF _Toc63034951 \h </w:instrText>
+              <w:instrText xml:space="preserve"> PAGEREF _Toc63069472 \h </w:instrText>
             </w:r>
             <w:r>
               <w:rPr>
                 <w:noProof/>
                 <w:webHidden/>
-                <w:color w:val="00B050"/>
+                <w:color w:val="70AD47" w:themeColor="accent6"/>
               </w:rPr>
             </w:r>
             <w:r>
               <w:rPr>
                 <w:noProof/>
                 <w:webHidden/>
-                <w:color w:val="00B050"/>
+                <w:color w:val="70AD47" w:themeColor="accent6"/>
               </w:rPr>
               <w:fldChar w:fldCharType="separate"/>
             </w:r>
@@ -911,7 +901,7 @@
               <w:rPr>
                 <w:noProof/>
                 <w:webHidden/>
-                <w:color w:val="00B050"/>
+                <w:color w:val="70AD47" w:themeColor="accent6"/>
               </w:rPr>
               <w:t>3</w:t>
             </w:r>
@@ -919,7 +909,7 @@
               <w:rPr>
                 <w:noProof/>
                 <w:webHidden/>
-                <w:color w:val="00B050"/>
+                <w:color w:val="70AD47" w:themeColor="accent6"/>
               </w:rPr>
               <w:fldChar w:fldCharType="end"/>
             </w:r>
@@ -936,18 +926,18 @@
               <w:bCs w:val="0"/>
               <w:caps w:val="0"/>
               <w:noProof/>
-              <w:color w:val="00B050"/>
-              <w:sz w:val="24"/>
-              <w:szCs w:val="24"/>
+              <w:color w:val="70AD47" w:themeColor="accent6"/>
+              <w:sz w:val="22"/>
+              <w:szCs w:val="22"/>
             </w:rPr>
           </w:pPr>
-          <w:hyperlink w:anchor="_Toc63034952" w:history="1">
+          <w:hyperlink w:anchor="_Toc63069473" w:history="1">
             <w:r>
               <w:rPr>
                 <w:rStyle w:val="Hipercze"/>
                 <w:rFonts w:eastAsia="Calibri"/>
                 <w:noProof/>
-                <w:color w:val="00B050"/>
+                <w:color w:val="70AD47" w:themeColor="accent6"/>
               </w:rPr>
               <w:t>Proponowany sposób realizacji</w:t>
             </w:r>
@@ -955,7 +945,7 @@
               <w:rPr>
                 <w:noProof/>
                 <w:webHidden/>
-                <w:color w:val="00B050"/>
+                <w:color w:val="70AD47" w:themeColor="accent6"/>
               </w:rPr>
               <w:tab/>
             </w:r>
@@ -963,7 +953,7 @@
               <w:rPr>
                 <w:noProof/>
                 <w:webHidden/>
-                <w:color w:val="00B050"/>
+                <w:color w:val="70AD47" w:themeColor="accent6"/>
               </w:rPr>
               <w:fldChar w:fldCharType="begin"/>
             </w:r>
@@ -971,22 +961,22 @@
               <w:rPr>
                 <w:noProof/>
                 <w:webHidden/>
-                <w:color w:val="00B050"/>
+                <w:color w:val="70AD47" w:themeColor="accent6"/>
               </w:rPr>
-              <w:instrText xml:space="preserve"> PAGEREF _Toc63034952 \h </w:instrText>
+              <w:instrText xml:space="preserve"> PAGEREF _Toc63069473 \h </w:instrText>
             </w:r>
             <w:r>
               <w:rPr>
                 <w:noProof/>
                 <w:webHidden/>
-                <w:color w:val="00B050"/>
+                <w:color w:val="70AD47" w:themeColor="accent6"/>
               </w:rPr>
             </w:r>
             <w:r>
               <w:rPr>
                 <w:noProof/>
                 <w:webHidden/>
-                <w:color w:val="00B050"/>
+                <w:color w:val="70AD47" w:themeColor="accent6"/>
               </w:rPr>
               <w:fldChar w:fldCharType="separate"/>
             </w:r>
@@ -994,7 +984,7 @@
               <w:rPr>
                 <w:noProof/>
                 <w:webHidden/>
-                <w:color w:val="00B050"/>
+                <w:color w:val="70AD47" w:themeColor="accent6"/>
               </w:rPr>
               <w:t>3</w:t>
             </w:r>
@@ -1002,7 +992,7 @@
               <w:rPr>
                 <w:noProof/>
                 <w:webHidden/>
-                <w:color w:val="00B050"/>
+                <w:color w:val="70AD47" w:themeColor="accent6"/>
               </w:rPr>
               <w:fldChar w:fldCharType="end"/>
             </w:r>
@@ -1019,18 +1009,18 @@
               <w:bCs w:val="0"/>
               <w:caps w:val="0"/>
               <w:noProof/>
-              <w:color w:val="00B050"/>
-              <w:sz w:val="24"/>
-              <w:szCs w:val="24"/>
+              <w:color w:val="70AD47" w:themeColor="accent6"/>
+              <w:sz w:val="22"/>
+              <w:szCs w:val="22"/>
             </w:rPr>
           </w:pPr>
-          <w:hyperlink w:anchor="_Toc63034953" w:history="1">
+          <w:hyperlink w:anchor="_Toc63069474" w:history="1">
             <w:r>
               <w:rPr>
                 <w:rStyle w:val="Hipercze"/>
                 <w:rFonts w:eastAsia="Calibri"/>
                 <w:noProof/>
-                <w:color w:val="00B050"/>
+                <w:color w:val="70AD47" w:themeColor="accent6"/>
               </w:rPr>
               <w:t>Proponowane terminy realizacji etapów</w:t>
             </w:r>
@@ -1038,7 +1028,7 @@
               <w:rPr>
                 <w:noProof/>
                 <w:webHidden/>
-                <w:color w:val="00B050"/>
+                <w:color w:val="70AD47" w:themeColor="accent6"/>
               </w:rPr>
               <w:tab/>
             </w:r>
@@ -1046,7 +1036,7 @@
               <w:rPr>
                 <w:noProof/>
                 <w:webHidden/>
-                <w:color w:val="00B050"/>
+                <w:color w:val="70AD47" w:themeColor="accent6"/>
               </w:rPr>
               <w:fldChar w:fldCharType="begin"/>
             </w:r>
@@ -1054,22 +1044,22 @@
               <w:rPr>
                 <w:noProof/>
                 <w:webHidden/>
-                <w:color w:val="00B050"/>
+                <w:color w:val="70AD47" w:themeColor="accent6"/>
               </w:rPr>
-              <w:instrText xml:space="preserve"> PAGEREF _Toc63034953 \h </w:instrText>
+              <w:instrText xml:space="preserve"> PAGEREF _Toc63069474 \h </w:instrText>
             </w:r>
             <w:r>
               <w:rPr>
                 <w:noProof/>
                 <w:webHidden/>
-                <w:color w:val="00B050"/>
+                <w:color w:val="70AD47" w:themeColor="accent6"/>
               </w:rPr>
             </w:r>
             <w:r>
               <w:rPr>
                 <w:noProof/>
                 <w:webHidden/>
-                <w:color w:val="00B050"/>
+                <w:color w:val="70AD47" w:themeColor="accent6"/>
               </w:rPr>
               <w:fldChar w:fldCharType="separate"/>
             </w:r>
@@ -1077,7 +1067,7 @@
               <w:rPr>
                 <w:noProof/>
                 <w:webHidden/>
-                <w:color w:val="00B050"/>
+                <w:color w:val="70AD47" w:themeColor="accent6"/>
               </w:rPr>
               <w:t>3</w:t>
             </w:r>
@@ -1085,7 +1075,7 @@
               <w:rPr>
                 <w:noProof/>
                 <w:webHidden/>
-                <w:color w:val="00B050"/>
+                <w:color w:val="70AD47" w:themeColor="accent6"/>
               </w:rPr>
               <w:fldChar w:fldCharType="end"/>
             </w:r>
@@ -1102,18 +1092,18 @@
               <w:bCs w:val="0"/>
               <w:caps w:val="0"/>
               <w:noProof/>
-              <w:color w:val="00B050"/>
-              <w:sz w:val="24"/>
-              <w:szCs w:val="24"/>
+              <w:color w:val="70AD47" w:themeColor="accent6"/>
+              <w:sz w:val="22"/>
+              <w:szCs w:val="22"/>
             </w:rPr>
           </w:pPr>
-          <w:hyperlink w:anchor="_Toc63034954" w:history="1">
+          <w:hyperlink w:anchor="_Toc63069475" w:history="1">
             <w:r>
               <w:rPr>
                 <w:rStyle w:val="Hipercze"/>
                 <w:rFonts w:eastAsia="Calibri"/>
                 <w:noProof/>
-                <w:color w:val="00B050"/>
+                <w:color w:val="70AD47" w:themeColor="accent6"/>
               </w:rPr>
               <w:t>Słownik dziedziny – Jakub Strawa</w:t>
             </w:r>
@@ -1121,7 +1111,7 @@
               <w:rPr>
                 <w:noProof/>
                 <w:webHidden/>
-                <w:color w:val="00B050"/>
+                <w:color w:val="70AD47" w:themeColor="accent6"/>
               </w:rPr>
               <w:tab/>
             </w:r>
@@ -1129,7 +1119,7 @@
               <w:rPr>
                 <w:noProof/>
                 <w:webHidden/>
-                <w:color w:val="00B050"/>
+                <w:color w:val="70AD47" w:themeColor="accent6"/>
               </w:rPr>
               <w:fldChar w:fldCharType="begin"/>
             </w:r>
@@ -1137,22 +1127,22 @@
               <w:rPr>
                 <w:noProof/>
                 <w:webHidden/>
-                <w:color w:val="00B050"/>
+                <w:color w:val="70AD47" w:themeColor="accent6"/>
               </w:rPr>
-              <w:instrText xml:space="preserve"> PAGEREF _Toc63034954 \h </w:instrText>
+              <w:instrText xml:space="preserve"> PAGEREF _Toc63069475 \h </w:instrText>
             </w:r>
             <w:r>
               <w:rPr>
                 <w:noProof/>
                 <w:webHidden/>
-                <w:color w:val="00B050"/>
+                <w:color w:val="70AD47" w:themeColor="accent6"/>
               </w:rPr>
             </w:r>
             <w:r>
               <w:rPr>
                 <w:noProof/>
                 <w:webHidden/>
-                <w:color w:val="00B050"/>
+                <w:color w:val="70AD47" w:themeColor="accent6"/>
               </w:rPr>
               <w:fldChar w:fldCharType="separate"/>
             </w:r>
@@ -1160,7 +1150,7 @@
               <w:rPr>
                 <w:noProof/>
                 <w:webHidden/>
-                <w:color w:val="00B050"/>
+                <w:color w:val="70AD47" w:themeColor="accent6"/>
               </w:rPr>
               <w:t>3</w:t>
             </w:r>
@@ -1168,7 +1158,7 @@
               <w:rPr>
                 <w:noProof/>
                 <w:webHidden/>
-                <w:color w:val="00B050"/>
+                <w:color w:val="70AD47" w:themeColor="accent6"/>
               </w:rPr>
               <w:fldChar w:fldCharType="end"/>
             </w:r>
@@ -1185,18 +1175,18 @@
               <w:bCs w:val="0"/>
               <w:caps w:val="0"/>
               <w:noProof/>
-              <w:color w:val="00B050"/>
-              <w:sz w:val="24"/>
-              <w:szCs w:val="24"/>
+              <w:color w:val="70AD47" w:themeColor="accent6"/>
+              <w:sz w:val="22"/>
+              <w:szCs w:val="22"/>
             </w:rPr>
           </w:pPr>
-          <w:hyperlink w:anchor="_Toc63034955" w:history="1">
+          <w:hyperlink w:anchor="_Toc63069476" w:history="1">
             <w:r>
               <w:rPr>
                 <w:rStyle w:val="Hipercze"/>
                 <w:rFonts w:eastAsia="Calibri"/>
                 <w:noProof/>
-                <w:color w:val="00B050"/>
+                <w:color w:val="70AD47" w:themeColor="accent6"/>
               </w:rPr>
               <w:t>Use Case’y - Jarosław Zabuski</w:t>
             </w:r>
@@ -1204,7 +1194,7 @@
               <w:rPr>
                 <w:noProof/>
                 <w:webHidden/>
-                <w:color w:val="00B050"/>
+                <w:color w:val="70AD47" w:themeColor="accent6"/>
               </w:rPr>
               <w:tab/>
             </w:r>
@@ -1212,7 +1202,7 @@
               <w:rPr>
                 <w:noProof/>
                 <w:webHidden/>
-                <w:color w:val="00B050"/>
+                <w:color w:val="70AD47" w:themeColor="accent6"/>
               </w:rPr>
               <w:fldChar w:fldCharType="begin"/>
             </w:r>
@@ -1220,22 +1210,22 @@
               <w:rPr>
                 <w:noProof/>
                 <w:webHidden/>
-                <w:color w:val="00B050"/>
+                <w:color w:val="70AD47" w:themeColor="accent6"/>
               </w:rPr>
-              <w:instrText xml:space="preserve"> PAGEREF _Toc63034955 \h </w:instrText>
+              <w:instrText xml:space="preserve"> PAGEREF _Toc63069476 \h </w:instrText>
             </w:r>
             <w:r>
               <w:rPr>
                 <w:noProof/>
                 <w:webHidden/>
-                <w:color w:val="00B050"/>
+                <w:color w:val="70AD47" w:themeColor="accent6"/>
               </w:rPr>
             </w:r>
             <w:r>
               <w:rPr>
                 <w:noProof/>
                 <w:webHidden/>
-                <w:color w:val="00B050"/>
+                <w:color w:val="70AD47" w:themeColor="accent6"/>
               </w:rPr>
               <w:fldChar w:fldCharType="separate"/>
             </w:r>
@@ -1243,7 +1233,7 @@
               <w:rPr>
                 <w:noProof/>
                 <w:webHidden/>
-                <w:color w:val="00B050"/>
+                <w:color w:val="70AD47" w:themeColor="accent6"/>
               </w:rPr>
               <w:t>5</w:t>
             </w:r>
@@ -1251,7 +1241,7 @@
               <w:rPr>
                 <w:noProof/>
                 <w:webHidden/>
-                <w:color w:val="00B050"/>
+                <w:color w:val="70AD47" w:themeColor="accent6"/>
               </w:rPr>
               <w:fldChar w:fldCharType="end"/>
             </w:r>
@@ -1268,18 +1258,18 @@
               <w:bCs w:val="0"/>
               <w:caps w:val="0"/>
               <w:noProof/>
-              <w:color w:val="00B050"/>
-              <w:sz w:val="24"/>
-              <w:szCs w:val="24"/>
+              <w:color w:val="70AD47" w:themeColor="accent6"/>
+              <w:sz w:val="22"/>
+              <w:szCs w:val="22"/>
             </w:rPr>
           </w:pPr>
-          <w:hyperlink w:anchor="_Toc63034956" w:history="1">
+          <w:hyperlink w:anchor="_Toc63069477" w:history="1">
             <w:r>
               <w:rPr>
                 <w:rStyle w:val="Hipercze"/>
                 <w:rFonts w:eastAsia="Calibri"/>
                 <w:noProof/>
-                <w:color w:val="00B050"/>
+                <w:color w:val="70AD47" w:themeColor="accent6"/>
               </w:rPr>
               <w:t>Opis przypadków użycia- Jarosław Zabuski</w:t>
             </w:r>
@@ -1287,7 +1277,7 @@
               <w:rPr>
                 <w:noProof/>
                 <w:webHidden/>
-                <w:color w:val="00B050"/>
+                <w:color w:val="70AD47" w:themeColor="accent6"/>
               </w:rPr>
               <w:tab/>
             </w:r>
@@ -1295,7 +1285,7 @@
               <w:rPr>
                 <w:noProof/>
                 <w:webHidden/>
-                <w:color w:val="00B050"/>
+                <w:color w:val="70AD47" w:themeColor="accent6"/>
               </w:rPr>
               <w:fldChar w:fldCharType="begin"/>
             </w:r>
@@ -1303,22 +1293,22 @@
               <w:rPr>
                 <w:noProof/>
                 <w:webHidden/>
-                <w:color w:val="00B050"/>
+                <w:color w:val="70AD47" w:themeColor="accent6"/>
               </w:rPr>
-              <w:instrText xml:space="preserve"> PAGEREF _Toc63034956 \h </w:instrText>
+              <w:instrText xml:space="preserve"> PAGEREF _Toc63069477 \h </w:instrText>
             </w:r>
             <w:r>
               <w:rPr>
                 <w:noProof/>
                 <w:webHidden/>
-                <w:color w:val="00B050"/>
+                <w:color w:val="70AD47" w:themeColor="accent6"/>
               </w:rPr>
             </w:r>
             <w:r>
               <w:rPr>
                 <w:noProof/>
                 <w:webHidden/>
-                <w:color w:val="00B050"/>
+                <w:color w:val="70AD47" w:themeColor="accent6"/>
               </w:rPr>
               <w:fldChar w:fldCharType="separate"/>
             </w:r>
@@ -1326,7 +1316,7 @@
               <w:rPr>
                 <w:noProof/>
                 <w:webHidden/>
-                <w:color w:val="00B050"/>
+                <w:color w:val="70AD47" w:themeColor="accent6"/>
               </w:rPr>
               <w:t>10</w:t>
             </w:r>
@@ -1334,7 +1324,7 @@
               <w:rPr>
                 <w:noProof/>
                 <w:webHidden/>
-                <w:color w:val="00B050"/>
+                <w:color w:val="70AD47" w:themeColor="accent6"/>
               </w:rPr>
               <w:fldChar w:fldCharType="end"/>
             </w:r>
@@ -1351,18 +1341,18 @@
               <w:bCs w:val="0"/>
               <w:caps w:val="0"/>
               <w:noProof/>
-              <w:color w:val="00B050"/>
-              <w:sz w:val="24"/>
-              <w:szCs w:val="24"/>
+              <w:color w:val="70AD47" w:themeColor="accent6"/>
+              <w:sz w:val="22"/>
+              <w:szCs w:val="22"/>
             </w:rPr>
           </w:pPr>
-          <w:hyperlink w:anchor="_Toc63034957" w:history="1">
+          <w:hyperlink w:anchor="_Toc63069478" w:history="1">
             <w:r>
               <w:rPr>
                 <w:rStyle w:val="Hipercze"/>
                 <w:rFonts w:eastAsia="Calibri"/>
                 <w:noProof/>
-                <w:color w:val="00B050"/>
+                <w:color w:val="70AD47" w:themeColor="accent6"/>
               </w:rPr>
               <w:t>Scenariusze wykonania wybranych przypadków użycia- Jarosław Zabuski</w:t>
             </w:r>
@@ -1370,7 +1360,7 @@
               <w:rPr>
                 <w:noProof/>
                 <w:webHidden/>
-                <w:color w:val="00B050"/>
+                <w:color w:val="70AD47" w:themeColor="accent6"/>
               </w:rPr>
               <w:tab/>
             </w:r>
@@ -1378,7 +1368,7 @@
               <w:rPr>
                 <w:noProof/>
                 <w:webHidden/>
-                <w:color w:val="00B050"/>
+                <w:color w:val="70AD47" w:themeColor="accent6"/>
               </w:rPr>
               <w:fldChar w:fldCharType="begin"/>
             </w:r>
@@ -1386,22 +1376,22 @@
               <w:rPr>
                 <w:noProof/>
                 <w:webHidden/>
-                <w:color w:val="00B050"/>
+                <w:color w:val="70AD47" w:themeColor="accent6"/>
               </w:rPr>
-              <w:instrText xml:space="preserve"> PAGEREF _Toc63034957 \h </w:instrText>
+              <w:instrText xml:space="preserve"> PAGEREF _Toc63069478 \h </w:instrText>
             </w:r>
             <w:r>
               <w:rPr>
                 <w:noProof/>
                 <w:webHidden/>
-                <w:color w:val="00B050"/>
+                <w:color w:val="70AD47" w:themeColor="accent6"/>
               </w:rPr>
             </w:r>
             <w:r>
               <w:rPr>
                 <w:noProof/>
                 <w:webHidden/>
-                <w:color w:val="00B050"/>
+                <w:color w:val="70AD47" w:themeColor="accent6"/>
               </w:rPr>
               <w:fldChar w:fldCharType="separate"/>
             </w:r>
@@ -1409,7 +1399,7 @@
               <w:rPr>
                 <w:noProof/>
                 <w:webHidden/>
-                <w:color w:val="00B050"/>
+                <w:color w:val="70AD47" w:themeColor="accent6"/>
               </w:rPr>
               <w:t>11</w:t>
             </w:r>
@@ -1417,7 +1407,7 @@
               <w:rPr>
                 <w:noProof/>
                 <w:webHidden/>
-                <w:color w:val="00B050"/>
+                <w:color w:val="70AD47" w:themeColor="accent6"/>
               </w:rPr>
               <w:fldChar w:fldCharType="end"/>
             </w:r>
@@ -1434,18 +1424,18 @@
               <w:bCs w:val="0"/>
               <w:caps w:val="0"/>
               <w:noProof/>
-              <w:color w:val="00B050"/>
-              <w:sz w:val="24"/>
-              <w:szCs w:val="24"/>
+              <w:color w:val="70AD47" w:themeColor="accent6"/>
+              <w:sz w:val="22"/>
+              <w:szCs w:val="22"/>
             </w:rPr>
           </w:pPr>
-          <w:hyperlink w:anchor="_Toc63034958" w:history="1">
+          <w:hyperlink w:anchor="_Toc63069479" w:history="1">
             <w:r>
               <w:rPr>
                 <w:rStyle w:val="Hipercze"/>
                 <w:rFonts w:eastAsia="Calibri"/>
                 <w:noProof/>
-                <w:color w:val="00B050"/>
+                <w:color w:val="70AD47" w:themeColor="accent6"/>
               </w:rPr>
               <w:t>Diagramy Klas- Jarosław Zabuski</w:t>
             </w:r>
@@ -1453,7 +1443,7 @@
               <w:rPr>
                 <w:noProof/>
                 <w:webHidden/>
-                <w:color w:val="00B050"/>
+                <w:color w:val="70AD47" w:themeColor="accent6"/>
               </w:rPr>
               <w:tab/>
             </w:r>
@@ -1461,7 +1451,7 @@
               <w:rPr>
                 <w:noProof/>
                 <w:webHidden/>
-                <w:color w:val="00B050"/>
+                <w:color w:val="70AD47" w:themeColor="accent6"/>
               </w:rPr>
               <w:fldChar w:fldCharType="begin"/>
             </w:r>
@@ -1469,22 +1459,22 @@
               <w:rPr>
                 <w:noProof/>
                 <w:webHidden/>
-                <w:color w:val="00B050"/>
+                <w:color w:val="70AD47" w:themeColor="accent6"/>
               </w:rPr>
-              <w:instrText xml:space="preserve"> PAGEREF _Toc63034958 \h </w:instrText>
+              <w:instrText xml:space="preserve"> PAGEREF _Toc63069479 \h </w:instrText>
             </w:r>
             <w:r>
               <w:rPr>
                 <w:noProof/>
                 <w:webHidden/>
-                <w:color w:val="00B050"/>
+                <w:color w:val="70AD47" w:themeColor="accent6"/>
               </w:rPr>
             </w:r>
             <w:r>
               <w:rPr>
                 <w:noProof/>
                 <w:webHidden/>
-                <w:color w:val="00B050"/>
+                <w:color w:val="70AD47" w:themeColor="accent6"/>
               </w:rPr>
               <w:fldChar w:fldCharType="separate"/>
             </w:r>
@@ -1492,7 +1482,7 @@
               <w:rPr>
                 <w:noProof/>
                 <w:webHidden/>
-                <w:color w:val="00B050"/>
+                <w:color w:val="70AD47" w:themeColor="accent6"/>
               </w:rPr>
               <w:t>15</w:t>
             </w:r>
@@ -1500,7 +1490,7 @@
               <w:rPr>
                 <w:noProof/>
                 <w:webHidden/>
-                <w:color w:val="00B050"/>
+                <w:color w:val="70AD47" w:themeColor="accent6"/>
               </w:rPr>
               <w:fldChar w:fldCharType="end"/>
             </w:r>
@@ -1517,18 +1507,18 @@
               <w:bCs w:val="0"/>
               <w:caps w:val="0"/>
               <w:noProof/>
-              <w:color w:val="00B050"/>
-              <w:sz w:val="24"/>
-              <w:szCs w:val="24"/>
+              <w:color w:val="70AD47" w:themeColor="accent6"/>
+              <w:sz w:val="22"/>
+              <w:szCs w:val="22"/>
             </w:rPr>
           </w:pPr>
-          <w:hyperlink w:anchor="_Toc63034959" w:history="1">
+          <w:hyperlink w:anchor="_Toc63069480" w:history="1">
             <w:r>
               <w:rPr>
                 <w:rStyle w:val="Hipercze"/>
                 <w:rFonts w:eastAsia="Calibri"/>
                 <w:noProof/>
-                <w:color w:val="00B050"/>
+                <w:color w:val="70AD47" w:themeColor="accent6"/>
               </w:rPr>
               <w:t>Diagramy Sekwencji- Jarosław Zabuski</w:t>
             </w:r>
@@ -1536,7 +1526,7 @@
               <w:rPr>
                 <w:noProof/>
                 <w:webHidden/>
-                <w:color w:val="00B050"/>
+                <w:color w:val="70AD47" w:themeColor="accent6"/>
               </w:rPr>
               <w:tab/>
             </w:r>
@@ -1544,7 +1534,7 @@
               <w:rPr>
                 <w:noProof/>
                 <w:webHidden/>
-                <w:color w:val="00B050"/>
+                <w:color w:val="70AD47" w:themeColor="accent6"/>
               </w:rPr>
               <w:fldChar w:fldCharType="begin"/>
             </w:r>
@@ -1552,22 +1542,22 @@
               <w:rPr>
                 <w:noProof/>
                 <w:webHidden/>
-                <w:color w:val="00B050"/>
+                <w:color w:val="70AD47" w:themeColor="accent6"/>
               </w:rPr>
-              <w:instrText xml:space="preserve"> PAGEREF _Toc63034959 \h </w:instrText>
+              <w:instrText xml:space="preserve"> PAGEREF _Toc63069480 \h </w:instrText>
             </w:r>
             <w:r>
               <w:rPr>
                 <w:noProof/>
                 <w:webHidden/>
-                <w:color w:val="00B050"/>
+                <w:color w:val="70AD47" w:themeColor="accent6"/>
               </w:rPr>
             </w:r>
             <w:r>
               <w:rPr>
                 <w:noProof/>
                 <w:webHidden/>
-                <w:color w:val="00B050"/>
+                <w:color w:val="70AD47" w:themeColor="accent6"/>
               </w:rPr>
               <w:fldChar w:fldCharType="separate"/>
             </w:r>
@@ -1575,7 +1565,7 @@
               <w:rPr>
                 <w:noProof/>
                 <w:webHidden/>
-                <w:color w:val="00B050"/>
+                <w:color w:val="70AD47" w:themeColor="accent6"/>
               </w:rPr>
               <w:t>17</w:t>
             </w:r>
@@ -1583,7 +1573,7 @@
               <w:rPr>
                 <w:noProof/>
                 <w:webHidden/>
-                <w:color w:val="00B050"/>
+                <w:color w:val="70AD47" w:themeColor="accent6"/>
               </w:rPr>
               <w:fldChar w:fldCharType="end"/>
             </w:r>
@@ -1600,18 +1590,18 @@
               <w:bCs w:val="0"/>
               <w:caps w:val="0"/>
               <w:noProof/>
-              <w:color w:val="00B050"/>
-              <w:sz w:val="24"/>
-              <w:szCs w:val="24"/>
+              <w:color w:val="70AD47" w:themeColor="accent6"/>
+              <w:sz w:val="22"/>
+              <w:szCs w:val="22"/>
             </w:rPr>
           </w:pPr>
-          <w:hyperlink w:anchor="_Toc63034960" w:history="1">
+          <w:hyperlink w:anchor="_Toc63069481" w:history="1">
             <w:r>
               <w:rPr>
                 <w:rStyle w:val="Hipercze"/>
                 <w:rFonts w:eastAsia="Calibri"/>
                 <w:noProof/>
-                <w:color w:val="00B050"/>
+                <w:color w:val="70AD47" w:themeColor="accent6"/>
               </w:rPr>
               <w:t>Macierz CRUD – Jakub Strawa</w:t>
             </w:r>
@@ -1619,7 +1609,7 @@
               <w:rPr>
                 <w:noProof/>
                 <w:webHidden/>
-                <w:color w:val="00B050"/>
+                <w:color w:val="70AD47" w:themeColor="accent6"/>
               </w:rPr>
               <w:tab/>
             </w:r>
@@ -1627,7 +1617,7 @@
               <w:rPr>
                 <w:noProof/>
                 <w:webHidden/>
-                <w:color w:val="00B050"/>
+                <w:color w:val="70AD47" w:themeColor="accent6"/>
               </w:rPr>
               <w:fldChar w:fldCharType="begin"/>
             </w:r>
@@ -1635,22 +1625,22 @@
               <w:rPr>
                 <w:noProof/>
                 <w:webHidden/>
-                <w:color w:val="00B050"/>
+                <w:color w:val="70AD47" w:themeColor="accent6"/>
               </w:rPr>
-              <w:instrText xml:space="preserve"> PAGEREF _Toc63034960 \h </w:instrText>
+              <w:instrText xml:space="preserve"> PAGEREF _Toc63069481 \h </w:instrText>
             </w:r>
             <w:r>
               <w:rPr>
                 <w:noProof/>
                 <w:webHidden/>
-                <w:color w:val="00B050"/>
+                <w:color w:val="70AD47" w:themeColor="accent6"/>
               </w:rPr>
             </w:r>
             <w:r>
               <w:rPr>
                 <w:noProof/>
                 <w:webHidden/>
-                <w:color w:val="00B050"/>
+                <w:color w:val="70AD47" w:themeColor="accent6"/>
               </w:rPr>
               <w:fldChar w:fldCharType="separate"/>
             </w:r>
@@ -1658,7 +1648,7 @@
               <w:rPr>
                 <w:noProof/>
                 <w:webHidden/>
-                <w:color w:val="00B050"/>
+                <w:color w:val="70AD47" w:themeColor="accent6"/>
               </w:rPr>
               <w:t>20</w:t>
             </w:r>
@@ -1666,7 +1656,7 @@
               <w:rPr>
                 <w:noProof/>
                 <w:webHidden/>
-                <w:color w:val="00B050"/>
+                <w:color w:val="70AD47" w:themeColor="accent6"/>
               </w:rPr>
               <w:fldChar w:fldCharType="end"/>
             </w:r>
@@ -1683,18 +1673,18 @@
               <w:bCs w:val="0"/>
               <w:caps w:val="0"/>
               <w:noProof/>
-              <w:color w:val="00B050"/>
-              <w:sz w:val="24"/>
-              <w:szCs w:val="24"/>
+              <w:color w:val="70AD47" w:themeColor="accent6"/>
+              <w:sz w:val="22"/>
+              <w:szCs w:val="22"/>
             </w:rPr>
           </w:pPr>
-          <w:hyperlink w:anchor="_Toc63034961" w:history="1">
+          <w:hyperlink w:anchor="_Toc63069482" w:history="1">
             <w:r>
               <w:rPr>
                 <w:rStyle w:val="Hipercze"/>
                 <w:rFonts w:eastAsia="Calibri"/>
                 <w:noProof/>
-                <w:color w:val="00B050"/>
+                <w:color w:val="70AD47" w:themeColor="accent6"/>
               </w:rPr>
               <w:t>Model E-R - Jakub Kordel, Jakub Strawa</w:t>
             </w:r>
@@ -1702,7 +1692,7 @@
               <w:rPr>
                 <w:noProof/>
                 <w:webHidden/>
-                <w:color w:val="00B050"/>
+                <w:color w:val="70AD47" w:themeColor="accent6"/>
               </w:rPr>
               <w:tab/>
             </w:r>
@@ -1710,7 +1700,7 @@
               <w:rPr>
                 <w:noProof/>
                 <w:webHidden/>
-                <w:color w:val="00B050"/>
+                <w:color w:val="70AD47" w:themeColor="accent6"/>
               </w:rPr>
               <w:fldChar w:fldCharType="begin"/>
             </w:r>
@@ -1718,22 +1708,22 @@
               <w:rPr>
                 <w:noProof/>
                 <w:webHidden/>
-                <w:color w:val="00B050"/>
+                <w:color w:val="70AD47" w:themeColor="accent6"/>
               </w:rPr>
-              <w:instrText xml:space="preserve"> PAGEREF _Toc63034961 \h </w:instrText>
+              <w:instrText xml:space="preserve"> PAGEREF _Toc63069482 \h </w:instrText>
             </w:r>
             <w:r>
               <w:rPr>
                 <w:noProof/>
                 <w:webHidden/>
-                <w:color w:val="00B050"/>
+                <w:color w:val="70AD47" w:themeColor="accent6"/>
               </w:rPr>
             </w:r>
             <w:r>
               <w:rPr>
                 <w:noProof/>
                 <w:webHidden/>
-                <w:color w:val="00B050"/>
+                <w:color w:val="70AD47" w:themeColor="accent6"/>
               </w:rPr>
               <w:fldChar w:fldCharType="separate"/>
             </w:r>
@@ -1741,7 +1731,7 @@
               <w:rPr>
                 <w:noProof/>
                 <w:webHidden/>
-                <w:color w:val="00B050"/>
+                <w:color w:val="70AD47" w:themeColor="accent6"/>
               </w:rPr>
               <w:t>21</w:t>
             </w:r>
@@ -1749,7 +1739,7 @@
               <w:rPr>
                 <w:noProof/>
                 <w:webHidden/>
-                <w:color w:val="00B050"/>
+                <w:color w:val="70AD47" w:themeColor="accent6"/>
               </w:rPr>
               <w:fldChar w:fldCharType="end"/>
             </w:r>
@@ -1766,18 +1756,18 @@
               <w:bCs w:val="0"/>
               <w:caps w:val="0"/>
               <w:noProof/>
-              <w:color w:val="00B050"/>
-              <w:sz w:val="24"/>
-              <w:szCs w:val="24"/>
+              <w:color w:val="70AD47" w:themeColor="accent6"/>
+              <w:sz w:val="22"/>
+              <w:szCs w:val="22"/>
             </w:rPr>
           </w:pPr>
-          <w:hyperlink w:anchor="_Toc63034962" w:history="1">
+          <w:hyperlink w:anchor="_Toc63069483" w:history="1">
             <w:r>
               <w:rPr>
                 <w:rStyle w:val="Hipercze"/>
                 <w:rFonts w:eastAsia="Calibri"/>
                 <w:noProof/>
-                <w:color w:val="00B050"/>
+                <w:color w:val="70AD47" w:themeColor="accent6"/>
               </w:rPr>
               <w:t>Model Logiczny - Jakub Kordel</w:t>
             </w:r>
@@ -1785,7 +1775,7 @@
               <w:rPr>
                 <w:noProof/>
                 <w:webHidden/>
-                <w:color w:val="00B050"/>
+                <w:color w:val="70AD47" w:themeColor="accent6"/>
               </w:rPr>
               <w:tab/>
             </w:r>
@@ -1793,7 +1783,7 @@
               <w:rPr>
                 <w:noProof/>
                 <w:webHidden/>
-                <w:color w:val="00B050"/>
+                <w:color w:val="70AD47" w:themeColor="accent6"/>
               </w:rPr>
               <w:fldChar w:fldCharType="begin"/>
             </w:r>
@@ -1801,22 +1791,22 @@
               <w:rPr>
                 <w:noProof/>
                 <w:webHidden/>
-                <w:color w:val="00B050"/>
+                <w:color w:val="70AD47" w:themeColor="accent6"/>
               </w:rPr>
-              <w:instrText xml:space="preserve"> PAGEREF _Toc63034962 \h </w:instrText>
+              <w:instrText xml:space="preserve"> PAGEREF _Toc63069483 \h </w:instrText>
             </w:r>
             <w:r>
               <w:rPr>
                 <w:noProof/>
                 <w:webHidden/>
-                <w:color w:val="00B050"/>
+                <w:color w:val="70AD47" w:themeColor="accent6"/>
               </w:rPr>
             </w:r>
             <w:r>
               <w:rPr>
                 <w:noProof/>
                 <w:webHidden/>
-                <w:color w:val="00B050"/>
+                <w:color w:val="70AD47" w:themeColor="accent6"/>
               </w:rPr>
               <w:fldChar w:fldCharType="separate"/>
             </w:r>
@@ -1824,7 +1814,7 @@
               <w:rPr>
                 <w:noProof/>
                 <w:webHidden/>
-                <w:color w:val="00B050"/>
+                <w:color w:val="70AD47" w:themeColor="accent6"/>
               </w:rPr>
               <w:t>23</w:t>
             </w:r>
@@ -1832,7 +1822,7 @@
               <w:rPr>
                 <w:noProof/>
                 <w:webHidden/>
-                <w:color w:val="00B050"/>
+                <w:color w:val="70AD47" w:themeColor="accent6"/>
               </w:rPr>
               <w:fldChar w:fldCharType="end"/>
             </w:r>
@@ -1849,17 +1839,17 @@
               <w:bCs w:val="0"/>
               <w:caps w:val="0"/>
               <w:noProof/>
-              <w:color w:val="BF8F00" w:themeColor="accent4" w:themeShade="BF"/>
-              <w:sz w:val="24"/>
-              <w:szCs w:val="24"/>
+              <w:color w:val="70AD47" w:themeColor="accent6"/>
+              <w:sz w:val="22"/>
+              <w:szCs w:val="22"/>
             </w:rPr>
           </w:pPr>
-          <w:hyperlink w:anchor="_Toc63034963" w:history="1">
+          <w:hyperlink w:anchor="_Toc63069484" w:history="1">
             <w:r>
               <w:rPr>
                 <w:rStyle w:val="Hipercze"/>
                 <w:noProof/>
-                <w:color w:val="BF8F00" w:themeColor="accent4" w:themeShade="BF"/>
+                <w:color w:val="70AD47" w:themeColor="accent6"/>
               </w:rPr>
               <w:t>Model fizyczny – Jakub Kordel</w:t>
             </w:r>
@@ -1867,7 +1857,7 @@
               <w:rPr>
                 <w:noProof/>
                 <w:webHidden/>
-                <w:color w:val="BF8F00" w:themeColor="accent4" w:themeShade="BF"/>
+                <w:color w:val="70AD47" w:themeColor="accent6"/>
               </w:rPr>
               <w:tab/>
             </w:r>
@@ -1875,7 +1865,7 @@
               <w:rPr>
                 <w:noProof/>
                 <w:webHidden/>
-                <w:color w:val="BF8F00" w:themeColor="accent4" w:themeShade="BF"/>
+                <w:color w:val="70AD47" w:themeColor="accent6"/>
               </w:rPr>
               <w:fldChar w:fldCharType="begin"/>
             </w:r>
@@ -1883,22 +1873,22 @@
               <w:rPr>
                 <w:noProof/>
                 <w:webHidden/>
-                <w:color w:val="BF8F00" w:themeColor="accent4" w:themeShade="BF"/>
+                <w:color w:val="70AD47" w:themeColor="accent6"/>
               </w:rPr>
-              <w:instrText xml:space="preserve"> PAGEREF _Toc63034963 \h </w:instrText>
+              <w:instrText xml:space="preserve"> PAGEREF _Toc63069484 \h </w:instrText>
             </w:r>
             <w:r>
               <w:rPr>
                 <w:noProof/>
                 <w:webHidden/>
-                <w:color w:val="BF8F00" w:themeColor="accent4" w:themeShade="BF"/>
+                <w:color w:val="70AD47" w:themeColor="accent6"/>
               </w:rPr>
             </w:r>
             <w:r>
               <w:rPr>
                 <w:noProof/>
                 <w:webHidden/>
-                <w:color w:val="BF8F00" w:themeColor="accent4" w:themeShade="BF"/>
+                <w:color w:val="70AD47" w:themeColor="accent6"/>
               </w:rPr>
               <w:fldChar w:fldCharType="separate"/>
             </w:r>
@@ -1906,7 +1896,7 @@
               <w:rPr>
                 <w:noProof/>
                 <w:webHidden/>
-                <w:color w:val="BF8F00" w:themeColor="accent4" w:themeShade="BF"/>
+                <w:color w:val="70AD47" w:themeColor="accent6"/>
               </w:rPr>
               <w:t>25</w:t>
             </w:r>
@@ -1914,7 +1904,7 @@
               <w:rPr>
                 <w:noProof/>
                 <w:webHidden/>
-                <w:color w:val="BF8F00" w:themeColor="accent4" w:themeShade="BF"/>
+                <w:color w:val="70AD47" w:themeColor="accent6"/>
               </w:rPr>
               <w:fldChar w:fldCharType="end"/>
             </w:r>
@@ -1931,17 +1921,17 @@
               <w:bCs w:val="0"/>
               <w:caps w:val="0"/>
               <w:noProof/>
-              <w:color w:val="00B050"/>
-              <w:sz w:val="24"/>
-              <w:szCs w:val="24"/>
+              <w:color w:val="70AD47" w:themeColor="accent6"/>
+              <w:sz w:val="22"/>
+              <w:szCs w:val="22"/>
             </w:rPr>
           </w:pPr>
-          <w:hyperlink w:anchor="_Toc63034964" w:history="1">
+          <w:hyperlink w:anchor="_Toc63069485" w:history="1">
             <w:r>
               <w:rPr>
                 <w:rStyle w:val="Hipercze"/>
                 <w:noProof/>
-                <w:color w:val="00B050"/>
+                <w:color w:val="70AD47" w:themeColor="accent6"/>
               </w:rPr>
               <w:t>Storyboard’y – Jakub Strawa</w:t>
             </w:r>
@@ -1949,7 +1939,7 @@
               <w:rPr>
                 <w:noProof/>
                 <w:webHidden/>
-                <w:color w:val="00B050"/>
+                <w:color w:val="70AD47" w:themeColor="accent6"/>
               </w:rPr>
               <w:tab/>
             </w:r>
@@ -1957,7 +1947,7 @@
               <w:rPr>
                 <w:noProof/>
                 <w:webHidden/>
-                <w:color w:val="00B050"/>
+                <w:color w:val="70AD47" w:themeColor="accent6"/>
               </w:rPr>
               <w:fldChar w:fldCharType="begin"/>
             </w:r>
@@ -1965,22 +1955,22 @@
               <w:rPr>
                 <w:noProof/>
                 <w:webHidden/>
-                <w:color w:val="00B050"/>
+                <w:color w:val="70AD47" w:themeColor="accent6"/>
               </w:rPr>
-              <w:instrText xml:space="preserve"> PAGEREF _Toc63034964 \h </w:instrText>
+              <w:instrText xml:space="preserve"> PAGEREF _Toc63069485 \h </w:instrText>
             </w:r>
             <w:r>
               <w:rPr>
                 <w:noProof/>
                 <w:webHidden/>
-                <w:color w:val="00B050"/>
+                <w:color w:val="70AD47" w:themeColor="accent6"/>
               </w:rPr>
             </w:r>
             <w:r>
               <w:rPr>
                 <w:noProof/>
                 <w:webHidden/>
-                <w:color w:val="00B050"/>
+                <w:color w:val="70AD47" w:themeColor="accent6"/>
               </w:rPr>
               <w:fldChar w:fldCharType="separate"/>
             </w:r>
@@ -1988,7 +1978,7 @@
               <w:rPr>
                 <w:noProof/>
                 <w:webHidden/>
-                <w:color w:val="00B050"/>
+                <w:color w:val="70AD47" w:themeColor="accent6"/>
               </w:rPr>
               <w:t>29</w:t>
             </w:r>
@@ -1996,7 +1986,7 @@
               <w:rPr>
                 <w:noProof/>
                 <w:webHidden/>
-                <w:color w:val="00B050"/>
+                <w:color w:val="70AD47" w:themeColor="accent6"/>
               </w:rPr>
               <w:fldChar w:fldCharType="end"/>
             </w:r>
@@ -2013,17 +2003,17 @@
               <w:bCs w:val="0"/>
               <w:caps w:val="0"/>
               <w:noProof/>
-              <w:color w:val="BF8F00" w:themeColor="accent4" w:themeShade="BF"/>
-              <w:sz w:val="24"/>
-              <w:szCs w:val="24"/>
+              <w:color w:val="70AD47" w:themeColor="accent6"/>
+              <w:sz w:val="22"/>
+              <w:szCs w:val="22"/>
             </w:rPr>
           </w:pPr>
-          <w:hyperlink w:anchor="_Toc63034965" w:history="1">
+          <w:hyperlink w:anchor="_Toc63069486" w:history="1">
             <w:r>
               <w:rPr>
                 <w:rStyle w:val="Hipercze"/>
                 <w:noProof/>
-                <w:color w:val="BF8F00" w:themeColor="accent4" w:themeShade="BF"/>
+                <w:color w:val="70AD47" w:themeColor="accent6"/>
               </w:rPr>
               <w:t>Wymagania niefunkcjonalne – Jakub Kordel</w:t>
             </w:r>
@@ -2031,7 +2021,7 @@
               <w:rPr>
                 <w:noProof/>
                 <w:webHidden/>
-                <w:color w:val="BF8F00" w:themeColor="accent4" w:themeShade="BF"/>
+                <w:color w:val="70AD47" w:themeColor="accent6"/>
               </w:rPr>
               <w:tab/>
             </w:r>
@@ -2039,7 +2029,7 @@
               <w:rPr>
                 <w:noProof/>
                 <w:webHidden/>
-                <w:color w:val="BF8F00" w:themeColor="accent4" w:themeShade="BF"/>
+                <w:color w:val="70AD47" w:themeColor="accent6"/>
               </w:rPr>
               <w:fldChar w:fldCharType="begin"/>
             </w:r>
@@ -2047,22 +2037,22 @@
               <w:rPr>
                 <w:noProof/>
                 <w:webHidden/>
-                <w:color w:val="BF8F00" w:themeColor="accent4" w:themeShade="BF"/>
+                <w:color w:val="70AD47" w:themeColor="accent6"/>
               </w:rPr>
-              <w:instrText xml:space="preserve"> PAGEREF _Toc63034965 \h </w:instrText>
+              <w:instrText xml:space="preserve"> PAGEREF _Toc63069486 \h </w:instrText>
             </w:r>
             <w:r>
               <w:rPr>
                 <w:noProof/>
                 <w:webHidden/>
-                <w:color w:val="BF8F00" w:themeColor="accent4" w:themeShade="BF"/>
+                <w:color w:val="70AD47" w:themeColor="accent6"/>
               </w:rPr>
             </w:r>
             <w:r>
               <w:rPr>
                 <w:noProof/>
                 <w:webHidden/>
-                <w:color w:val="BF8F00" w:themeColor="accent4" w:themeShade="BF"/>
+                <w:color w:val="70AD47" w:themeColor="accent6"/>
               </w:rPr>
               <w:fldChar w:fldCharType="separate"/>
             </w:r>
@@ -2070,7 +2060,7 @@
               <w:rPr>
                 <w:noProof/>
                 <w:webHidden/>
-                <w:color w:val="BF8F00" w:themeColor="accent4" w:themeShade="BF"/>
+                <w:color w:val="70AD47" w:themeColor="accent6"/>
               </w:rPr>
               <w:t>31</w:t>
             </w:r>
@@ -2078,7 +2068,89 @@
               <w:rPr>
                 <w:noProof/>
                 <w:webHidden/>
-                <w:color w:val="BF8F00" w:themeColor="accent4" w:themeShade="BF"/>
+                <w:color w:val="70AD47" w:themeColor="accent6"/>
+              </w:rPr>
+              <w:fldChar w:fldCharType="end"/>
+            </w:r>
+          </w:hyperlink>
+        </w:p>
+        <w:p>
+          <w:pPr>
+            <w:pStyle w:val="Spistreci1"/>
+            <w:tabs>
+              <w:tab w:val="right" w:leader="dot" w:pos="9062"/>
+            </w:tabs>
+            <w:rPr>
+              <w:b w:val="0"/>
+              <w:bCs w:val="0"/>
+              <w:caps w:val="0"/>
+              <w:noProof/>
+              <w:color w:val="70AD47" w:themeColor="accent6"/>
+              <w:sz w:val="22"/>
+              <w:szCs w:val="22"/>
+            </w:rPr>
+          </w:pPr>
+          <w:hyperlink w:anchor="_Toc63069487" w:history="1">
+            <w:r>
+              <w:rPr>
+                <w:rStyle w:val="Hipercze"/>
+                <w:noProof/>
+                <w:color w:val="70AD47" w:themeColor="accent6"/>
+              </w:rPr>
+              <w:t>Instrukcja uruchomienia aplikacji – Jarosław Zabuski</w:t>
+            </w:r>
+            <w:r>
+              <w:rPr>
+                <w:noProof/>
+                <w:webHidden/>
+                <w:color w:val="70AD47" w:themeColor="accent6"/>
+              </w:rPr>
+              <w:tab/>
+            </w:r>
+            <w:r>
+              <w:rPr>
+                <w:noProof/>
+                <w:webHidden/>
+                <w:color w:val="70AD47" w:themeColor="accent6"/>
+              </w:rPr>
+              <w:fldChar w:fldCharType="begin"/>
+            </w:r>
+            <w:r>
+              <w:rPr>
+                <w:noProof/>
+                <w:webHidden/>
+                <w:color w:val="70AD47" w:themeColor="accent6"/>
+              </w:rPr>
+              <w:instrText xml:space="preserve"> PAGEREF _Toc63069487 \h </w:instrText>
+            </w:r>
+            <w:r>
+              <w:rPr>
+                <w:noProof/>
+                <w:webHidden/>
+                <w:color w:val="70AD47" w:themeColor="accent6"/>
+              </w:rPr>
+            </w:r>
+            <w:r>
+              <w:rPr>
+                <w:noProof/>
+                <w:webHidden/>
+                <w:color w:val="70AD47" w:themeColor="accent6"/>
+              </w:rPr>
+              <w:fldChar w:fldCharType="separate"/>
+            </w:r>
+            <w:r>
+              <w:rPr>
+                <w:noProof/>
+                <w:webHidden/>
+                <w:color w:val="70AD47" w:themeColor="accent6"/>
+              </w:rPr>
+              <w:t>31</w:t>
+            </w:r>
+            <w:r>
+              <w:rPr>
+                <w:noProof/>
+                <w:webHidden/>
+                <w:color w:val="70AD47" w:themeColor="accent6"/>
               </w:rPr>
               <w:fldChar w:fldCharType="end"/>
             </w:r>
@@ -2213,12 +2285,11 @@
           <w:rFonts w:eastAsia="Calibri"/>
         </w:rPr>
       </w:pPr>
-      <w:bookmarkStart w:id="0" w:name="_Toc63034950"/>
+      <w:bookmarkStart w:id="0" w:name="_Toc63069471"/>
       <w:r>
         <w:rPr>
           <w:rFonts w:eastAsia="Calibri"/>
         </w:rPr>
-        <w:lastRenderedPageBreak/>
         <w:t>Opis systemu</w:t>
       </w:r>
       <w:bookmarkEnd w:id="0"/>
@@ -2270,7 +2341,7 @@
           <w:rFonts w:eastAsia="Calibri"/>
         </w:rPr>
       </w:pPr>
-      <w:bookmarkStart w:id="1" w:name="_Toc63034951"/>
+      <w:bookmarkStart w:id="1" w:name="_Toc63069472"/>
       <w:r>
         <w:rPr>
           <w:rFonts w:eastAsia="Calibri"/>
@@ -2363,7 +2434,7 @@
           <w:rFonts w:eastAsia="Calibri"/>
         </w:rPr>
       </w:pPr>
-      <w:bookmarkStart w:id="2" w:name="_Toc63034952"/>
+      <w:bookmarkStart w:id="2" w:name="_Toc63069473"/>
       <w:r>
         <w:rPr>
           <w:rFonts w:eastAsia="Calibri"/>
@@ -2445,7 +2516,7 @@
           <w:rFonts w:eastAsia="Calibri"/>
         </w:rPr>
       </w:pPr>
-      <w:bookmarkStart w:id="3" w:name="_Toc63034953"/>
+      <w:bookmarkStart w:id="3" w:name="_Toc63069474"/>
       <w:r>
         <w:rPr>
           <w:rFonts w:eastAsia="Calibri"/>
@@ -2561,7 +2632,7 @@
           <w:rFonts w:eastAsia="Calibri"/>
         </w:rPr>
       </w:pPr>
-      <w:bookmarkStart w:id="4" w:name="_Toc63034954"/>
+      <w:bookmarkStart w:id="4" w:name="_Toc63069475"/>
       <w:r>
         <w:rPr>
           <w:rFonts w:eastAsia="Calibri"/>
@@ -2777,7 +2848,11 @@
         <w:t>studiować</w:t>
       </w:r>
       <w:r>
-        <w:t xml:space="preserve"> oraz z</w:t>
+        <w:t xml:space="preserve"> oraz </w:t>
+      </w:r>
+      <w:r>
+        <w:lastRenderedPageBreak/>
+        <w:t>z</w:t>
       </w:r>
       <w:r>
         <w:t> </w:t>
@@ -2822,7 +2897,6 @@
           <w:b/>
           <w:bCs/>
         </w:rPr>
-        <w:lastRenderedPageBreak/>
         <w:t>Aplikacja</w:t>
       </w:r>
       <w:r>
@@ -3226,13 +3300,12 @@
           <w:rFonts w:eastAsia="Calibri"/>
         </w:rPr>
       </w:pPr>
-      <w:bookmarkStart w:id="5" w:name="_Toc63034955"/>
+      <w:bookmarkStart w:id="5" w:name="_Toc63069476"/>
       <w:proofErr w:type="spellStart"/>
       <w:r>
         <w:rPr>
           <w:rFonts w:eastAsia="Calibri"/>
         </w:rPr>
-        <w:lastRenderedPageBreak/>
         <w:t>Use</w:t>
       </w:r>
       <w:proofErr w:type="spellEnd"/>
@@ -3260,17 +3333,9 @@
         <w:rPr>
           <w:rFonts w:eastAsia="Calibri"/>
         </w:rPr>
-        <w:t xml:space="preserve"> Jarosław </w:t>
-      </w:r>
-      <w:proofErr w:type="spellStart"/>
-      <w:r>
-        <w:rPr>
-          <w:rFonts w:eastAsia="Calibri"/>
-        </w:rPr>
-        <w:t>Zabuski</w:t>
+        <w:t xml:space="preserve"> Jarosław Zabuski</w:t>
       </w:r>
       <w:bookmarkEnd w:id="5"/>
-      <w:proofErr w:type="spellEnd"/>
     </w:p>
     <w:p>
       <w:pPr>
@@ -4318,7 +4383,7 @@
           <w:rFonts w:eastAsia="Calibri"/>
         </w:rPr>
       </w:pPr>
-      <w:bookmarkStart w:id="6" w:name="_Toc63034956"/>
+      <w:bookmarkStart w:id="6" w:name="_Toc63069477"/>
       <w:r>
         <w:rPr>
           <w:rFonts w:eastAsia="Calibri"/>
@@ -4330,17 +4395,9 @@
         <w:rPr>
           <w:rFonts w:eastAsia="Calibri"/>
         </w:rPr>
-        <w:t xml:space="preserve">- Jarosław </w:t>
-      </w:r>
-      <w:proofErr w:type="spellStart"/>
-      <w:r>
-        <w:rPr>
-          <w:rFonts w:eastAsia="Calibri"/>
-        </w:rPr>
-        <w:t>Zabuski</w:t>
+        <w:t>- Jarosław Zabuski</w:t>
       </w:r>
       <w:bookmarkEnd w:id="6"/>
-      <w:proofErr w:type="spellEnd"/>
     </w:p>
     <w:p/>
     <w:p>
@@ -5584,7 +5641,7 @@
           <w:rFonts w:eastAsia="Calibri"/>
         </w:rPr>
       </w:pPr>
-      <w:bookmarkStart w:id="7" w:name="_Toc63034957"/>
+      <w:bookmarkStart w:id="7" w:name="_Toc63069478"/>
       <w:r>
         <w:rPr>
           <w:rFonts w:eastAsia="Calibri"/>
@@ -5595,17 +5652,9 @@
         <w:rPr>
           <w:rFonts w:eastAsia="Calibri"/>
         </w:rPr>
-        <w:t xml:space="preserve">- Jarosław </w:t>
-      </w:r>
-      <w:proofErr w:type="spellStart"/>
-      <w:r>
-        <w:rPr>
-          <w:rFonts w:eastAsia="Calibri"/>
-        </w:rPr>
-        <w:t>Zabuski</w:t>
+        <w:t>- Jarosław Zabuski</w:t>
       </w:r>
       <w:bookmarkEnd w:id="7"/>
-      <w:proofErr w:type="spellEnd"/>
     </w:p>
     <w:p>
       <w:pPr>
@@ -8929,7 +8978,7 @@
           <w:rFonts w:eastAsia="Calibri"/>
         </w:rPr>
       </w:pPr>
-      <w:bookmarkStart w:id="8" w:name="_Toc63034958"/>
+      <w:bookmarkStart w:id="8" w:name="_Toc63069479"/>
       <w:r>
         <w:rPr>
           <w:rFonts w:eastAsia="Calibri"/>
@@ -8940,17 +8989,9 @@
         <w:rPr>
           <w:rFonts w:eastAsia="Calibri"/>
         </w:rPr>
-        <w:t xml:space="preserve">- Jarosław </w:t>
-      </w:r>
-      <w:proofErr w:type="spellStart"/>
-      <w:r>
-        <w:rPr>
-          <w:rFonts w:eastAsia="Calibri"/>
-        </w:rPr>
-        <w:t>Zabuski</w:t>
+        <w:t>- Jarosław Zabuski</w:t>
       </w:r>
       <w:bookmarkEnd w:id="8"/>
-      <w:proofErr w:type="spellEnd"/>
     </w:p>
     <w:p/>
     <w:p/>
@@ -9332,7 +9373,7 @@
           <w:rFonts w:eastAsia="Calibri"/>
         </w:rPr>
       </w:pPr>
-      <w:bookmarkStart w:id="9" w:name="_Toc63034959"/>
+      <w:bookmarkStart w:id="9" w:name="_Toc63069480"/>
       <w:r>
         <w:rPr>
           <w:rFonts w:eastAsia="Calibri"/>
@@ -9344,17 +9385,9 @@
         <w:rPr>
           <w:rFonts w:eastAsia="Calibri"/>
         </w:rPr>
-        <w:t xml:space="preserve">- Jarosław </w:t>
-      </w:r>
-      <w:proofErr w:type="spellStart"/>
-      <w:r>
-        <w:rPr>
-          <w:rFonts w:eastAsia="Calibri"/>
-        </w:rPr>
-        <w:t>Zabuski</w:t>
+        <w:t>- Jarosław Zabuski</w:t>
       </w:r>
       <w:bookmarkEnd w:id="9"/>
-      <w:proofErr w:type="spellEnd"/>
     </w:p>
     <w:p/>
     <w:p/>
@@ -9794,7 +9827,7 @@
           <w:rFonts w:eastAsia="Calibri"/>
         </w:rPr>
       </w:pPr>
-      <w:bookmarkStart w:id="10" w:name="_Toc63034960"/>
+      <w:bookmarkStart w:id="10" w:name="_Toc63069481"/>
       <w:r>
         <w:rPr>
           <w:rFonts w:eastAsia="Calibri"/>
@@ -9968,7 +10001,7 @@
           <w:rFonts w:eastAsia="Calibri"/>
         </w:rPr>
       </w:pPr>
-      <w:bookmarkStart w:id="11" w:name="_Toc63034961"/>
+      <w:bookmarkStart w:id="11" w:name="_Toc63069482"/>
       <w:r>
         <w:rPr>
           <w:rFonts w:eastAsia="Calibri"/>
@@ -10253,7 +10286,7 @@
           <w:rFonts w:eastAsia="Calibri"/>
         </w:rPr>
       </w:pPr>
-      <w:bookmarkStart w:id="12" w:name="_Toc63034962"/>
+      <w:bookmarkStart w:id="12" w:name="_Toc63069483"/>
       <w:r>
         <w:rPr>
           <w:rFonts w:eastAsia="Calibri"/>
@@ -10512,7 +10545,7 @@
       <w:pPr>
         <w:pStyle w:val="Nagwek1"/>
       </w:pPr>
-      <w:bookmarkStart w:id="13" w:name="_Toc63034963"/>
+      <w:bookmarkStart w:id="13" w:name="_Toc63069484"/>
       <w:r>
         <w:t xml:space="preserve">Model fizyczny – Jakub </w:t>
       </w:r>
@@ -11203,21 +11236,7 @@
           <w:sz w:val="24"/>
           <w:szCs w:val="24"/>
         </w:rPr>
-        <w:t xml:space="preserve">Tabela miała na celu przechowywanie informacji o wydziałach biorących udział w danej rekrutacji. Korzystanie z tej informacji w celu znalezienia realizacji kierunków biorących udział w danej rekrutacji </w:t>
-      </w:r>
-      <w:r>
-        <w:rPr>
-          <w:sz w:val="24"/>
-          <w:szCs w:val="24"/>
-        </w:rPr>
-        <w:t>wymagałoby</w:t>
-      </w:r>
-      <w:r>
-        <w:rPr>
-          <w:sz w:val="24"/>
-          <w:szCs w:val="24"/>
-        </w:rPr>
-        <w:t xml:space="preserve"> jednak wielu skomplikowanych zapytań do bazy. Dlatego zamiast takiego rozwiązania zdecydowaliśmy się na trzymanie informacji o rekrutacji w tabeli Tura a turę łączyć z każdą realizacją w tabeli lista. </w:t>
+        <w:t xml:space="preserve">Tabela miała na celu przechowywanie informacji o wydziałach biorących udział w danej rekrutacji. Korzystanie z tej informacji w celu znalezienia realizacji kierunków biorących udział w danej rekrutacji wymagałoby jednak wielu skomplikowanych zapytań do bazy. Dlatego zamiast takiego rozwiązania zdecydowaliśmy się na trzymanie informacji o rekrutacji w tabeli Tura a turę łączyć z każdą realizacją w tabeli lista. </w:t>
       </w:r>
     </w:p>
     <w:p>
@@ -11452,7 +11471,7 @@
       <w:pPr>
         <w:pStyle w:val="Nagwek1"/>
       </w:pPr>
-      <w:bookmarkStart w:id="14" w:name="_Toc63034964"/>
+      <w:bookmarkStart w:id="14" w:name="_Toc63069485"/>
       <w:proofErr w:type="spellStart"/>
       <w:r>
         <w:lastRenderedPageBreak/>
@@ -11663,7 +11682,7 @@
       <w:pPr>
         <w:pStyle w:val="Nagwek1"/>
       </w:pPr>
-      <w:bookmarkStart w:id="15" w:name="_Toc63034965"/>
+      <w:bookmarkStart w:id="15" w:name="_Toc63069486"/>
       <w:r>
         <w:lastRenderedPageBreak/>
         <w:t xml:space="preserve">Wymagania niefunkcjonalne – Jakub </w:t>
@@ -11769,8 +11788,186 @@
       </w:r>
     </w:p>
     <w:p/>
+    <w:p>
+      <w:pPr>
+        <w:pStyle w:val="Nagwek1"/>
+      </w:pPr>
+      <w:bookmarkStart w:id="16" w:name="_Toc63069487"/>
+      <w:r>
+        <w:t>Instrukcja uruchomienia aplikacji – Jarosław Zabuski</w:t>
+      </w:r>
+      <w:bookmarkEnd w:id="16"/>
+    </w:p>
+    <w:p/>
+    <w:p>
+      <w:pPr>
+        <w:pStyle w:val="Akapitzlist"/>
+        <w:numPr>
+          <w:ilvl w:val="0"/>
+          <w:numId w:val="31"/>
+        </w:numPr>
+        <w:jc w:val="both"/>
+      </w:pPr>
+      <w:r>
+        <w:t xml:space="preserve">Aplikacja, ilustrująca implementację projektowanego przez nas systemu, jest możliwa do pobrania poprzez </w:t>
+      </w:r>
+      <w:proofErr w:type="spellStart"/>
+      <w:r>
+        <w:t>Githuba</w:t>
+      </w:r>
+      <w:proofErr w:type="spellEnd"/>
+      <w:r>
+        <w:t xml:space="preserve">. </w:t>
+      </w:r>
+      <w:hyperlink r:id="rId28" w:history="1">
+        <w:r>
+          <w:rPr>
+            <w:rStyle w:val="Hipercze"/>
+          </w:rPr>
+          <w:t>https://github.com/berochel/BD2_20Z_Rekrutacja.git</w:t>
+        </w:r>
+      </w:hyperlink>
+    </w:p>
+    <w:p>
+      <w:pPr>
+        <w:pStyle w:val="Akapitzlist"/>
+        <w:numPr>
+          <w:ilvl w:val="0"/>
+          <w:numId w:val="31"/>
+        </w:numPr>
+        <w:jc w:val="both"/>
+      </w:pPr>
+      <w:r>
+        <w:t xml:space="preserve">Repozytorium te zawiera dokumenty projektowe, jak i pliki źródłowe oraz artefakty służące do przetestowania działania aplikacji na żywo. W szczególności, plik </w:t>
+      </w:r>
+      <w:r>
+        <w:rPr>
+          <w:i/>
+          <w:iCs/>
+        </w:rPr>
+        <w:t>BD2_20Z_Rekrutacja.jar</w:t>
+      </w:r>
+      <w:r>
+        <w:t xml:space="preserve"> pozwala na przetestowanie możliwości wprowadzonego przez nas systemu, bez konieczności korzystania ze zintegrowanych środowisk programistycznych. </w:t>
+      </w:r>
+    </w:p>
+    <w:p>
+      <w:pPr>
+        <w:pStyle w:val="Akapitzlist"/>
+        <w:numPr>
+          <w:ilvl w:val="0"/>
+          <w:numId w:val="31"/>
+        </w:numPr>
+        <w:jc w:val="both"/>
+      </w:pPr>
+      <w:r>
+        <w:t>Po uruchomieniu</w:t>
+      </w:r>
+      <w:r>
+        <w:rPr>
+          <w:i/>
+          <w:iCs/>
+        </w:rPr>
+        <w:t>, BD2_20Z_Rekrutacja.jar</w:t>
+      </w:r>
+      <w:r>
+        <w:t xml:space="preserve"> prezentuje funkcjonalność wprowadzonej przez nas aplikacji. Artefakt ten korzysta z bazy danych</w:t>
+      </w:r>
+      <w:r>
+        <w:rPr>
+          <w:i/>
+          <w:iCs/>
+        </w:rPr>
+        <w:t xml:space="preserve">, </w:t>
+      </w:r>
+      <w:proofErr w:type="spellStart"/>
+      <w:r>
+        <w:rPr>
+          <w:i/>
+          <w:iCs/>
+        </w:rPr>
+        <w:t>rekrutacja.db</w:t>
+      </w:r>
+      <w:proofErr w:type="spellEnd"/>
+      <w:r>
+        <w:t xml:space="preserve">, znajdującej się w katalogu </w:t>
+      </w:r>
+      <w:proofErr w:type="spellStart"/>
+      <w:r>
+        <w:t>app</w:t>
+      </w:r>
+      <w:proofErr w:type="spellEnd"/>
+      <w:r>
+        <w:t>/</w:t>
+      </w:r>
+      <w:proofErr w:type="spellStart"/>
+      <w:r>
+        <w:t>src</w:t>
+      </w:r>
+      <w:proofErr w:type="spellEnd"/>
+      <w:r>
+        <w:t>/com/</w:t>
+      </w:r>
+      <w:proofErr w:type="spellStart"/>
+      <w:r>
+        <w:t>company</w:t>
+      </w:r>
+      <w:proofErr w:type="spellEnd"/>
+      <w:r>
+        <w:t xml:space="preserve">. </w:t>
+      </w:r>
+      <w:r>
+        <w:t xml:space="preserve">Do poprawnego działania aplikacji konieczne jest zapewnienie dostępu do bazy danych pod tymi katalogami, jak również i posiadanie najnowszej wersji Java Runtime </w:t>
+      </w:r>
+      <w:proofErr w:type="spellStart"/>
+      <w:r>
+        <w:t>Enviroment</w:t>
+      </w:r>
+      <w:proofErr w:type="spellEnd"/>
+      <w:r>
+        <w:t>.</w:t>
+      </w:r>
+    </w:p>
+    <w:p>
+      <w:pPr>
+        <w:pStyle w:val="Akapitzlist"/>
+        <w:numPr>
+          <w:ilvl w:val="0"/>
+          <w:numId w:val="31"/>
+        </w:numPr>
+        <w:jc w:val="both"/>
+      </w:pPr>
+      <w:r>
+        <w:t xml:space="preserve">Przy chęci zbudowania projektu za pomocą zintegrowanego środowiska programistycznego, polecane jest wykorzystanie najnowszej wersji </w:t>
+      </w:r>
+      <w:proofErr w:type="spellStart"/>
+      <w:r>
+        <w:t>Intellij</w:t>
+      </w:r>
+      <w:proofErr w:type="spellEnd"/>
+      <w:r>
+        <w:t xml:space="preserve"> IDEA. Zapewnia on bowiem zachowanie zależności bibliotecznych pomiędzy wtyczką JDBC, służącą do łączenia się ze stworzoną bazą danych, a resztą aplikacji. W razie chęci skorzystania z innej metody zbudowania projektu, polecane jest upewnienie się, że struktura projektu zachowuje informacje o wykorzystaniu pliku </w:t>
+      </w:r>
+      <w:r>
+        <w:rPr>
+          <w:i/>
+          <w:iCs/>
+        </w:rPr>
+        <w:t>sqlite-jdbc-3.32.3.jar</w:t>
+      </w:r>
+      <w:r>
+        <w:rPr>
+          <w:i/>
+          <w:iCs/>
+        </w:rPr>
+        <w:t xml:space="preserve"> </w:t>
+      </w:r>
+      <w:r>
+        <w:t xml:space="preserve">jako jednej z bibliotek wykorzystywanych w projekcie. </w:t>
+      </w:r>
+    </w:p>
     <w:sectPr>
-      <w:footerReference w:type="default" r:id="rId28"/>
+      <w:footerReference w:type="default" r:id="rId29"/>
       <w:pgSz w:w="11906" w:h="16838"/>
       <w:pgMar w:top="1417" w:right="1417" w:bottom="1417" w:left="1417" w:header="708" w:footer="708" w:gutter="0"/>
       <w:cols w:space="708"/>
@@ -11819,7 +12016,6 @@
         <w:docPartUnique/>
       </w:docPartObj>
     </w:sdtPr>
-    <w:sdtEndPr/>
     <w:sdtContent>
       <w:sdt>
         <w:sdtPr>
@@ -11833,7 +12029,6 @@
             <w:docPartUnique/>
           </w:docPartObj>
         </w:sdtPr>
-        <w:sdtEndPr/>
         <w:sdtContent>
           <w:p>
             <w:pPr>
@@ -12393,6 +12588,119 @@
     </w:lvl>
   </w:abstractNum>
   <w:abstractNum w:abstractNumId="4" w15:restartNumberingAfterBreak="0">
+    <w:nsid w:val="11DE2A77"/>
+    <w:multiLevelType w:val="hybridMultilevel"/>
+    <w:tmpl w:val="9FBA3E22"/>
+    <w:lvl w:ilvl="0" w:tplc="04150001">
+      <w:start w:val="1"/>
+      <w:numFmt w:val="bullet"/>
+      <w:lvlText w:val=""/>
+      <w:lvlJc w:val="left"/>
+      <w:pPr>
+        <w:ind w:left="1425" w:hanging="360"/>
+      </w:pPr>
+      <w:rPr>
+        <w:rFonts w:ascii="Symbol" w:hAnsi="Symbol" w:hint="default"/>
+      </w:rPr>
+    </w:lvl>
+    <w:lvl w:ilvl="1" w:tplc="04150003" w:tentative="1">
+      <w:start w:val="1"/>
+      <w:numFmt w:val="bullet"/>
+      <w:lvlText w:val="o"/>
+      <w:lvlJc w:val="left"/>
+      <w:pPr>
+        <w:ind w:left="2145" w:hanging="360"/>
+      </w:pPr>
+      <w:rPr>
+        <w:rFonts w:ascii="Courier New" w:hAnsi="Courier New" w:cs="Courier New" w:hint="default"/>
+      </w:rPr>
+    </w:lvl>
+    <w:lvl w:ilvl="2" w:tplc="04150005" w:tentative="1">
+      <w:start w:val="1"/>
+      <w:numFmt w:val="bullet"/>
+      <w:lvlText w:val=""/>
+      <w:lvlJc w:val="left"/>
+      <w:pPr>
+        <w:ind w:left="2865" w:hanging="360"/>
+      </w:pPr>
+      <w:rPr>
+        <w:rFonts w:ascii="Wingdings" w:hAnsi="Wingdings" w:hint="default"/>
+      </w:rPr>
+    </w:lvl>
+    <w:lvl w:ilvl="3" w:tplc="04150001" w:tentative="1">
+      <w:start w:val="1"/>
+      <w:numFmt w:val="bullet"/>
+      <w:lvlText w:val=""/>
+      <w:lvlJc w:val="left"/>
+      <w:pPr>
+        <w:ind w:left="3585" w:hanging="360"/>
+      </w:pPr>
+      <w:rPr>
+        <w:rFonts w:ascii="Symbol" w:hAnsi="Symbol" w:hint="default"/>
+      </w:rPr>
+    </w:lvl>
+    <w:lvl w:ilvl="4" w:tplc="04150003" w:tentative="1">
+      <w:start w:val="1"/>
+      <w:numFmt w:val="bullet"/>
+      <w:lvlText w:val="o"/>
+      <w:lvlJc w:val="left"/>
+      <w:pPr>
+        <w:ind w:left="4305" w:hanging="360"/>
+      </w:pPr>
+      <w:rPr>
+        <w:rFonts w:ascii="Courier New" w:hAnsi="Courier New" w:cs="Courier New" w:hint="default"/>
+      </w:rPr>
+    </w:lvl>
+    <w:lvl w:ilvl="5" w:tplc="04150005" w:tentative="1">
+      <w:start w:val="1"/>
+      <w:numFmt w:val="bullet"/>
+      <w:lvlText w:val=""/>
+      <w:lvlJc w:val="left"/>
+      <w:pPr>
+        <w:ind w:left="5025" w:hanging="360"/>
+      </w:pPr>
+      <w:rPr>
+        <w:rFonts w:ascii="Wingdings" w:hAnsi="Wingdings" w:hint="default"/>
+      </w:rPr>
+    </w:lvl>
+    <w:lvl w:ilvl="6" w:tplc="04150001" w:tentative="1">
+      <w:start w:val="1"/>
+      <w:numFmt w:val="bullet"/>
+      <w:lvlText w:val=""/>
+      <w:lvlJc w:val="left"/>
+      <w:pPr>
+        <w:ind w:left="5745" w:hanging="360"/>
+      </w:pPr>
+      <w:rPr>
+        <w:rFonts w:ascii="Symbol" w:hAnsi="Symbol" w:hint="default"/>
+      </w:rPr>
+    </w:lvl>
+    <w:lvl w:ilvl="7" w:tplc="04150003" w:tentative="1">
+      <w:start w:val="1"/>
+      <w:numFmt w:val="bullet"/>
+      <w:lvlText w:val="o"/>
+      <w:lvlJc w:val="left"/>
+      <w:pPr>
+        <w:ind w:left="6465" w:hanging="360"/>
+      </w:pPr>
+      <w:rPr>
+        <w:rFonts w:ascii="Courier New" w:hAnsi="Courier New" w:cs="Courier New" w:hint="default"/>
+      </w:rPr>
+    </w:lvl>
+    <w:lvl w:ilvl="8" w:tplc="04150005" w:tentative="1">
+      <w:start w:val="1"/>
+      <w:numFmt w:val="bullet"/>
+      <w:lvlText w:val=""/>
+      <w:lvlJc w:val="left"/>
+      <w:pPr>
+        <w:ind w:left="7185" w:hanging="360"/>
+      </w:pPr>
+      <w:rPr>
+        <w:rFonts w:ascii="Wingdings" w:hAnsi="Wingdings" w:hint="default"/>
+      </w:rPr>
+    </w:lvl>
+  </w:abstractNum>
+  <w:abstractNum w:abstractNumId="5" w15:restartNumberingAfterBreak="0">
     <w:nsid w:val="11EA7D9D"/>
     <w:multiLevelType w:val="hybridMultilevel"/>
     <w:tmpl w:val="A3241B40"/>
@@ -12505,7 +12813,7 @@
       </w:rPr>
     </w:lvl>
   </w:abstractNum>
-  <w:abstractNum w:abstractNumId="5" w15:restartNumberingAfterBreak="0">
+  <w:abstractNum w:abstractNumId="6" w15:restartNumberingAfterBreak="0">
     <w:nsid w:val="12F443A3"/>
     <w:multiLevelType w:val="hybridMultilevel"/>
     <w:tmpl w:val="F42E2696"/>
@@ -12618,7 +12926,7 @@
       </w:rPr>
     </w:lvl>
   </w:abstractNum>
-  <w:abstractNum w:abstractNumId="6" w15:restartNumberingAfterBreak="0">
+  <w:abstractNum w:abstractNumId="7" w15:restartNumberingAfterBreak="0">
     <w:nsid w:val="14151919"/>
     <w:multiLevelType w:val="hybridMultilevel"/>
     <w:tmpl w:val="DFFC5C86"/>
@@ -12731,7 +13039,7 @@
       </w:rPr>
     </w:lvl>
   </w:abstractNum>
-  <w:abstractNum w:abstractNumId="7" w15:restartNumberingAfterBreak="0">
+  <w:abstractNum w:abstractNumId="8" w15:restartNumberingAfterBreak="0">
     <w:nsid w:val="18A52AE5"/>
     <w:multiLevelType w:val="hybridMultilevel"/>
     <w:tmpl w:val="A17CAD24"/>
@@ -12844,7 +13152,7 @@
       </w:rPr>
     </w:lvl>
   </w:abstractNum>
-  <w:abstractNum w:abstractNumId="8" w15:restartNumberingAfterBreak="0">
+  <w:abstractNum w:abstractNumId="9" w15:restartNumberingAfterBreak="0">
     <w:nsid w:val="1A7A76C6"/>
     <w:multiLevelType w:val="hybridMultilevel"/>
     <w:tmpl w:val="B6F0A574"/>
@@ -12957,7 +13265,7 @@
       </w:rPr>
     </w:lvl>
   </w:abstractNum>
-  <w:abstractNum w:abstractNumId="9" w15:restartNumberingAfterBreak="0">
+  <w:abstractNum w:abstractNumId="10" w15:restartNumberingAfterBreak="0">
     <w:nsid w:val="26750E56"/>
     <w:multiLevelType w:val="hybridMultilevel"/>
     <w:tmpl w:val="A6F6A240"/>
@@ -13070,7 +13378,7 @@
       </w:rPr>
     </w:lvl>
   </w:abstractNum>
-  <w:abstractNum w:abstractNumId="10" w15:restartNumberingAfterBreak="0">
+  <w:abstractNum w:abstractNumId="11" w15:restartNumberingAfterBreak="0">
     <w:nsid w:val="27E24602"/>
     <w:multiLevelType w:val="multilevel"/>
     <w:tmpl w:val="1E6EB12A"/>
@@ -13183,7 +13491,7 @@
       </w:rPr>
     </w:lvl>
   </w:abstractNum>
-  <w:abstractNum w:abstractNumId="11" w15:restartNumberingAfterBreak="0">
+  <w:abstractNum w:abstractNumId="12" w15:restartNumberingAfterBreak="0">
     <w:nsid w:val="2867378B"/>
     <w:multiLevelType w:val="hybridMultilevel"/>
     <w:tmpl w:val="269EFB66"/>
@@ -13272,7 +13580,7 @@
       </w:pPr>
     </w:lvl>
   </w:abstractNum>
-  <w:abstractNum w:abstractNumId="12" w15:restartNumberingAfterBreak="0">
+  <w:abstractNum w:abstractNumId="13" w15:restartNumberingAfterBreak="0">
     <w:nsid w:val="2A7D42E1"/>
     <w:multiLevelType w:val="hybridMultilevel"/>
     <w:tmpl w:val="D62041AE"/>
@@ -13361,7 +13669,7 @@
       </w:pPr>
     </w:lvl>
   </w:abstractNum>
-  <w:abstractNum w:abstractNumId="13" w15:restartNumberingAfterBreak="0">
+  <w:abstractNum w:abstractNumId="14" w15:restartNumberingAfterBreak="0">
     <w:nsid w:val="3896187B"/>
     <w:multiLevelType w:val="hybridMultilevel"/>
     <w:tmpl w:val="E362D238"/>
@@ -13450,7 +13758,7 @@
       </w:pPr>
     </w:lvl>
   </w:abstractNum>
-  <w:abstractNum w:abstractNumId="14" w15:restartNumberingAfterBreak="0">
+  <w:abstractNum w:abstractNumId="15" w15:restartNumberingAfterBreak="0">
     <w:nsid w:val="3B5B58DB"/>
     <w:multiLevelType w:val="hybridMultilevel"/>
     <w:tmpl w:val="164CB134"/>
@@ -13563,7 +13871,7 @@
       </w:rPr>
     </w:lvl>
   </w:abstractNum>
-  <w:abstractNum w:abstractNumId="15" w15:restartNumberingAfterBreak="0">
+  <w:abstractNum w:abstractNumId="16" w15:restartNumberingAfterBreak="0">
     <w:nsid w:val="465915C7"/>
     <w:multiLevelType w:val="hybridMultilevel"/>
     <w:tmpl w:val="416056CA"/>
@@ -13676,7 +13984,7 @@
       </w:rPr>
     </w:lvl>
   </w:abstractNum>
-  <w:abstractNum w:abstractNumId="16" w15:restartNumberingAfterBreak="0">
+  <w:abstractNum w:abstractNumId="17" w15:restartNumberingAfterBreak="0">
     <w:nsid w:val="4AB83C8F"/>
     <w:multiLevelType w:val="hybridMultilevel"/>
     <w:tmpl w:val="4296D384"/>
@@ -13765,7 +14073,7 @@
       </w:pPr>
     </w:lvl>
   </w:abstractNum>
-  <w:abstractNum w:abstractNumId="17" w15:restartNumberingAfterBreak="0">
+  <w:abstractNum w:abstractNumId="18" w15:restartNumberingAfterBreak="0">
     <w:nsid w:val="4D2B2DDD"/>
     <w:multiLevelType w:val="hybridMultilevel"/>
     <w:tmpl w:val="68B07E76"/>
@@ -13854,7 +14162,7 @@
       </w:pPr>
     </w:lvl>
   </w:abstractNum>
-  <w:abstractNum w:abstractNumId="18" w15:restartNumberingAfterBreak="0">
+  <w:abstractNum w:abstractNumId="19" w15:restartNumberingAfterBreak="0">
     <w:nsid w:val="5DE865A5"/>
     <w:multiLevelType w:val="hybridMultilevel"/>
     <w:tmpl w:val="2B7C9786"/>
@@ -13943,7 +14251,7 @@
       </w:pPr>
     </w:lvl>
   </w:abstractNum>
-  <w:abstractNum w:abstractNumId="19" w15:restartNumberingAfterBreak="0">
+  <w:abstractNum w:abstractNumId="20" w15:restartNumberingAfterBreak="0">
     <w:nsid w:val="5ECD242D"/>
     <w:multiLevelType w:val="hybridMultilevel"/>
     <w:tmpl w:val="0C186CDE"/>
@@ -14056,7 +14364,7 @@
       </w:rPr>
     </w:lvl>
   </w:abstractNum>
-  <w:abstractNum w:abstractNumId="20" w15:restartNumberingAfterBreak="0">
+  <w:abstractNum w:abstractNumId="21" w15:restartNumberingAfterBreak="0">
     <w:nsid w:val="605C03BD"/>
     <w:multiLevelType w:val="hybridMultilevel"/>
     <w:tmpl w:val="52027D86"/>
@@ -14169,7 +14477,7 @@
       </w:rPr>
     </w:lvl>
   </w:abstractNum>
-  <w:abstractNum w:abstractNumId="21" w15:restartNumberingAfterBreak="0">
+  <w:abstractNum w:abstractNumId="22" w15:restartNumberingAfterBreak="0">
     <w:nsid w:val="60A74430"/>
     <w:multiLevelType w:val="hybridMultilevel"/>
     <w:tmpl w:val="6910F94C"/>
@@ -14255,7 +14563,7 @@
       </w:pPr>
     </w:lvl>
   </w:abstractNum>
-  <w:abstractNum w:abstractNumId="22" w15:restartNumberingAfterBreak="0">
+  <w:abstractNum w:abstractNumId="23" w15:restartNumberingAfterBreak="0">
     <w:nsid w:val="6F6371B9"/>
     <w:multiLevelType w:val="hybridMultilevel"/>
     <w:tmpl w:val="1EB205A6"/>
@@ -14368,7 +14676,7 @@
       </w:rPr>
     </w:lvl>
   </w:abstractNum>
-  <w:abstractNum w:abstractNumId="23" w15:restartNumberingAfterBreak="0">
+  <w:abstractNum w:abstractNumId="24" w15:restartNumberingAfterBreak="0">
     <w:nsid w:val="708622EB"/>
     <w:multiLevelType w:val="multilevel"/>
     <w:tmpl w:val="7E60C0C2"/>
@@ -14419,7 +14727,7 @@
       <w:lvlJc w:val="left"/>
     </w:lvl>
   </w:abstractNum>
-  <w:abstractNum w:abstractNumId="24" w15:restartNumberingAfterBreak="0">
+  <w:abstractNum w:abstractNumId="25" w15:restartNumberingAfterBreak="0">
     <w:nsid w:val="72F334CB"/>
     <w:multiLevelType w:val="hybridMultilevel"/>
     <w:tmpl w:val="FC028E7A"/>
@@ -14508,7 +14816,7 @@
       </w:pPr>
     </w:lvl>
   </w:abstractNum>
-  <w:abstractNum w:abstractNumId="25" w15:restartNumberingAfterBreak="0">
+  <w:abstractNum w:abstractNumId="26" w15:restartNumberingAfterBreak="0">
     <w:nsid w:val="74AF2163"/>
     <w:multiLevelType w:val="hybridMultilevel"/>
     <w:tmpl w:val="089A7CD0"/>
@@ -14621,7 +14929,7 @@
       </w:rPr>
     </w:lvl>
   </w:abstractNum>
-  <w:abstractNum w:abstractNumId="26" w15:restartNumberingAfterBreak="0">
+  <w:abstractNum w:abstractNumId="27" w15:restartNumberingAfterBreak="0">
     <w:nsid w:val="763A6E05"/>
     <w:multiLevelType w:val="hybridMultilevel"/>
     <w:tmpl w:val="04545552"/>
@@ -14734,7 +15042,120 @@
       </w:rPr>
     </w:lvl>
   </w:abstractNum>
-  <w:abstractNum w:abstractNumId="27" w15:restartNumberingAfterBreak="0">
+  <w:abstractNum w:abstractNumId="28" w15:restartNumberingAfterBreak="0">
+    <w:nsid w:val="78621B32"/>
+    <w:multiLevelType w:val="hybridMultilevel"/>
+    <w:tmpl w:val="18920576"/>
+    <w:lvl w:ilvl="0" w:tplc="04150001">
+      <w:start w:val="1"/>
+      <w:numFmt w:val="bullet"/>
+      <w:lvlText w:val=""/>
+      <w:lvlJc w:val="left"/>
+      <w:pPr>
+        <w:ind w:left="720" w:hanging="360"/>
+      </w:pPr>
+      <w:rPr>
+        <w:rFonts w:ascii="Symbol" w:hAnsi="Symbol" w:hint="default"/>
+      </w:rPr>
+    </w:lvl>
+    <w:lvl w:ilvl="1" w:tplc="04150003" w:tentative="1">
+      <w:start w:val="1"/>
+      <w:numFmt w:val="bullet"/>
+      <w:lvlText w:val="o"/>
+      <w:lvlJc w:val="left"/>
+      <w:pPr>
+        <w:ind w:left="1440" w:hanging="360"/>
+      </w:pPr>
+      <w:rPr>
+        <w:rFonts w:ascii="Courier New" w:hAnsi="Courier New" w:cs="Courier New" w:hint="default"/>
+      </w:rPr>
+    </w:lvl>
+    <w:lvl w:ilvl="2" w:tplc="04150005" w:tentative="1">
+      <w:start w:val="1"/>
+      <w:numFmt w:val="bullet"/>
+      <w:lvlText w:val=""/>
+      <w:lvlJc w:val="left"/>
+      <w:pPr>
+        <w:ind w:left="2160" w:hanging="360"/>
+      </w:pPr>
+      <w:rPr>
+        <w:rFonts w:ascii="Wingdings" w:hAnsi="Wingdings" w:hint="default"/>
+      </w:rPr>
+    </w:lvl>
+    <w:lvl w:ilvl="3" w:tplc="04150001" w:tentative="1">
+      <w:start w:val="1"/>
+      <w:numFmt w:val="bullet"/>
+      <w:lvlText w:val=""/>
+      <w:lvlJc w:val="left"/>
+      <w:pPr>
+        <w:ind w:left="2880" w:hanging="360"/>
+      </w:pPr>
+      <w:rPr>
+        <w:rFonts w:ascii="Symbol" w:hAnsi="Symbol" w:hint="default"/>
+      </w:rPr>
+    </w:lvl>
+    <w:lvl w:ilvl="4" w:tplc="04150003" w:tentative="1">
+      <w:start w:val="1"/>
+      <w:numFmt w:val="bullet"/>
+      <w:lvlText w:val="o"/>
+      <w:lvlJc w:val="left"/>
+      <w:pPr>
+        <w:ind w:left="3600" w:hanging="360"/>
+      </w:pPr>
+      <w:rPr>
+        <w:rFonts w:ascii="Courier New" w:hAnsi="Courier New" w:cs="Courier New" w:hint="default"/>
+      </w:rPr>
+    </w:lvl>
+    <w:lvl w:ilvl="5" w:tplc="04150005" w:tentative="1">
+      <w:start w:val="1"/>
+      <w:numFmt w:val="bullet"/>
+      <w:lvlText w:val=""/>
+      <w:lvlJc w:val="left"/>
+      <w:pPr>
+        <w:ind w:left="4320" w:hanging="360"/>
+      </w:pPr>
+      <w:rPr>
+        <w:rFonts w:ascii="Wingdings" w:hAnsi="Wingdings" w:hint="default"/>
+      </w:rPr>
+    </w:lvl>
+    <w:lvl w:ilvl="6" w:tplc="04150001" w:tentative="1">
+      <w:start w:val="1"/>
+      <w:numFmt w:val="bullet"/>
+      <w:lvlText w:val=""/>
+      <w:lvlJc w:val="left"/>
+      <w:pPr>
+        <w:ind w:left="5040" w:hanging="360"/>
+      </w:pPr>
+      <w:rPr>
+        <w:rFonts w:ascii="Symbol" w:hAnsi="Symbol" w:hint="default"/>
+      </w:rPr>
+    </w:lvl>
+    <w:lvl w:ilvl="7" w:tplc="04150003" w:tentative="1">
+      <w:start w:val="1"/>
+      <w:numFmt w:val="bullet"/>
+      <w:lvlText w:val="o"/>
+      <w:lvlJc w:val="left"/>
+      <w:pPr>
+        <w:ind w:left="5760" w:hanging="360"/>
+      </w:pPr>
+      <w:rPr>
+        <w:rFonts w:ascii="Courier New" w:hAnsi="Courier New" w:cs="Courier New" w:hint="default"/>
+      </w:rPr>
+    </w:lvl>
+    <w:lvl w:ilvl="8" w:tplc="04150005" w:tentative="1">
+      <w:start w:val="1"/>
+      <w:numFmt w:val="bullet"/>
+      <w:lvlText w:val=""/>
+      <w:lvlJc w:val="left"/>
+      <w:pPr>
+        <w:ind w:left="6480" w:hanging="360"/>
+      </w:pPr>
+      <w:rPr>
+        <w:rFonts w:ascii="Wingdings" w:hAnsi="Wingdings" w:hint="default"/>
+      </w:rPr>
+    </w:lvl>
+  </w:abstractNum>
+  <w:abstractNum w:abstractNumId="29" w15:restartNumberingAfterBreak="0">
     <w:nsid w:val="7BE71DF3"/>
     <w:multiLevelType w:val="hybridMultilevel"/>
     <w:tmpl w:val="2E920B52"/>
@@ -14823,7 +15244,7 @@
       </w:pPr>
     </w:lvl>
   </w:abstractNum>
-  <w:abstractNum w:abstractNumId="28" w15:restartNumberingAfterBreak="0">
+  <w:abstractNum w:abstractNumId="30" w15:restartNumberingAfterBreak="0">
     <w:nsid w:val="7C581ADD"/>
     <w:multiLevelType w:val="hybridMultilevel"/>
     <w:tmpl w:val="18BC5630"/>
@@ -14913,91 +15334,97 @@
     </w:lvl>
   </w:abstractNum>
   <w:num w:numId="1">
-    <w:abstractNumId w:val="23"/>
+    <w:abstractNumId w:val="24"/>
   </w:num>
   <w:num w:numId="2">
-    <w:abstractNumId w:val="22"/>
+    <w:abstractNumId w:val="23"/>
   </w:num>
   <w:num w:numId="3">
     <w:abstractNumId w:val="1"/>
   </w:num>
   <w:num w:numId="4">
-    <w:abstractNumId w:val="6"/>
+    <w:abstractNumId w:val="7"/>
   </w:num>
   <w:num w:numId="5">
-    <w:abstractNumId w:val="9"/>
+    <w:abstractNumId w:val="10"/>
   </w:num>
   <w:num w:numId="6">
-    <w:abstractNumId w:val="28"/>
+    <w:abstractNumId w:val="30"/>
   </w:num>
   <w:num w:numId="7">
-    <w:abstractNumId w:val="13"/>
+    <w:abstractNumId w:val="14"/>
   </w:num>
   <w:num w:numId="8">
-    <w:abstractNumId w:val="16"/>
+    <w:abstractNumId w:val="17"/>
   </w:num>
   <w:num w:numId="9">
-    <w:abstractNumId w:val="21"/>
+    <w:abstractNumId w:val="22"/>
   </w:num>
   <w:num w:numId="10">
     <w:abstractNumId w:val="0"/>
   </w:num>
   <w:num w:numId="11">
-    <w:abstractNumId w:val="17"/>
+    <w:abstractNumId w:val="18"/>
   </w:num>
   <w:num w:numId="12">
+    <w:abstractNumId w:val="13"/>
+  </w:num>
+  <w:num w:numId="13">
+    <w:abstractNumId w:val="19"/>
+  </w:num>
+  <w:num w:numId="14">
     <w:abstractNumId w:val="12"/>
   </w:num>
-  <w:num w:numId="13">
-    <w:abstractNumId w:val="18"/>
-  </w:num>
-  <w:num w:numId="14">
-    <w:abstractNumId w:val="11"/>
-  </w:num>
   <w:num w:numId="15">
-    <w:abstractNumId w:val="27"/>
+    <w:abstractNumId w:val="29"/>
   </w:num>
   <w:num w:numId="16">
     <w:abstractNumId w:val="3"/>
   </w:num>
   <w:num w:numId="17">
-    <w:abstractNumId w:val="24"/>
+    <w:abstractNumId w:val="25"/>
   </w:num>
   <w:num w:numId="18">
-    <w:abstractNumId w:val="19"/>
+    <w:abstractNumId w:val="20"/>
   </w:num>
   <w:num w:numId="19">
-    <w:abstractNumId w:val="25"/>
+    <w:abstractNumId w:val="26"/>
   </w:num>
   <w:num w:numId="20">
-    <w:abstractNumId w:val="15"/>
+    <w:abstractNumId w:val="16"/>
   </w:num>
   <w:num w:numId="21">
-    <w:abstractNumId w:val="8"/>
+    <w:abstractNumId w:val="9"/>
   </w:num>
   <w:num w:numId="22">
     <w:abstractNumId w:val="2"/>
   </w:num>
   <w:num w:numId="23">
+    <w:abstractNumId w:val="5"/>
+  </w:num>
+  <w:num w:numId="24">
+    <w:abstractNumId w:val="8"/>
+  </w:num>
+  <w:num w:numId="25">
+    <w:abstractNumId w:val="15"/>
+  </w:num>
+  <w:num w:numId="26">
+    <w:abstractNumId w:val="27"/>
+  </w:num>
+  <w:num w:numId="27">
+    <w:abstractNumId w:val="6"/>
+  </w:num>
+  <w:num w:numId="28">
+    <w:abstractNumId w:val="11"/>
+  </w:num>
+  <w:num w:numId="29">
+    <w:abstractNumId w:val="21"/>
+  </w:num>
+  <w:num w:numId="30">
     <w:abstractNumId w:val="4"/>
   </w:num>
-  <w:num w:numId="24">
-    <w:abstractNumId w:val="7"/>
-  </w:num>
-  <w:num w:numId="25">
-    <w:abstractNumId w:val="14"/>
-  </w:num>
-  <w:num w:numId="26">
-    <w:abstractNumId w:val="26"/>
-  </w:num>
-  <w:num w:numId="27">
-    <w:abstractNumId w:val="5"/>
-  </w:num>
-  <w:num w:numId="28">
-    <w:abstractNumId w:val="10"/>
-  </w:num>
-  <w:num w:numId="29">
-    <w:abstractNumId w:val="20"/>
+  <w:num w:numId="31">
+    <w:abstractNumId w:val="28"/>
   </w:num>
   <w:numIdMacAtCleanup w:val="29"/>
 </w:numbering>
@@ -15749,6 +16176,18 @@
       <w:szCs w:val="18"/>
     </w:rPr>
   </w:style>
+  <w:style w:type="character" w:styleId="Nierozpoznanawzmianka">
+    <w:name w:val="Unresolved Mention"/>
+    <w:basedOn w:val="Domylnaczcionkaakapitu"/>
+    <w:uiPriority w:val="99"/>
+    <w:semiHidden/>
+    <w:unhideWhenUsed/>
+    <w:rsid w:val="00ED2184"/>
+    <w:rPr>
+      <w:color w:val="605E5C"/>
+      <w:shd w:val="clear" w:color="auto" w:fill="E1DFDD"/>
+    </w:rPr>
+  </w:style>
 </w:styles>
 </file>
 

</xml_diff>